<commit_message>
BAB III Pengerjaan selesai siap bimbingan
</commit_message>
<xml_diff>
--- a/Per BAB/BAB III.docx
+++ b/Per BAB/BAB III.docx
@@ -75,11 +75,51 @@
     </w:p>
     <w:p>
       <w:pPr>
+        <w:rPr>
+          <w:lang w:val="en-US"/>
+        </w:rPr>
+      </w:pPr>
+      <w:r>
+        <w:rPr>
+          <w:lang w:val="en-US"/>
+        </w:rPr>
+        <w:t>Dalam menyusun penelitian ini, penulis menggunakan metode pengembangan perangkat lunak dan</w:t>
+      </w:r>
+      <w:r>
+        <w:rPr>
+          <w:color w:val="FFFFFF" w:themeColor="background1"/>
+          <w:lang w:val="en-US"/>
+        </w:rPr>
+        <w:t>s</w:t>
+      </w:r>
+      <w:r>
+        <w:rPr>
+          <w:lang w:val="en-US"/>
+        </w:rPr>
+        <w:t xml:space="preserve"> mengumpulkan data-data</w:t>
+      </w:r>
+      <w:r>
+        <w:rPr>
+          <w:color w:val="FFFFFF" w:themeColor="background1"/>
+          <w:lang w:val="en-US"/>
+        </w:rPr>
+        <w:t>a</w:t>
+      </w:r>
+      <w:r>
+        <w:rPr>
+          <w:lang w:val="en-US"/>
+        </w:rPr>
+        <w:t xml:space="preserve"> yang dibutuhkan sebagai berikut:</w:t>
+      </w:r>
+    </w:p>
+    <w:p>
+      <w:pPr>
         <w:pStyle w:val="ListParagraph"/>
         <w:numPr>
           <w:ilvl w:val="0"/>
-          <w:numId w:val="23"/>
+          <w:numId w:val="26"/>
         </w:numPr>
+        <w:ind w:left="450"/>
         <w:rPr>
           <w:b/>
           <w:lang w:val="en-US"/>
@@ -90,12 +130,18 @@
           <w:b/>
           <w:lang w:val="en-US"/>
         </w:rPr>
-        <w:t>Metode Pengumpulan data</w:t>
+        <w:t>Metode</w:t>
+      </w:r>
+      <w:r>
+        <w:rPr>
+          <w:b/>
+          <w:lang w:val="en-US"/>
+        </w:rPr>
+        <w:t xml:space="preserve"> Pengembangan Perangkat Lunak</w:t>
       </w:r>
     </w:p>
     <w:p>
       <w:pPr>
-        <w:pStyle w:val="ListParagraph"/>
         <w:ind w:left="360" w:firstLine="360"/>
         <w:rPr>
           <w:lang w:val="en-US"/>
@@ -105,1069 +151,125 @@
         <w:rPr>
           <w:lang w:val="en-US"/>
         </w:rPr>
-        <w:t>Pada proses pengumpulan data ini dilakukan dengan berbagai macam cara antara lain dengan</w:t>
-      </w:r>
-      <w:r>
-        <w:rPr>
-          <w:lang w:val="en-US"/>
-        </w:rPr>
-        <w:t xml:space="preserve"> </w:t>
-      </w:r>
-      <w:r>
-        <w:rPr>
-          <w:lang w:val="en-US"/>
-        </w:rPr>
-        <w:t>observasi lokasi geologi</w:t>
-      </w:r>
-      <w:r>
-        <w:rPr>
-          <w:lang w:val="en-US"/>
-        </w:rPr>
-        <w:t xml:space="preserve"> objek</w:t>
-      </w:r>
-      <w:r>
-        <w:rPr>
-          <w:lang w:val="en-US"/>
-        </w:rPr>
-        <w:t>,</w:t>
-      </w:r>
-      <w:r>
-        <w:rPr>
-          <w:lang w:val="en-US"/>
-        </w:rPr>
-        <w:t xml:space="preserve"> </w:t>
-      </w:r>
-      <w:r>
-        <w:rPr>
-          <w:lang w:val="en-US"/>
-        </w:rPr>
-        <w:t>mapping</w:t>
-      </w:r>
-      <w:r>
-        <w:rPr>
-          <w:lang w:val="en-US"/>
-        </w:rPr>
-        <w:t xml:space="preserve"> lokasi tiap meja</w:t>
-      </w:r>
-      <w:r>
-        <w:rPr>
-          <w:lang w:val="en-US"/>
-        </w:rPr>
-        <w:t xml:space="preserve"> makan</w:t>
-      </w:r>
-      <w:r>
-        <w:rPr>
-          <w:lang w:val="en-US"/>
-        </w:rPr>
-        <w:t>, lokasi meja kasi</w:t>
-      </w:r>
-      <w:r>
-        <w:rPr>
-          <w:lang w:val="en-US"/>
-        </w:rPr>
-        <w:t>r</w:t>
-      </w:r>
-      <w:r>
-        <w:rPr>
-          <w:lang w:val="en-US"/>
-        </w:rPr>
-        <w:t xml:space="preserve">, </w:t>
-      </w:r>
-      <w:r>
-        <w:rPr>
-          <w:lang w:val="en-US"/>
-        </w:rPr>
-        <w:t>pengambilan data menu makanan</w:t>
-      </w:r>
-      <w:r>
-        <w:rPr>
-          <w:lang w:val="en-US"/>
-        </w:rPr>
-        <w:t xml:space="preserve"> dan pembuatan metode untuk menemukan data lokasi tiap meja.</w:t>
+        <w:t xml:space="preserve">Dalam mengembangkan penelitian ini penulis menggunakan metode </w:t>
+      </w:r>
+      <w:r>
+        <w:rPr>
+          <w:i/>
+          <w:lang w:val="en-US"/>
+        </w:rPr>
+        <w:t>Waterfall</w:t>
+      </w:r>
+      <w:r>
+        <w:rPr>
+          <w:lang w:val="en-US"/>
+        </w:rPr>
+        <w:t xml:space="preserve">. Metode ini berkembang secara sistematis dari satu tahap ke tahap lainnya seperti air terjun </w:t>
+      </w:r>
+      <w:r>
+        <w:rPr>
+          <w:lang w:val="en-US"/>
+        </w:rPr>
+        <w:fldChar w:fldCharType="begin"/>
+      </w:r>
+      <w:r>
+        <w:rPr>
+          <w:lang w:val="en-US"/>
+        </w:rPr>
+        <w:instrText xml:space="preserve"> ADDIN ZOTERO_ITEM CSL_CITATION {"citationID":"NVQgNIhn","properties":{"formattedCitation":"[1]","plainCitation":"[1]","noteIndex":0},"citationItems":[{"id":150,"uris":["http://zotero.org/users/7245423/items/RFQQV7U4"],"uri":["http://zotero.org/users/7245423/items/RFQQV7U4"],"itemData":{"id":150,"type":"webpage","title":"Apa itu SDLC Waterfall?. Model ini dinamai waterfall karena… | by Dimas Rizky | DOT Intern | Medium","URL":"https://medium.com/dot-intern/sdlc-metode-waterfall-5ae2071f161d","accessed":{"date-parts":[["2022",1,30]]}}}],"schema":"https://github.com/citation-style-language/schema/raw/master/csl-citation.json"} </w:instrText>
+      </w:r>
+      <w:r>
+        <w:rPr>
+          <w:lang w:val="en-US"/>
+        </w:rPr>
+        <w:fldChar w:fldCharType="separate"/>
+      </w:r>
+      <w:r>
+        <w:rPr>
+          <w:rFonts w:cs="Times New Roman"/>
+        </w:rPr>
+        <w:t>[1]</w:t>
+      </w:r>
+      <w:r>
+        <w:rPr>
+          <w:lang w:val="en-US"/>
+        </w:rPr>
+        <w:fldChar w:fldCharType="end"/>
+      </w:r>
+      <w:r>
+        <w:rPr>
+          <w:lang w:val="en-US"/>
+        </w:rPr>
+        <w:t>. Sehingga diperlukannya penyelesaian pada setiap tahapan secara berurutan untuk mel</w:t>
+      </w:r>
+      <w:r>
+        <w:rPr>
+          <w:lang w:val="en-US"/>
+        </w:rPr>
+        <w:t xml:space="preserve">anjutkan ke tahapan selanjutnya </w:t>
+      </w:r>
+      <w:r>
+        <w:rPr>
+          <w:lang w:val="en-US"/>
+        </w:rPr>
+        <w:fldChar w:fldCharType="begin"/>
+      </w:r>
+      <w:r>
+        <w:rPr>
+          <w:lang w:val="en-US"/>
+        </w:rPr>
+        <w:instrText xml:space="preserve"> ADDIN ZOTERO_ITEM CSL_CITATION {"citationID":"K7AYrNol","properties":{"formattedCitation":"[2]","plainCitation":"[2]","noteIndex":0},"citationItems":[{"id":149,"uris":["http://zotero.org/users/7245423/items/CSALAQAE"],"uri":["http://zotero.org/users/7245423/items/CSALAQAE"],"itemData":{"id":149,"type":"article-journal","abstract":"Learning geometry became one of the subjects that are very complicated for students at the University of PGRI Semarang because it requires high cognitive abilities and spatial skill from students, it takes a learning medium that is capable of displaying 3D objects and specifically customized in learning geometry, one of them is mobile augmented reality media, that able to issue a nice and interesting three-dimensional object. The purpose of this study is to make Mobile Augmented Reality Media Applications with Waterfall Model in the subject of Geometry. As for the specific targets to be achieved in this research is generating Mobile Augmented Reality applications that is valid to use in learning geometry courses for students in Mathematics Education Study Program of University of PGRI Semarang.","issue":"13","language":"en","page":"8","source":"Zotero","title":"Mobile Augmented Reality Media Design with Waterfall Model for Learning Geometry in College","volume":"12","author":[{"family":"Buchori","given":"Achmad"},{"family":"Setyosari","given":"Punaji"},{"family":"Dasna","given":"I Wayan"},{"family":"Ulfa","given":"Saida"}],"issued":{"date-parts":[["2017"]]}}}],"schema":"https://github.com/citation-style-language/schema/raw/master/csl-citation.json"} </w:instrText>
+      </w:r>
+      <w:r>
+        <w:rPr>
+          <w:lang w:val="en-US"/>
+        </w:rPr>
+        <w:fldChar w:fldCharType="separate"/>
+      </w:r>
+      <w:r>
+        <w:rPr>
+          <w:rFonts w:cs="Times New Roman"/>
+        </w:rPr>
+        <w:t>[2]</w:t>
+      </w:r>
+      <w:r>
+        <w:rPr>
+          <w:lang w:val="en-US"/>
+        </w:rPr>
+        <w:fldChar w:fldCharType="end"/>
+      </w:r>
+      <w:r>
+        <w:rPr>
+          <w:lang w:val="en-US"/>
+        </w:rPr>
+        <w:t>.</w:t>
       </w:r>
     </w:p>
     <w:p>
       <w:pPr>
-        <w:pStyle w:val="ListParagraph"/>
-        <w:numPr>
-          <w:ilvl w:val="1"/>
-          <w:numId w:val="23"/>
-        </w:numPr>
-        <w:rPr>
-          <w:lang w:val="en-US"/>
-        </w:rPr>
-      </w:pPr>
-      <w:r>
-        <w:rPr>
-          <w:lang w:val="en-US"/>
-        </w:rPr>
-        <w:t>Observasi Lokasi Geologi Objek</w:t>
-      </w:r>
-    </w:p>
-    <w:p>
-      <w:pPr>
-        <w:ind w:left="720"/>
-        <w:rPr>
-          <w:lang w:val="en-US"/>
-        </w:rPr>
-      </w:pPr>
-      <w:r>
-        <w:rPr>
-          <w:lang w:val="en-US"/>
-        </w:rPr>
-        <w:t xml:space="preserve">Berdasarkan lokasi objek pada </w:t>
+        <w:ind w:left="360" w:firstLine="360"/>
+        <w:rPr>
+          <w:lang w:val="en-US"/>
+        </w:rPr>
+      </w:pPr>
+      <w:r>
+        <w:rPr>
+          <w:lang w:val="en-US"/>
+        </w:rPr>
+        <w:t xml:space="preserve">Berikut adalah isi dari tahapan-tahapan metode </w:t>
       </w:r>
       <w:r>
         <w:rPr>
           <w:i/>
           <w:lang w:val="en-US"/>
         </w:rPr>
-        <w:t>Google Map</w:t>
-      </w:r>
-      <w:r>
-        <w:rPr>
-          <w:lang w:val="en-US"/>
-        </w:rPr>
-        <w:t xml:space="preserve">, </w:t>
-      </w:r>
-      <w:r>
-        <w:rPr>
-          <w:lang w:val="en-US"/>
-        </w:rPr>
-        <w:t>lokasi restoran ini lebih</w:t>
-      </w:r>
-      <w:r>
-        <w:rPr>
-          <w:lang w:val="en-US"/>
-        </w:rPr>
-        <w:t xml:space="preserve"> masuk ke wilayah perdesaan dibanding dari perkotaan</w:t>
-      </w:r>
-      <w:r>
-        <w:rPr>
-          <w:lang w:val="en-US"/>
-        </w:rPr>
-        <w:t xml:space="preserve">. Menurut </w:t>
-      </w:r>
-      <w:r>
-        <w:rPr>
-          <w:lang w:val="en-US"/>
-        </w:rPr>
-        <w:fldChar w:fldCharType="begin"/>
-      </w:r>
-      <w:r>
-        <w:rPr>
-          <w:lang w:val="en-US"/>
-        </w:rPr>
-        <w:instrText xml:space="preserve"> ADDIN ZOTERO_ITEM CSL_CITATION {"citationID":"jTcZ7DFj","properties":{"formattedCitation":"[1]","plainCitation":"[1]","noteIndex":0},"citationItems":[{"id":140,"uris":["http://zotero.org/users/7245423/items/KHX6SEIZ"],"uri":["http://zotero.org/users/7245423/items/KHX6SEIZ"],"itemData":{"id":140,"type":"webpage","container-title":"Geographic Information Systems Stack Exchange","title":"Does the strength of GPS weaken in rural areas?","URL":"https://gis.stackexchange.com/questions/77929/does-the-strength-of-gps-weaken-in-rural-areas","accessed":{"date-parts":[["2022",1,4]]}}}],"schema":"https://github.com/citation-style-language/schema/raw/master/csl-citation.json"} </w:instrText>
-      </w:r>
-      <w:r>
-        <w:rPr>
-          <w:lang w:val="en-US"/>
-        </w:rPr>
-        <w:fldChar w:fldCharType="separate"/>
-      </w:r>
-      <w:r>
-        <w:rPr>
-          <w:rFonts w:cs="Times New Roman"/>
-        </w:rPr>
-        <w:t>[1]</w:t>
-      </w:r>
-      <w:r>
-        <w:rPr>
-          <w:lang w:val="en-US"/>
-        </w:rPr>
-        <w:fldChar w:fldCharType="end"/>
-      </w:r>
-      <w:r>
-        <w:rPr>
-          <w:lang w:val="en-US"/>
-        </w:rPr>
-        <w:t xml:space="preserve"> lokasi perdesaan yang tidak memiliki banyak </w:t>
-      </w:r>
-      <w:r>
-        <w:rPr>
-          <w:lang w:val="en-US"/>
-        </w:rPr>
-        <w:t>gedung-gedung dan bangunan tinggi memiliki keakurasian GPS lebih baik dibanding lokasi perkotaan</w:t>
-      </w:r>
-      <w:r>
-        <w:rPr>
-          <w:lang w:val="en-US"/>
-        </w:rPr>
-        <w:t>.</w:t>
-      </w:r>
-    </w:p>
-    <w:p>
-      <w:pPr>
-        <w:ind w:left="720"/>
-        <w:rPr>
-          <w:lang w:val="en-US"/>
-        </w:rPr>
-      </w:pPr>
-      <w:r>
-        <w:rPr>
-          <w:lang w:val="en-US"/>
-        </w:rPr>
-        <w:t xml:space="preserve">Dikarenakan kekuatan sinyal satelit GPS </w:t>
-      </w:r>
-      <w:r>
-        <w:rPr>
-          <w:lang w:val="en-US"/>
-        </w:rPr>
-        <w:t>tergantung</w:t>
-      </w:r>
-      <w:r>
-        <w:rPr>
-          <w:lang w:val="en-US"/>
-        </w:rPr>
-        <w:t xml:space="preserve"> </w:t>
-      </w:r>
-      <w:r>
-        <w:rPr>
-          <w:lang w:val="en-US"/>
-        </w:rPr>
-        <w:t xml:space="preserve">ada nya interferensi </w:t>
-      </w:r>
-      <w:r>
-        <w:rPr>
-          <w:lang w:val="en-US"/>
-        </w:rPr>
-        <w:t>oleh pepohonan besar atau bangunan-</w:t>
-      </w:r>
-      <w:r>
-        <w:rPr>
-          <w:lang w:val="en-US"/>
-        </w:rPr>
-        <w:t>bangunan tinggi seperti gedung.</w:t>
-      </w:r>
-      <w:r>
-        <w:rPr>
-          <w:lang w:val="en-US"/>
-        </w:rPr>
-        <w:t>Pada lokasi objek tidak terlalu banyak pohon-pohon besar yang dapat mengganggu kekuatan akurasi dari sinyal satelit GPS yang akan digunakan dalam penelitian ini.</w:t>
-      </w:r>
-    </w:p>
-    <w:p>
-      <w:pPr>
-        <w:ind w:left="720"/>
-        <w:rPr>
-          <w:lang w:val="en-US"/>
-        </w:rPr>
-      </w:pPr>
-      <w:r>
-        <w:rPr>
-          <w:lang w:val="en-US"/>
-        </w:rPr>
-        <w:t xml:space="preserve">Namun keakurasian sinyal GPS juga tidak hanya terpengaruh dengan banyaknya inteferensi gedung-gedung atau pohon besar, namun kekuatan sinyal pada </w:t>
-      </w:r>
-      <w:r>
-        <w:rPr>
-          <w:i/>
-          <w:lang w:val="en-US"/>
-        </w:rPr>
-        <w:t>smartphone</w:t>
-      </w:r>
-      <w:r>
-        <w:rPr>
-          <w:lang w:val="en-US"/>
-        </w:rPr>
-        <w:t xml:space="preserve"> juga terpengaruh. </w:t>
-      </w:r>
-    </w:p>
-    <w:p>
-      <w:pPr>
-        <w:ind w:left="720"/>
-        <w:rPr>
-          <w:lang w:val="en-US"/>
-        </w:rPr>
-      </w:pPr>
-      <w:r>
-        <w:rPr>
-          <w:lang w:val="en-US"/>
-        </w:rPr>
-        <w:t xml:space="preserve">Penulis telah melakukan observasi keakurasian GPS dengan menggunakan kartu SIM Axis pada cuaca yang sedang badai hujan pada lokasi objek, cuaca tersebut sangat mempengaruhi dalam </w:t>
-      </w:r>
-      <w:r>
-        <w:rPr>
-          <w:lang w:val="en-US"/>
-        </w:rPr>
-        <w:t>keakurasian GPS.</w:t>
-      </w:r>
-    </w:p>
-    <w:p>
-      <w:pPr>
-        <w:ind w:left="720"/>
-        <w:rPr>
-          <w:lang w:val="en-US"/>
-        </w:rPr>
-      </w:pPr>
-      <w:r>
-        <w:rPr>
-          <w:lang w:val="en-US"/>
-        </w:rPr>
-        <w:lastRenderedPageBreak/>
-        <w:t xml:space="preserve">Salah satu diantaranya adalah, posisi GPS sering melompat-lompat koordinat, sehingga mempengaruhi dalam keakurasian pendeteksian </w:t>
-      </w:r>
-      <w:r>
-        <w:rPr>
-          <w:lang w:val="en-US"/>
-        </w:rPr>
-        <w:t xml:space="preserve">lokasi dimana </w:t>
-      </w:r>
-      <w:r>
-        <w:rPr>
-          <w:i/>
-          <w:lang w:val="en-US"/>
-        </w:rPr>
-        <w:t>user</w:t>
-      </w:r>
-      <w:r>
-        <w:rPr>
-          <w:lang w:val="en-US"/>
-        </w:rPr>
-        <w:t xml:space="preserve"> berada.</w:t>
-      </w:r>
-    </w:p>
-    <w:p>
-      <w:pPr>
-        <w:pStyle w:val="ListParagraph"/>
-        <w:numPr>
-          <w:ilvl w:val="1"/>
-          <w:numId w:val="23"/>
-        </w:numPr>
-        <w:ind w:left="1440" w:hanging="720"/>
-        <w:rPr>
-          <w:lang w:val="en-US"/>
-        </w:rPr>
-      </w:pPr>
-      <w:r>
-        <w:rPr>
-          <w:lang w:val="en-US"/>
-        </w:rPr>
-        <w:t>Mapping Lokasi Meja</w:t>
-      </w:r>
-    </w:p>
-    <w:p>
-      <w:pPr>
-        <w:ind w:left="720"/>
-        <w:rPr>
-          <w:lang w:val="en-US"/>
-        </w:rPr>
-      </w:pPr>
-      <w:r>
-        <w:rPr>
-          <w:lang w:val="en-US"/>
-        </w:rPr>
-        <w:t xml:space="preserve">Pada penelitian ini peneliti mengobservasi tiap lokasi meja dan posisi setiap meja dan melakukan mapping meja untuk membuat metode untuk menemukan lokasi </w:t>
-      </w:r>
-      <w:r>
-        <w:rPr>
-          <w:i/>
-          <w:lang w:val="en-US"/>
-        </w:rPr>
-        <w:t xml:space="preserve">Latitude </w:t>
-      </w:r>
-      <w:r>
-        <w:rPr>
-          <w:lang w:val="en-US"/>
-        </w:rPr>
-        <w:t xml:space="preserve">dan </w:t>
-      </w:r>
-      <w:r>
-        <w:rPr>
-          <w:i/>
-          <w:lang w:val="en-US"/>
-        </w:rPr>
-        <w:t>Longitude</w:t>
-      </w:r>
-      <w:r>
-        <w:rPr>
-          <w:lang w:val="en-US"/>
-        </w:rPr>
-        <w:t xml:space="preserve"> yang dapat mendefinisikan setiap lokasi meja. Mapping ulang dilakukan seperti pada gambar berikut : </w:t>
-      </w:r>
-    </w:p>
-    <w:p>
-      <w:pPr>
-        <w:ind w:left="-270" w:firstLine="900"/>
-        <w:jc w:val="left"/>
-        <w:rPr>
-          <w:rFonts w:hint="eastAsia"/>
-          <w:lang w:val="en-US"/>
-        </w:rPr>
-      </w:pPr>
-      <w:r>
-        <w:drawing>
-          <wp:inline distT="0" distB="0" distL="0" distR="0" wp14:anchorId="67BAD454" wp14:editId="30E9DC79">
-            <wp:extent cx="4550392" cy="2503715"/>
-            <wp:effectExtent l="0" t="0" r="0" b="0"/>
-            <wp:docPr id="21" name="Picture 21"/>
-            <wp:cNvGraphicFramePr>
-              <a:graphicFrameLocks xmlns:a="http://schemas.openxmlformats.org/drawingml/2006/main" noChangeAspect="1"/>
-            </wp:cNvGraphicFramePr>
-            <a:graphic xmlns:a="http://schemas.openxmlformats.org/drawingml/2006/main">
-              <a:graphicData uri="http://schemas.openxmlformats.org/drawingml/2006/picture">
-                <pic:pic xmlns:pic="http://schemas.openxmlformats.org/drawingml/2006/picture">
-                  <pic:nvPicPr>
-                    <pic:cNvPr id="0" name="Picture 6"/>
-                    <pic:cNvPicPr>
-                      <a:picLocks noChangeAspect="1" noChangeArrowheads="1"/>
-                    </pic:cNvPicPr>
-                  </pic:nvPicPr>
-                  <pic:blipFill>
-                    <a:blip r:embed="rId11" cstate="print">
-                      <a:extLst>
-                        <a:ext uri="{28A0092B-C50C-407E-A947-70E740481C1C}">
-                          <a14:useLocalDpi xmlns:a14="http://schemas.microsoft.com/office/drawing/2010/main" val="0"/>
-                        </a:ext>
-                      </a:extLst>
-                    </a:blip>
-                    <a:srcRect/>
-                    <a:stretch>
-                      <a:fillRect/>
-                    </a:stretch>
-                  </pic:blipFill>
-                  <pic:spPr bwMode="auto">
-                    <a:xfrm>
-                      <a:off x="0" y="0"/>
-                      <a:ext cx="4559449" cy="2508698"/>
-                    </a:xfrm>
-                    <a:prstGeom prst="rect">
-                      <a:avLst/>
-                    </a:prstGeom>
-                    <a:noFill/>
-                    <a:ln>
-                      <a:noFill/>
-                    </a:ln>
-                  </pic:spPr>
-                </pic:pic>
-              </a:graphicData>
-            </a:graphic>
-          </wp:inline>
-        </w:drawing>
-      </w:r>
-    </w:p>
-    <w:p>
-      <w:pPr>
-        <w:pStyle w:val="Caption"/>
-        <w:rPr>
-          <w:lang w:val="en-US"/>
-        </w:rPr>
-      </w:pPr>
-      <w:bookmarkStart w:id="2" w:name="_Ref92204696"/>
-      <w:r>
-        <w:t xml:space="preserve">Gambar </w:t>
-      </w:r>
-      <w:r>
-        <w:fldChar w:fldCharType="begin"/>
-      </w:r>
-      <w:r>
-        <w:instrText xml:space="preserve"> STYLEREF 1 \s </w:instrText>
-      </w:r>
-      <w:r>
-        <w:fldChar w:fldCharType="separate"/>
-      </w:r>
-      <w:r>
-        <w:t>1</w:t>
-      </w:r>
-      <w:r>
-        <w:fldChar w:fldCharType="end"/>
-      </w:r>
-      <w:r>
-        <w:t>.</w:t>
-      </w:r>
-      <w:r>
-        <w:fldChar w:fldCharType="begin"/>
-      </w:r>
-      <w:r>
-        <w:instrText xml:space="preserve"> SEQ Gambar \* ARABIC \s 1 </w:instrText>
-      </w:r>
-      <w:r>
-        <w:fldChar w:fldCharType="separate"/>
-      </w:r>
-      <w:r>
-        <w:t>1</w:t>
-      </w:r>
-      <w:r>
-        <w:fldChar w:fldCharType="end"/>
-      </w:r>
-      <w:bookmarkEnd w:id="2"/>
-      <w:r>
-        <w:rPr>
-          <w:lang w:val="en-US"/>
-        </w:rPr>
-        <w:t xml:space="preserve"> Mapping lokasi tiap meja pada Palgading Resto</w:t>
-      </w:r>
-    </w:p>
-    <w:p>
-      <w:pPr>
-        <w:rPr>
-          <w:lang w:val="en-US"/>
-        </w:rPr>
-      </w:pPr>
-      <w:r>
-        <w:rPr>
-          <w:lang w:val="en-US"/>
-        </w:rPr>
-        <w:tab/>
-      </w:r>
-    </w:p>
-    <w:p>
-      <w:pPr>
-        <w:ind w:left="720" w:firstLine="810"/>
-        <w:rPr>
-          <w:lang w:val="en-US"/>
-        </w:rPr>
-      </w:pPr>
-      <w:r>
-        <w:rPr>
-          <w:lang w:val="en-US"/>
-        </w:rPr>
-        <w:tab/>
-      </w:r>
-      <w:r>
-        <w:rPr>
-          <w:lang w:val="en-US"/>
-        </w:rPr>
-        <w:t>Pada</w:t>
-      </w:r>
-      <w:r>
-        <w:rPr>
-          <w:lang w:val="en-US"/>
-        </w:rPr>
-        <w:t xml:space="preserve"> </w:t>
-      </w:r>
-      <w:r>
-        <w:rPr>
-          <w:lang w:val="en-US"/>
-        </w:rPr>
-        <w:fldChar w:fldCharType="begin"/>
-      </w:r>
-      <w:r>
-        <w:rPr>
-          <w:lang w:val="en-US"/>
-        </w:rPr>
-        <w:instrText xml:space="preserve"> REF _Ref92204696 \h </w:instrText>
-      </w:r>
-      <w:r>
-        <w:rPr>
-          <w:lang w:val="en-US"/>
-        </w:rPr>
-      </w:r>
-      <w:r>
-        <w:rPr>
-          <w:lang w:val="en-US"/>
-        </w:rPr>
-        <w:fldChar w:fldCharType="separate"/>
-      </w:r>
-      <w:r>
-        <w:t>Gam</w:t>
-      </w:r>
-      <w:r>
-        <w:t>b</w:t>
-      </w:r>
-      <w:r>
-        <w:t>a</w:t>
-      </w:r>
-      <w:r>
-        <w:t>r 1.1</w:t>
-      </w:r>
-      <w:r>
-        <w:rPr>
-          <w:lang w:val="en-US"/>
-        </w:rPr>
-        <w:fldChar w:fldCharType="end"/>
-      </w:r>
-      <w:r>
-        <w:rPr>
-          <w:lang w:val="en-US"/>
-        </w:rPr>
-        <w:t xml:space="preserve">, setiap meja dikelompokkan berdasarkan </w:t>
-      </w:r>
-      <w:r>
-        <w:rPr>
-          <w:i/>
-          <w:lang w:val="en-US"/>
-        </w:rPr>
-        <w:t>Logitude</w:t>
-      </w:r>
-      <w:r>
-        <w:rPr>
-          <w:lang w:val="en-US"/>
-        </w:rPr>
-        <w:t xml:space="preserve"> (bawah) dan </w:t>
-      </w:r>
-      <w:r>
-        <w:rPr>
-          <w:i/>
-          <w:lang w:val="en-US"/>
-        </w:rPr>
-        <w:t>Latitude</w:t>
-      </w:r>
-      <w:r>
-        <w:rPr>
-          <w:lang w:val="en-US"/>
-        </w:rPr>
-        <w:t xml:space="preserve"> (samping)</w:t>
-      </w:r>
-      <w:r>
-        <w:rPr>
-          <w:lang w:val="en-US"/>
-        </w:rPr>
-        <w:t xml:space="preserve">. Semakin </w:t>
-      </w:r>
-      <w:r>
-        <w:rPr>
-          <w:lang w:val="en-US"/>
-        </w:rPr>
-        <w:t>ke timur</w:t>
-      </w:r>
-      <w:r>
-        <w:rPr>
-          <w:lang w:val="en-US"/>
-        </w:rPr>
-        <w:t>, maka</w:t>
-      </w:r>
-      <w:r>
-        <w:rPr>
-          <w:lang w:val="en-US"/>
-        </w:rPr>
-        <w:t xml:space="preserve"> angka</w:t>
-      </w:r>
-      <w:r>
-        <w:rPr>
-          <w:lang w:val="en-US"/>
-        </w:rPr>
-        <w:t xml:space="preserve"> </w:t>
-      </w:r>
-      <w:r>
-        <w:rPr>
-          <w:i/>
-          <w:lang w:val="en-US"/>
-        </w:rPr>
-        <w:t>Latitude</w:t>
-      </w:r>
-      <w:r>
-        <w:rPr>
-          <w:lang w:val="en-US"/>
-        </w:rPr>
-        <w:t xml:space="preserve"> semakin bertambah, dan semakin ke </w:t>
-      </w:r>
-      <w:r>
-        <w:rPr>
-          <w:lang w:val="en-US"/>
-        </w:rPr>
-        <w:t xml:space="preserve">selatan angka </w:t>
-      </w:r>
-      <w:r>
-        <w:rPr>
-          <w:i/>
-          <w:lang w:val="en-US"/>
-        </w:rPr>
-        <w:t>Longitude</w:t>
-      </w:r>
-      <w:r>
-        <w:rPr>
-          <w:lang w:val="en-US"/>
-        </w:rPr>
-        <w:t xml:space="preserve"> semakin bertambah.</w:t>
-      </w:r>
-    </w:p>
-    <w:p>
-      <w:pPr>
-        <w:ind w:left="720" w:firstLine="810"/>
-        <w:rPr>
-          <w:lang w:val="en-US"/>
-        </w:rPr>
-      </w:pPr>
-      <w:r>
-        <w:rPr>
-          <w:lang w:val="en-US"/>
-        </w:rPr>
-        <w:lastRenderedPageBreak/>
-        <w:t xml:space="preserve">Pada </w:t>
-      </w:r>
-      <w:r>
-        <w:rPr>
-          <w:lang w:val="en-US"/>
-        </w:rPr>
-        <w:fldChar w:fldCharType="begin"/>
-      </w:r>
-      <w:r>
-        <w:rPr>
-          <w:lang w:val="en-US"/>
-        </w:rPr>
-        <w:instrText xml:space="preserve"> REF _Ref92204696 \h </w:instrText>
-      </w:r>
-      <w:r>
-        <w:rPr>
-          <w:lang w:val="en-US"/>
-        </w:rPr>
-      </w:r>
-      <w:r>
-        <w:rPr>
-          <w:lang w:val="en-US"/>
-        </w:rPr>
-        <w:fldChar w:fldCharType="separate"/>
-      </w:r>
-      <w:r>
-        <w:t>Gambar</w:t>
-      </w:r>
-      <w:r>
-        <w:t xml:space="preserve"> </w:t>
-      </w:r>
-      <w:r>
-        <w:t>1.1</w:t>
-      </w:r>
-      <w:r>
-        <w:rPr>
-          <w:lang w:val="en-US"/>
-        </w:rPr>
-        <w:fldChar w:fldCharType="end"/>
-      </w:r>
-      <w:r>
-        <w:rPr>
-          <w:lang w:val="en-US"/>
-        </w:rPr>
-        <w:t>, Penulis hanya menuliskan 4 digit belakang tiap lokasi untuk memudahkan dilakukannya analisa.</w:t>
-      </w:r>
-    </w:p>
-    <w:p>
-      <w:pPr>
-        <w:pStyle w:val="ListParagraph"/>
-        <w:numPr>
-          <w:ilvl w:val="1"/>
-          <w:numId w:val="23"/>
-        </w:numPr>
-        <w:rPr>
-          <w:lang w:val="en-US"/>
-        </w:rPr>
-      </w:pPr>
-      <w:r>
-        <w:rPr>
-          <w:lang w:val="en-US"/>
-        </w:rPr>
-        <w:t>Metode Logika Penentuan Lokasi Meja</w:t>
-      </w:r>
-    </w:p>
-    <w:p>
-      <w:pPr>
-        <w:ind w:left="720"/>
-        <w:rPr>
-          <w:lang w:val="en-US"/>
-        </w:rPr>
-      </w:pPr>
-      <w:r>
-        <w:rPr>
-          <w:lang w:val="en-US"/>
-        </w:rPr>
-        <w:t xml:space="preserve">Pada proses ini penulis membuat logika dalam menentukan lokasi </w:t>
-      </w:r>
-      <w:r>
-        <w:rPr>
-          <w:i/>
-          <w:lang w:val="en-US"/>
-        </w:rPr>
-        <w:t>costumer</w:t>
-      </w:r>
-      <w:r>
-        <w:rPr>
-          <w:lang w:val="en-US"/>
-        </w:rPr>
-        <w:t xml:space="preserve"> jika sedang menempati suatu meja</w:t>
-      </w:r>
-      <w:r>
-        <w:rPr>
-          <w:lang w:val="en-US"/>
-        </w:rPr>
-        <w:t>.Pertama kali s</w:t>
-      </w:r>
-      <w:r>
-        <w:rPr>
-          <w:lang w:val="en-US"/>
-        </w:rPr>
-        <w:t xml:space="preserve">istem akan mengecek </w:t>
-      </w:r>
-      <w:r>
-        <w:rPr>
-          <w:i/>
-          <w:lang w:val="en-US"/>
-        </w:rPr>
-        <w:t>Longitude</w:t>
-      </w:r>
-      <w:r>
-        <w:rPr>
-          <w:lang w:val="en-US"/>
-        </w:rPr>
-        <w:t xml:space="preserve"> dimana </w:t>
-      </w:r>
-      <w:r>
-        <w:rPr>
-          <w:i/>
-          <w:lang w:val="en-US"/>
-        </w:rPr>
-        <w:t xml:space="preserve">costumer </w:t>
-      </w:r>
-      <w:r>
-        <w:rPr>
-          <w:lang w:val="en-US"/>
-        </w:rPr>
-        <w:t>duduk</w:t>
-      </w:r>
-      <w:r>
-        <w:rPr>
-          <w:lang w:val="en-US"/>
-        </w:rPr>
-        <w:t xml:space="preserve"> lalu dicocokkan dengan data yang sudah diterapkan lalu dibandingkan dengan</w:t>
-      </w:r>
-      <w:r>
-        <w:rPr>
-          <w:lang w:val="en-US"/>
-        </w:rPr>
-        <w:t xml:space="preserve"> </w:t>
-      </w:r>
-      <w:r>
-        <w:rPr>
-          <w:i/>
-          <w:lang w:val="en-US"/>
-        </w:rPr>
-        <w:t>Latitude</w:t>
-      </w:r>
-      <w:r>
-        <w:rPr>
-          <w:lang w:val="en-US"/>
-        </w:rPr>
-        <w:t xml:space="preserve"> dimana </w:t>
-      </w:r>
-      <w:r>
-        <w:rPr>
-          <w:i/>
-          <w:lang w:val="en-US"/>
-        </w:rPr>
-        <w:t>costumer</w:t>
-      </w:r>
-      <w:r>
-        <w:rPr>
-          <w:lang w:val="en-US"/>
-        </w:rPr>
-        <w:t xml:space="preserve"> duduk</w:t>
-      </w:r>
-      <w:r>
-        <w:rPr>
-          <w:lang w:val="en-US"/>
-        </w:rPr>
-        <w:t xml:space="preserve">. </w:t>
-      </w:r>
-    </w:p>
-    <w:p>
-      <w:pPr>
-        <w:ind w:left="720"/>
-        <w:rPr>
-          <w:lang w:val="en-US"/>
-        </w:rPr>
-      </w:pPr>
-      <w:r>
-        <w:rPr>
-          <w:lang w:val="en-US"/>
-        </w:rPr>
-        <w:t>Contohnya, jika</w:t>
-      </w:r>
-      <w:r>
-        <w:rPr>
-          <w:lang w:val="en-US"/>
-        </w:rPr>
-        <w:t xml:space="preserve"> </w:t>
-      </w:r>
-      <w:r>
-        <w:rPr>
-          <w:i/>
-          <w:lang w:val="en-US"/>
-        </w:rPr>
-        <w:t>costumer</w:t>
-      </w:r>
-      <w:r>
-        <w:rPr>
-          <w:lang w:val="en-US"/>
-        </w:rPr>
-        <w:t xml:space="preserve"> sedang berada pada </w:t>
-      </w:r>
-      <w:r>
-        <w:rPr>
-          <w:i/>
-          <w:lang w:val="en-US"/>
-        </w:rPr>
-        <w:t>Longitude</w:t>
-      </w:r>
-      <w:r>
-        <w:rPr>
-          <w:lang w:val="en-US"/>
-        </w:rPr>
-        <w:t xml:space="preserve"> </w:t>
-      </w:r>
-      <w:r>
-        <w:rPr>
-          <w:lang w:val="en-US"/>
-        </w:rPr>
-        <w:t xml:space="preserve">110.4109456 </w:t>
-      </w:r>
-      <w:r>
-        <w:rPr>
-          <w:lang w:val="en-US"/>
-        </w:rPr>
-        <w:t xml:space="preserve">dan </w:t>
-      </w:r>
-      <w:r>
-        <w:rPr>
-          <w:i/>
-          <w:lang w:val="en-US"/>
-        </w:rPr>
-        <w:t xml:space="preserve">Latitude </w:t>
-      </w:r>
-      <w:r>
-        <w:rPr>
-          <w:lang w:val="en-US"/>
-        </w:rPr>
-        <w:t>-7.728</w:t>
-      </w:r>
-      <w:r>
-        <w:rPr>
-          <w:lang w:val="en-US"/>
-        </w:rPr>
-        <w:t>3165 .</w:t>
-      </w:r>
-      <w:r>
-        <w:rPr>
-          <w:lang w:val="en-US"/>
-        </w:rPr>
-        <w:t xml:space="preserve">Sistem akan mendeteksi </w:t>
-      </w:r>
-      <w:r>
-        <w:rPr>
-          <w:i/>
-          <w:lang w:val="en-US"/>
-        </w:rPr>
-        <w:t>costumer</w:t>
-      </w:r>
-      <w:r>
-        <w:rPr>
-          <w:lang w:val="en-US"/>
-        </w:rPr>
-        <w:t xml:space="preserve"> berada di baris meja 10 , 11, dan 12. La</w:t>
-      </w:r>
-      <w:r>
-        <w:rPr>
-          <w:lang w:val="en-US"/>
-        </w:rPr>
-        <w:t>lu sistem akan mengecek kembali</w:t>
-      </w:r>
-      <w:r>
-        <w:rPr>
-          <w:lang w:val="en-US"/>
-        </w:rPr>
-        <w:t xml:space="preserve"> dimana </w:t>
-      </w:r>
-      <w:r>
-        <w:rPr>
-          <w:i/>
-          <w:lang w:val="en-US"/>
-        </w:rPr>
-        <w:t>Latitude</w:t>
-      </w:r>
-      <w:r>
-        <w:rPr>
-          <w:lang w:val="en-US"/>
-        </w:rPr>
-        <w:t xml:space="preserve"> tempat </w:t>
-      </w:r>
-      <w:r>
-        <w:rPr>
-          <w:i/>
-          <w:lang w:val="en-US"/>
-        </w:rPr>
-        <w:t>costumer</w:t>
-      </w:r>
-      <w:r>
-        <w:rPr>
-          <w:lang w:val="en-US"/>
-        </w:rPr>
-        <w:t xml:space="preserve"> berada</w:t>
-      </w:r>
-      <w:r>
-        <w:rPr>
-          <w:lang w:val="en-US"/>
-        </w:rPr>
-        <w:t xml:space="preserve">. Sistem akan mendeteksi bahwa </w:t>
-      </w:r>
-      <w:r>
-        <w:rPr>
-          <w:i/>
-          <w:lang w:val="en-US"/>
-        </w:rPr>
-        <w:t>costumer</w:t>
-      </w:r>
-      <w:r>
-        <w:rPr>
-          <w:lang w:val="en-US"/>
-        </w:rPr>
-        <w:t xml:space="preserve"> berada dibarisan meja 10. Maka ditemukanlah lokasi </w:t>
-      </w:r>
-      <w:r>
-        <w:rPr>
-          <w:i/>
-          <w:lang w:val="en-US"/>
-        </w:rPr>
-        <w:t>costumer</w:t>
-      </w:r>
-      <w:r>
-        <w:rPr>
-          <w:lang w:val="en-US"/>
-        </w:rPr>
-        <w:t xml:space="preserve"> berada</w:t>
-      </w:r>
-      <w:r>
-        <w:rPr>
-          <w:lang w:val="en-US"/>
-        </w:rPr>
-        <w:t>.</w:t>
-      </w:r>
-    </w:p>
-    <w:p>
-      <w:pPr>
-        <w:ind w:left="720"/>
-        <w:rPr>
-          <w:lang w:val="en-US"/>
-        </w:rPr>
-      </w:pPr>
-      <w:r>
-        <w:rPr>
-          <w:lang w:val="en-US"/>
-        </w:rPr>
-        <w:t>Kelemahan pada sistem ini adalah ketika meja yang berdekatan memiliki kemungkinan lokas</w:t>
-      </w:r>
-      <w:r>
-        <w:rPr>
-          <w:lang w:val="en-US"/>
-        </w:rPr>
-        <w:t>i akan tertukar mengingat pendeteksian lokasi koordinat</w:t>
-      </w:r>
-      <w:r>
-        <w:rPr>
-          <w:lang w:val="en-US"/>
-        </w:rPr>
-        <w:t xml:space="preserve"> pada </w:t>
-      </w:r>
-      <w:r>
-        <w:rPr>
-          <w:i/>
-          <w:lang w:val="en-US"/>
-        </w:rPr>
-        <w:t>Google Map</w:t>
-      </w:r>
-      <w:r>
-        <w:rPr>
-          <w:lang w:val="en-US"/>
-        </w:rPr>
-        <w:t xml:space="preserve"> sering melompat-lompat.</w:t>
+        <w:t xml:space="preserve">Waterfall </w:t>
+      </w:r>
+      <w:r>
+        <w:rPr>
+          <w:lang w:val="en-US"/>
+        </w:rPr>
+        <w:t>:</w:t>
       </w:r>
     </w:p>
     <w:p>
@@ -1175,56 +277,103 @@
         <w:pStyle w:val="ListParagraph"/>
         <w:numPr>
           <w:ilvl w:val="0"/>
-          <w:numId w:val="23"/>
+          <w:numId w:val="27"/>
         </w:numPr>
         <w:rPr>
-          <w:b/>
-          <w:lang w:val="en-US"/>
-        </w:rPr>
-      </w:pPr>
-      <w:r>
-        <w:rPr>
-          <w:b/>
-          <w:lang w:val="en-US"/>
-        </w:rPr>
-        <w:t>Pengembangan Sistem</w:t>
+          <w:lang w:val="en-US"/>
+        </w:rPr>
+      </w:pPr>
+      <w:r>
+        <w:rPr>
+          <w:lang w:val="en-US"/>
+        </w:rPr>
+        <w:t>Analisis Kebutuhan Perangkat Lunak</w:t>
       </w:r>
     </w:p>
     <w:p>
       <w:pPr>
-        <w:ind w:left="450" w:firstLine="0"/>
-        <w:rPr>
-          <w:lang w:val="en-US"/>
-        </w:rPr>
-      </w:pPr>
-      <w:r>
-        <w:rPr>
-          <w:lang w:val="en-US"/>
-        </w:rPr>
-        <w:t>Dalam m</w:t>
-      </w:r>
-      <w:r>
-        <w:rPr>
-          <w:lang w:val="en-US"/>
-        </w:rPr>
-        <w:t>elakukan penelitian ini</w:t>
-      </w:r>
-      <w:bookmarkStart w:id="3" w:name="_GoBack"/>
-      <w:bookmarkEnd w:id="3"/>
+        <w:ind w:left="1080" w:firstLine="360"/>
+        <w:rPr>
+          <w:lang w:val="en-US"/>
+        </w:rPr>
+      </w:pPr>
+      <w:r>
+        <w:rPr>
+          <w:lang w:val="en-US"/>
+        </w:rPr>
+        <w:t>Dalam tahapan analisa ini bertujuan untuk menganalisa kebutuhan yang diperlukan untuk merancang aplikasi pada penelitian ini, baik merupa studi pustaka dengan mengambil referensi dari jurnal dan paper di internet, maupun studi lapangan dengan wawancara, dan analisa objek secara langsung.</w:t>
+      </w:r>
     </w:p>
     <w:p>
       <w:pPr>
-        <w:rPr>
-          <w:lang w:val="en-US"/>
-        </w:rPr>
-      </w:pPr>
+        <w:pStyle w:val="ListParagraph"/>
+        <w:numPr>
+          <w:ilvl w:val="0"/>
+          <w:numId w:val="27"/>
+        </w:numPr>
+        <w:rPr>
+          <w:lang w:val="en-US"/>
+        </w:rPr>
+      </w:pPr>
+      <w:r>
+        <w:rPr>
+          <w:lang w:val="en-US"/>
+        </w:rPr>
+        <w:t>Desain</w:t>
+      </w:r>
     </w:p>
     <w:p>
       <w:pPr>
-        <w:rPr>
-          <w:lang w:val="en-US"/>
-        </w:rPr>
-      </w:pPr>
+        <w:ind w:left="1080" w:firstLine="360"/>
+        <w:rPr>
+          <w:lang w:val="en-US"/>
+        </w:rPr>
+      </w:pPr>
+      <w:r>
+        <w:rPr>
+          <w:lang w:val="en-US"/>
+        </w:rPr>
+        <w:t>Perancangan sistem pada desain ini akan digambarkan menggunakan permodelan basis data dengan menggunakan Rancangan Basis Data yaitu ERD (</w:t>
+      </w:r>
+      <w:r>
+        <w:rPr>
+          <w:i/>
+          <w:lang w:val="en-US"/>
+        </w:rPr>
+        <w:t>Entity Relationship Diagram</w:t>
+      </w:r>
+      <w:r>
+        <w:rPr>
+          <w:lang w:val="en-US"/>
+        </w:rPr>
+        <w:t>) dan UML (</w:t>
+      </w:r>
+      <w:r>
+        <w:rPr>
+          <w:i/>
+          <w:lang w:val="en-US"/>
+        </w:rPr>
+        <w:t>Unified Modeling Language</w:t>
+      </w:r>
+      <w:r>
+        <w:rPr>
+          <w:lang w:val="en-US"/>
+        </w:rPr>
+        <w:t xml:space="preserve">) yaitu </w:t>
+      </w:r>
+      <w:r>
+        <w:rPr>
+          <w:i/>
+          <w:lang w:val="en-US"/>
+        </w:rPr>
+        <w:t>Use Case Diagram</w:t>
+      </w:r>
+      <w:r>
+        <w:rPr>
+          <w:lang w:val="en-US"/>
+        </w:rPr>
+        <w:t>.</w:t>
+      </w:r>
     </w:p>
     <w:p>
       <w:pPr>
@@ -1235,51 +384,353 @@
     </w:p>
     <w:p>
       <w:pPr>
-        <w:rPr>
-          <w:lang w:val="en-US"/>
-        </w:rPr>
-      </w:pPr>
+        <w:pStyle w:val="ListParagraph"/>
+        <w:numPr>
+          <w:ilvl w:val="0"/>
+          <w:numId w:val="27"/>
+        </w:numPr>
+        <w:rPr>
+          <w:lang w:val="en-US"/>
+        </w:rPr>
+      </w:pPr>
+      <w:r>
+        <w:rPr>
+          <w:lang w:val="en-US"/>
+        </w:rPr>
+        <w:lastRenderedPageBreak/>
+        <w:t>Implementasi</w:t>
+      </w:r>
     </w:p>
     <w:p>
       <w:pPr>
-        <w:rPr>
-          <w:lang w:val="en-US"/>
-        </w:rPr>
-      </w:pPr>
+        <w:ind w:left="1080" w:firstLine="360"/>
+        <w:rPr>
+          <w:lang w:val="en-US"/>
+        </w:rPr>
+      </w:pPr>
+      <w:r>
+        <w:rPr>
+          <w:lang w:val="en-US"/>
+        </w:rPr>
+        <w:t xml:space="preserve">Pada tahap implementasi ini, penulis akan memberikan bagaimana pengimplementasian metode </w:t>
+      </w:r>
+      <w:r>
+        <w:rPr>
+          <w:i/>
+          <w:lang w:val="en-US"/>
+        </w:rPr>
+        <w:t>Reverse Geocoding</w:t>
+      </w:r>
+      <w:r>
+        <w:rPr>
+          <w:lang w:val="en-US"/>
+        </w:rPr>
+        <w:t xml:space="preserve"> ke dalam bentuk source code </w:t>
+      </w:r>
+      <w:r>
+        <w:rPr>
+          <w:i/>
+          <w:lang w:val="en-US"/>
+        </w:rPr>
+        <w:t>Java</w:t>
+      </w:r>
+      <w:r>
+        <w:rPr>
+          <w:lang w:val="en-US"/>
+        </w:rPr>
+        <w:t xml:space="preserve"> pada </w:t>
+      </w:r>
+      <w:r>
+        <w:rPr>
+          <w:i/>
+          <w:lang w:val="en-US"/>
+        </w:rPr>
+        <w:t>Android Studio</w:t>
+      </w:r>
+      <w:r>
+        <w:rPr>
+          <w:lang w:val="en-US"/>
+        </w:rPr>
+        <w:t xml:space="preserve">. Penulis juga akan menampilkan implementasi rancangan antar muka atau </w:t>
+      </w:r>
+      <w:r>
+        <w:rPr>
+          <w:i/>
+          <w:lang w:val="en-US"/>
+        </w:rPr>
+        <w:t>UI</w:t>
+      </w:r>
+      <w:r>
+        <w:rPr>
+          <w:lang w:val="en-US"/>
+        </w:rPr>
+        <w:t xml:space="preserve"> aplikasi </w:t>
+      </w:r>
+      <w:r>
+        <w:rPr>
+          <w:i/>
+          <w:lang w:val="en-US"/>
+        </w:rPr>
+        <w:t>Android</w:t>
+      </w:r>
+      <w:r>
+        <w:rPr>
+          <w:lang w:val="en-US"/>
+        </w:rPr>
+        <w:t xml:space="preserve"> dan pada </w:t>
+      </w:r>
+      <w:r>
+        <w:rPr>
+          <w:i/>
+          <w:lang w:val="en-US"/>
+        </w:rPr>
+        <w:t>Web Services</w:t>
+      </w:r>
+      <w:r>
+        <w:rPr>
+          <w:lang w:val="en-US"/>
+        </w:rPr>
+        <w:t>.</w:t>
+      </w:r>
     </w:p>
     <w:p>
       <w:pPr>
-        <w:ind w:left="3780"/>
-        <w:rPr>
-          <w:lang w:val="en-US"/>
-        </w:rPr>
-      </w:pPr>
+        <w:pStyle w:val="ListParagraph"/>
+        <w:numPr>
+          <w:ilvl w:val="0"/>
+          <w:numId w:val="31"/>
+        </w:numPr>
+        <w:rPr>
+          <w:lang w:val="en-US"/>
+        </w:rPr>
+      </w:pPr>
+      <w:r>
+        <w:rPr>
+          <w:lang w:val="en-US"/>
+        </w:rPr>
+        <w:t>Pengujian</w:t>
+      </w:r>
     </w:p>
     <w:p>
       <w:pPr>
-        <w:ind w:left="3780"/>
-        <w:rPr>
-          <w:lang w:val="en-US"/>
-        </w:rPr>
-      </w:pPr>
+        <w:ind w:left="1080" w:firstLine="360"/>
+        <w:rPr>
+          <w:lang w:val="en-US"/>
+        </w:rPr>
+      </w:pPr>
+      <w:r>
+        <w:rPr>
+          <w:lang w:val="en-US"/>
+        </w:rPr>
+        <w:t xml:space="preserve">Pada tahap ini dilakukan pengujian program yang berfokus secara </w:t>
+      </w:r>
+      <w:r>
+        <w:rPr>
+          <w:i/>
+          <w:lang w:val="en-US"/>
+        </w:rPr>
+        <w:t>logic</w:t>
+      </w:r>
+      <w:r>
+        <w:rPr>
+          <w:lang w:val="en-US"/>
+        </w:rPr>
+        <w:t xml:space="preserve"> dan fungsional untuk memastikan bahwa semua bagian dan fitur telah teruji untuk meminimalisir </w:t>
+      </w:r>
+      <w:r>
+        <w:rPr>
+          <w:i/>
+          <w:lang w:val="en-US"/>
+        </w:rPr>
+        <w:t>error</w:t>
+      </w:r>
+      <w:r>
+        <w:rPr>
+          <w:lang w:val="en-US"/>
+        </w:rPr>
+        <w:t xml:space="preserve"> dan </w:t>
+      </w:r>
+      <w:r>
+        <w:rPr>
+          <w:i/>
+          <w:lang w:val="en-US"/>
+        </w:rPr>
+        <w:t>output</w:t>
+      </w:r>
+      <w:r>
+        <w:rPr>
+          <w:lang w:val="en-US"/>
+        </w:rPr>
+        <w:t xml:space="preserve"> harus sesuai.</w:t>
+      </w:r>
     </w:p>
     <w:p>
       <w:pPr>
-        <w:ind w:left="3780"/>
-        <w:jc w:val="left"/>
-        <w:rPr>
-          <w:lang w:val="en-US"/>
-        </w:rPr>
-      </w:pPr>
+        <w:ind w:left="1080" w:firstLine="360"/>
+        <w:rPr>
+          <w:lang w:val="en-US"/>
+        </w:rPr>
+      </w:pPr>
+      <w:r>
+        <w:rPr>
+          <w:lang w:val="en-US"/>
+        </w:rPr>
+        <w:t xml:space="preserve">Pemilihan cara pengujian akan dilakukan dengan menggunakan data-data yang sering dipakai untuk pengolahan data, mulai dari data operasional, dan data </w:t>
+      </w:r>
+      <w:r>
+        <w:rPr>
+          <w:i/>
+          <w:lang w:val="en-US"/>
+        </w:rPr>
+        <w:t xml:space="preserve">input </w:t>
+      </w:r>
+      <w:r>
+        <w:rPr>
+          <w:lang w:val="en-US"/>
+        </w:rPr>
+        <w:t xml:space="preserve">maupun </w:t>
+      </w:r>
+      <w:r>
+        <w:rPr>
+          <w:i/>
+          <w:lang w:val="en-US"/>
+        </w:rPr>
+        <w:t>output</w:t>
+      </w:r>
+      <w:r>
+        <w:rPr>
+          <w:lang w:val="en-US"/>
+        </w:rPr>
+        <w:t>.</w:t>
+      </w:r>
     </w:p>
     <w:p>
       <w:pPr>
-        <w:ind w:left="3780"/>
-        <w:jc w:val="left"/>
-        <w:rPr>
-          <w:lang w:val="en-US"/>
-        </w:rPr>
-      </w:pPr>
+        <w:pStyle w:val="ListParagraph"/>
+        <w:numPr>
+          <w:ilvl w:val="0"/>
+          <w:numId w:val="31"/>
+        </w:numPr>
+        <w:rPr>
+          <w:lang w:val="en-US"/>
+        </w:rPr>
+      </w:pPr>
+      <w:r>
+        <w:rPr>
+          <w:lang w:val="en-US"/>
+        </w:rPr>
+        <w:t>Pendukung (</w:t>
+      </w:r>
+      <w:r>
+        <w:rPr>
+          <w:i/>
+          <w:lang w:val="en-US"/>
+        </w:rPr>
+        <w:t>support</w:t>
+      </w:r>
+      <w:r>
+        <w:rPr>
+          <w:lang w:val="en-US"/>
+        </w:rPr>
+        <w:t>) atau Pemeliharaan (</w:t>
+      </w:r>
+      <w:r>
+        <w:rPr>
+          <w:i/>
+          <w:lang w:val="en-US"/>
+        </w:rPr>
+        <w:t>maintenance</w:t>
+      </w:r>
+      <w:r>
+        <w:rPr>
+          <w:lang w:val="en-US"/>
+        </w:rPr>
+        <w:t>)</w:t>
+      </w:r>
+    </w:p>
+    <w:p>
+      <w:pPr>
+        <w:ind w:left="1080" w:firstLine="360"/>
+        <w:rPr>
+          <w:lang w:val="en-US"/>
+        </w:rPr>
+      </w:pPr>
+      <w:r>
+        <w:rPr>
+          <w:lang w:val="en-US"/>
+        </w:rPr>
+        <w:t xml:space="preserve">Dalam perancangan dan pembuatan software, software tidak selalu sempurna dan berjalan semestinya, mungkin masih ada beberapa </w:t>
+      </w:r>
+      <w:r>
+        <w:rPr>
+          <w:i/>
+          <w:lang w:val="en-US"/>
+        </w:rPr>
+        <w:t>error</w:t>
+      </w:r>
+      <w:r>
+        <w:rPr>
+          <w:lang w:val="en-US"/>
+        </w:rPr>
+        <w:t xml:space="preserve"> dan </w:t>
+      </w:r>
+      <w:r>
+        <w:rPr>
+          <w:i/>
+          <w:lang w:val="en-US"/>
+        </w:rPr>
+        <w:t>bug</w:t>
+      </w:r>
+      <w:r>
+        <w:rPr>
+          <w:lang w:val="en-US"/>
+        </w:rPr>
+        <w:t xml:space="preserve"> yang berada dalam aplikasi yang tidak terdeteksi pada tahap pengujian.</w:t>
+      </w:r>
+      <w:r>
+        <w:rPr>
+          <w:lang w:val="en-US"/>
+        </w:rPr>
+        <w:t xml:space="preserve"> </w:t>
+      </w:r>
+    </w:p>
+    <w:p>
+      <w:pPr>
+        <w:ind w:left="1080" w:firstLine="360"/>
+        <w:rPr>
+          <w:lang w:val="en-US"/>
+        </w:rPr>
+      </w:pPr>
+      <w:r>
+        <w:rPr>
+          <w:lang w:val="en-US"/>
+        </w:rPr>
+        <w:t>Dan pada tahapan pemeliharaan, perangkat lunak harus beradaptasi dengan lingkungan baru, sehingga pemeliharaan harus dilakukan</w:t>
+      </w:r>
+      <w:r>
+        <w:rPr>
+          <w:lang w:val="en-US"/>
+        </w:rPr>
+        <w:t xml:space="preserve"> agar apl</w:t>
+      </w:r>
+      <w:r>
+        <w:rPr>
+          <w:lang w:val="en-US"/>
+        </w:rPr>
+        <w:t xml:space="preserve">ikasi dapat berjalan </w:t>
+      </w:r>
+      <w:r>
+        <w:rPr>
+          <w:lang w:val="en-US"/>
+        </w:rPr>
+        <w:t>semestinya, dengan tidak perlu membuat aplikasi baru, namun hanya perlu untuk dilakukan pengembangan pada aplikasi yang sudah ada.</w:t>
+      </w:r>
+      <w:r>
+        <w:rPr>
+          <w:lang w:val="en-US"/>
+        </w:rPr>
+        <w:t xml:space="preserve"> </w:t>
+      </w:r>
     </w:p>
     <w:p>
       <w:pPr>
@@ -1301,59 +752,17 @@
           <w:lang w:val="en-US"/>
         </w:rPr>
       </w:pPr>
+      <w:bookmarkStart w:id="2" w:name="_GoBack"/>
+      <w:bookmarkEnd w:id="2"/>
     </w:p>
     <w:p>
       <w:pPr>
         <w:pStyle w:val="ListParagraph"/>
-        <w:numPr>
-          <w:ilvl w:val="7"/>
-          <w:numId w:val="19"/>
-        </w:numPr>
-        <w:rPr>
-          <w:lang w:val="en-US"/>
-        </w:rPr>
-      </w:pPr>
-      <w:r>
-        <w:rPr>
-          <w:lang w:val="en-US"/>
-        </w:rPr>
-        <w:t>asd</w:t>
-      </w:r>
-    </w:p>
-    <w:p>
-      <w:pPr>
-        <w:ind w:left="720"/>
-        <w:rPr>
-          <w:lang w:val="en-US"/>
-        </w:rPr>
-      </w:pPr>
-    </w:p>
-    <w:p>
-      <w:pPr>
-        <w:rPr>
-          <w:lang w:val="en-US"/>
-        </w:rPr>
-      </w:pPr>
-      <w:r>
-        <w:rPr>
-          <w:lang w:val="en-US"/>
-        </w:rPr>
-        <w:tab/>
-      </w:r>
-    </w:p>
-    <w:p>
-      <w:pPr>
-        <w:ind w:left="810"/>
-        <w:rPr>
-          <w:lang w:val="en-US"/>
-        </w:rPr>
-      </w:pPr>
-    </w:p>
-    <w:p>
-      <w:pPr>
-        <w:spacing w:after="160" w:line="259" w:lineRule="auto"/>
-        <w:ind w:firstLine="0"/>
-        <w:jc w:val="left"/>
+        <w:ind w:left="10260" w:firstLine="0"/>
+        <w:rPr>
+          <w:rFonts w:hint="eastAsia"/>
+          <w:lang w:val="en-US"/>
+        </w:rPr>
         <w:sectPr>
           <w:pgSz w:w="11906" w:h="16838" w:code="9"/>
           <w:pgMar w:top="2268" w:right="1701" w:bottom="1701" w:left="2268" w:header="720" w:footer="720" w:gutter="0"/>
@@ -1380,6 +789,14 @@
       <w:pPr>
         <w:pStyle w:val="Bibliography"/>
         <w:rPr>
+          <w:rFonts w:cs="Times New Roman" w:hint="eastAsia"/>
+        </w:rPr>
+      </w:pPr>
+    </w:p>
+    <w:p>
+      <w:pPr>
+        <w:pStyle w:val="Bibliography"/>
+        <w:rPr>
           <w:rFonts w:cs="Times New Roman"/>
         </w:rPr>
       </w:pPr>
@@ -1403,21 +820,28 @@
           <w:rFonts w:cs="Times New Roman"/>
         </w:rPr>
         <w:tab/>
-        <w:t xml:space="preserve">“Does the strength of GPS weaken in rural areas?,” </w:t>
-      </w:r>
-      <w:r>
+        <w:t>“Apa itu SDLC Waterfall?. Model ini dinamai waterfall karena… | by Dimas Rizky | DOT Intern | Medium.” https://medium.com/dot-intern/sdlc-metode-waterfall-5ae2071f161d (accessed Jan. 30, 2022).</w:t>
+      </w:r>
+    </w:p>
+    <w:p>
+      <w:pPr>
+        <w:pStyle w:val="Bibliography"/>
         <w:rPr>
           <w:rFonts w:cs="Times New Roman"/>
-          <w:i/>
-          <w:iCs/>
-        </w:rPr>
-        <w:t>Geographic Information Systems Stack Exchange</w:t>
-      </w:r>
+        </w:rPr>
+      </w:pPr>
       <w:r>
         <w:rPr>
           <w:rFonts w:cs="Times New Roman"/>
         </w:rPr>
-        <w:t>. https://gis.stackexchange.com/questions/77929/does-the-strength-of-gps-weaken-in-rural-areas (accessed Jan. 04, 2022).</w:t>
+        <w:t>[2]</w:t>
+      </w:r>
+      <w:r>
+        <w:rPr>
+          <w:rFonts w:cs="Times New Roman"/>
+        </w:rPr>
+        <w:tab/>
+        <w:t>A. Buchori, P. Setyosari, I. W. Dasna, and S. Ulfa, “Mobile Augmented Reality Media Design with Waterfall Model for Learning Geometry in College,” vol. 12, no. 13, p. 8, 2017.</w:t>
       </w:r>
     </w:p>
     <w:p>
@@ -1491,7 +915,7 @@
           <w:fldChar w:fldCharType="separate"/>
         </w:r>
         <w:r>
-          <w:t>5</w:t>
+          <w:t>1</w:t>
         </w:r>
         <w:r>
           <w:fldChar w:fldCharType="end"/>
@@ -1559,7 +983,7 @@
           <w:fldChar w:fldCharType="separate"/>
         </w:r>
         <w:r>
-          <w:t>4</w:t>
+          <w:t>2</w:t>
         </w:r>
         <w:r>
           <w:fldChar w:fldCharType="end"/>
@@ -1802,6 +1226,181 @@
     </w:lvl>
   </w:abstractNum>
   <w:abstractNum w:abstractNumId="2" w15:restartNumberingAfterBreak="0">
+    <w:nsid w:val="08124063"/>
+    <w:multiLevelType w:val="hybridMultilevel"/>
+    <w:tmpl w:val="A9FA4DFC"/>
+    <w:lvl w:ilvl="0" w:tplc="A0A0CCA2">
+      <w:start w:val="4"/>
+      <w:numFmt w:val="decimal"/>
+      <w:lvlText w:val="%1."/>
+      <w:lvlJc w:val="left"/>
+      <w:pPr>
+        <w:ind w:left="1440" w:hanging="360"/>
+      </w:pPr>
+      <w:rPr>
+        <w:rFonts w:hint="eastAsia"/>
+      </w:rPr>
+    </w:lvl>
+    <w:lvl w:ilvl="1" w:tplc="04210019" w:tentative="1">
+      <w:start w:val="1"/>
+      <w:numFmt w:val="lowerLetter"/>
+      <w:lvlText w:val="%2."/>
+      <w:lvlJc w:val="left"/>
+      <w:pPr>
+        <w:ind w:left="2160" w:hanging="360"/>
+      </w:pPr>
+    </w:lvl>
+    <w:lvl w:ilvl="2" w:tplc="0421001B" w:tentative="1">
+      <w:start w:val="1"/>
+      <w:numFmt w:val="lowerRoman"/>
+      <w:lvlText w:val="%3."/>
+      <w:lvlJc w:val="right"/>
+      <w:pPr>
+        <w:ind w:left="2880" w:hanging="180"/>
+      </w:pPr>
+    </w:lvl>
+    <w:lvl w:ilvl="3" w:tplc="0421000F" w:tentative="1">
+      <w:start w:val="1"/>
+      <w:numFmt w:val="decimal"/>
+      <w:lvlText w:val="%4."/>
+      <w:lvlJc w:val="left"/>
+      <w:pPr>
+        <w:ind w:left="3600" w:hanging="360"/>
+      </w:pPr>
+    </w:lvl>
+    <w:lvl w:ilvl="4" w:tplc="04210019" w:tentative="1">
+      <w:start w:val="1"/>
+      <w:numFmt w:val="lowerLetter"/>
+      <w:lvlText w:val="%5."/>
+      <w:lvlJc w:val="left"/>
+      <w:pPr>
+        <w:ind w:left="4320" w:hanging="360"/>
+      </w:pPr>
+    </w:lvl>
+    <w:lvl w:ilvl="5" w:tplc="0421001B" w:tentative="1">
+      <w:start w:val="1"/>
+      <w:numFmt w:val="lowerRoman"/>
+      <w:lvlText w:val="%6."/>
+      <w:lvlJc w:val="right"/>
+      <w:pPr>
+        <w:ind w:left="5040" w:hanging="180"/>
+      </w:pPr>
+    </w:lvl>
+    <w:lvl w:ilvl="6" w:tplc="0421000F" w:tentative="1">
+      <w:start w:val="1"/>
+      <w:numFmt w:val="decimal"/>
+      <w:lvlText w:val="%7."/>
+      <w:lvlJc w:val="left"/>
+      <w:pPr>
+        <w:ind w:left="5760" w:hanging="360"/>
+      </w:pPr>
+    </w:lvl>
+    <w:lvl w:ilvl="7" w:tplc="04210019" w:tentative="1">
+      <w:start w:val="1"/>
+      <w:numFmt w:val="lowerLetter"/>
+      <w:lvlText w:val="%8."/>
+      <w:lvlJc w:val="left"/>
+      <w:pPr>
+        <w:ind w:left="6480" w:hanging="360"/>
+      </w:pPr>
+    </w:lvl>
+    <w:lvl w:ilvl="8" w:tplc="0421001B" w:tentative="1">
+      <w:start w:val="1"/>
+      <w:numFmt w:val="lowerRoman"/>
+      <w:lvlText w:val="%9."/>
+      <w:lvlJc w:val="right"/>
+      <w:pPr>
+        <w:ind w:left="7200" w:hanging="180"/>
+      </w:pPr>
+    </w:lvl>
+  </w:abstractNum>
+  <w:abstractNum w:abstractNumId="3" w15:restartNumberingAfterBreak="0">
+    <w:nsid w:val="0A417E2B"/>
+    <w:multiLevelType w:val="hybridMultilevel"/>
+    <w:tmpl w:val="735AD6E8"/>
+    <w:lvl w:ilvl="0" w:tplc="0421000F">
+      <w:start w:val="1"/>
+      <w:numFmt w:val="decimal"/>
+      <w:lvlText w:val="%1."/>
+      <w:lvlJc w:val="left"/>
+      <w:pPr>
+        <w:ind w:left="2160" w:hanging="360"/>
+      </w:pPr>
+    </w:lvl>
+    <w:lvl w:ilvl="1" w:tplc="04210019" w:tentative="1">
+      <w:start w:val="1"/>
+      <w:numFmt w:val="lowerLetter"/>
+      <w:lvlText w:val="%2."/>
+      <w:lvlJc w:val="left"/>
+      <w:pPr>
+        <w:ind w:left="2880" w:hanging="360"/>
+      </w:pPr>
+    </w:lvl>
+    <w:lvl w:ilvl="2" w:tplc="0421001B" w:tentative="1">
+      <w:start w:val="1"/>
+      <w:numFmt w:val="lowerRoman"/>
+      <w:lvlText w:val="%3."/>
+      <w:lvlJc w:val="right"/>
+      <w:pPr>
+        <w:ind w:left="3600" w:hanging="180"/>
+      </w:pPr>
+    </w:lvl>
+    <w:lvl w:ilvl="3" w:tplc="0421000F" w:tentative="1">
+      <w:start w:val="1"/>
+      <w:numFmt w:val="decimal"/>
+      <w:lvlText w:val="%4."/>
+      <w:lvlJc w:val="left"/>
+      <w:pPr>
+        <w:ind w:left="4320" w:hanging="360"/>
+      </w:pPr>
+    </w:lvl>
+    <w:lvl w:ilvl="4" w:tplc="04210019" w:tentative="1">
+      <w:start w:val="1"/>
+      <w:numFmt w:val="lowerLetter"/>
+      <w:lvlText w:val="%5."/>
+      <w:lvlJc w:val="left"/>
+      <w:pPr>
+        <w:ind w:left="5040" w:hanging="360"/>
+      </w:pPr>
+    </w:lvl>
+    <w:lvl w:ilvl="5" w:tplc="0421001B" w:tentative="1">
+      <w:start w:val="1"/>
+      <w:numFmt w:val="lowerRoman"/>
+      <w:lvlText w:val="%6."/>
+      <w:lvlJc w:val="right"/>
+      <w:pPr>
+        <w:ind w:left="5760" w:hanging="180"/>
+      </w:pPr>
+    </w:lvl>
+    <w:lvl w:ilvl="6" w:tplc="0421000F" w:tentative="1">
+      <w:start w:val="1"/>
+      <w:numFmt w:val="decimal"/>
+      <w:lvlText w:val="%7."/>
+      <w:lvlJc w:val="left"/>
+      <w:pPr>
+        <w:ind w:left="6480" w:hanging="360"/>
+      </w:pPr>
+    </w:lvl>
+    <w:lvl w:ilvl="7" w:tplc="04210019" w:tentative="1">
+      <w:start w:val="1"/>
+      <w:numFmt w:val="lowerLetter"/>
+      <w:lvlText w:val="%8."/>
+      <w:lvlJc w:val="left"/>
+      <w:pPr>
+        <w:ind w:left="7200" w:hanging="360"/>
+      </w:pPr>
+    </w:lvl>
+    <w:lvl w:ilvl="8" w:tplc="0421001B" w:tentative="1">
+      <w:start w:val="1"/>
+      <w:numFmt w:val="lowerRoman"/>
+      <w:lvlText w:val="%9."/>
+      <w:lvlJc w:val="right"/>
+      <w:pPr>
+        <w:ind w:left="7920" w:hanging="180"/>
+      </w:pPr>
+    </w:lvl>
+  </w:abstractNum>
+  <w:abstractNum w:abstractNumId="4" w15:restartNumberingAfterBreak="0">
     <w:nsid w:val="0F0861CA"/>
     <w:multiLevelType w:val="hybridMultilevel"/>
     <w:tmpl w:val="AA32C26C"/>
@@ -1887,7 +1486,93 @@
       </w:pPr>
     </w:lvl>
   </w:abstractNum>
-  <w:abstractNum w:abstractNumId="3" w15:restartNumberingAfterBreak="0">
+  <w:abstractNum w:abstractNumId="5" w15:restartNumberingAfterBreak="0">
+    <w:nsid w:val="0F276D68"/>
+    <w:multiLevelType w:val="hybridMultilevel"/>
+    <w:tmpl w:val="D74C0232"/>
+    <w:lvl w:ilvl="0" w:tplc="0421000F">
+      <w:start w:val="1"/>
+      <w:numFmt w:val="decimal"/>
+      <w:lvlText w:val="%1."/>
+      <w:lvlJc w:val="left"/>
+      <w:pPr>
+        <w:ind w:left="720" w:hanging="360"/>
+      </w:pPr>
+    </w:lvl>
+    <w:lvl w:ilvl="1" w:tplc="04210019" w:tentative="1">
+      <w:start w:val="1"/>
+      <w:numFmt w:val="lowerLetter"/>
+      <w:lvlText w:val="%2."/>
+      <w:lvlJc w:val="left"/>
+      <w:pPr>
+        <w:ind w:left="1440" w:hanging="360"/>
+      </w:pPr>
+    </w:lvl>
+    <w:lvl w:ilvl="2" w:tplc="0421001B" w:tentative="1">
+      <w:start w:val="1"/>
+      <w:numFmt w:val="lowerRoman"/>
+      <w:lvlText w:val="%3."/>
+      <w:lvlJc w:val="right"/>
+      <w:pPr>
+        <w:ind w:left="2160" w:hanging="180"/>
+      </w:pPr>
+    </w:lvl>
+    <w:lvl w:ilvl="3" w:tplc="0421000F" w:tentative="1">
+      <w:start w:val="1"/>
+      <w:numFmt w:val="decimal"/>
+      <w:lvlText w:val="%4."/>
+      <w:lvlJc w:val="left"/>
+      <w:pPr>
+        <w:ind w:left="2880" w:hanging="360"/>
+      </w:pPr>
+    </w:lvl>
+    <w:lvl w:ilvl="4" w:tplc="04210019" w:tentative="1">
+      <w:start w:val="1"/>
+      <w:numFmt w:val="lowerLetter"/>
+      <w:lvlText w:val="%5."/>
+      <w:lvlJc w:val="left"/>
+      <w:pPr>
+        <w:ind w:left="3600" w:hanging="360"/>
+      </w:pPr>
+    </w:lvl>
+    <w:lvl w:ilvl="5" w:tplc="0421001B" w:tentative="1">
+      <w:start w:val="1"/>
+      <w:numFmt w:val="lowerRoman"/>
+      <w:lvlText w:val="%6."/>
+      <w:lvlJc w:val="right"/>
+      <w:pPr>
+        <w:ind w:left="4320" w:hanging="180"/>
+      </w:pPr>
+    </w:lvl>
+    <w:lvl w:ilvl="6" w:tplc="0421000F" w:tentative="1">
+      <w:start w:val="1"/>
+      <w:numFmt w:val="decimal"/>
+      <w:lvlText w:val="%7."/>
+      <w:lvlJc w:val="left"/>
+      <w:pPr>
+        <w:ind w:left="5040" w:hanging="360"/>
+      </w:pPr>
+    </w:lvl>
+    <w:lvl w:ilvl="7" w:tplc="04210019" w:tentative="1">
+      <w:start w:val="1"/>
+      <w:numFmt w:val="lowerLetter"/>
+      <w:lvlText w:val="%8."/>
+      <w:lvlJc w:val="left"/>
+      <w:pPr>
+        <w:ind w:left="5760" w:hanging="360"/>
+      </w:pPr>
+    </w:lvl>
+    <w:lvl w:ilvl="8" w:tplc="0421001B" w:tentative="1">
+      <w:start w:val="1"/>
+      <w:numFmt w:val="lowerRoman"/>
+      <w:lvlText w:val="%9."/>
+      <w:lvlJc w:val="right"/>
+      <w:pPr>
+        <w:ind w:left="6480" w:hanging="180"/>
+      </w:pPr>
+    </w:lvl>
+  </w:abstractNum>
+  <w:abstractNum w:abstractNumId="6" w15:restartNumberingAfterBreak="0">
     <w:nsid w:val="14941A3C"/>
     <w:multiLevelType w:val="hybridMultilevel"/>
     <w:tmpl w:val="CAA6C91C"/>
@@ -1976,7 +1661,7 @@
       </w:pPr>
     </w:lvl>
   </w:abstractNum>
-  <w:abstractNum w:abstractNumId="4" w15:restartNumberingAfterBreak="0">
+  <w:abstractNum w:abstractNumId="7" w15:restartNumberingAfterBreak="0">
     <w:nsid w:val="18522F05"/>
     <w:multiLevelType w:val="multilevel"/>
     <w:tmpl w:val="00667F9A"/>
@@ -2089,7 +1774,7 @@
       </w:rPr>
     </w:lvl>
   </w:abstractNum>
-  <w:abstractNum w:abstractNumId="5" w15:restartNumberingAfterBreak="0">
+  <w:abstractNum w:abstractNumId="8" w15:restartNumberingAfterBreak="0">
     <w:nsid w:val="1AF26798"/>
     <w:multiLevelType w:val="hybridMultilevel"/>
     <w:tmpl w:val="E33E50BA"/>
@@ -2178,7 +1863,93 @@
       </w:pPr>
     </w:lvl>
   </w:abstractNum>
-  <w:abstractNum w:abstractNumId="6" w15:restartNumberingAfterBreak="0">
+  <w:abstractNum w:abstractNumId="9" w15:restartNumberingAfterBreak="0">
+    <w:nsid w:val="203B2D08"/>
+    <w:multiLevelType w:val="hybridMultilevel"/>
+    <w:tmpl w:val="67849FE2"/>
+    <w:lvl w:ilvl="0" w:tplc="0409000F">
+      <w:start w:val="1"/>
+      <w:numFmt w:val="decimal"/>
+      <w:lvlText w:val="%1."/>
+      <w:lvlJc w:val="left"/>
+      <w:pPr>
+        <w:ind w:left="1440" w:hanging="360"/>
+      </w:pPr>
+    </w:lvl>
+    <w:lvl w:ilvl="1" w:tplc="04210019" w:tentative="1">
+      <w:start w:val="1"/>
+      <w:numFmt w:val="lowerLetter"/>
+      <w:lvlText w:val="%2."/>
+      <w:lvlJc w:val="left"/>
+      <w:pPr>
+        <w:ind w:left="2160" w:hanging="360"/>
+      </w:pPr>
+    </w:lvl>
+    <w:lvl w:ilvl="2" w:tplc="0421001B" w:tentative="1">
+      <w:start w:val="1"/>
+      <w:numFmt w:val="lowerRoman"/>
+      <w:lvlText w:val="%3."/>
+      <w:lvlJc w:val="right"/>
+      <w:pPr>
+        <w:ind w:left="2880" w:hanging="180"/>
+      </w:pPr>
+    </w:lvl>
+    <w:lvl w:ilvl="3" w:tplc="0421000F" w:tentative="1">
+      <w:start w:val="1"/>
+      <w:numFmt w:val="decimal"/>
+      <w:lvlText w:val="%4."/>
+      <w:lvlJc w:val="left"/>
+      <w:pPr>
+        <w:ind w:left="3600" w:hanging="360"/>
+      </w:pPr>
+    </w:lvl>
+    <w:lvl w:ilvl="4" w:tplc="04210019" w:tentative="1">
+      <w:start w:val="1"/>
+      <w:numFmt w:val="lowerLetter"/>
+      <w:lvlText w:val="%5."/>
+      <w:lvlJc w:val="left"/>
+      <w:pPr>
+        <w:ind w:left="4320" w:hanging="360"/>
+      </w:pPr>
+    </w:lvl>
+    <w:lvl w:ilvl="5" w:tplc="0421001B" w:tentative="1">
+      <w:start w:val="1"/>
+      <w:numFmt w:val="lowerRoman"/>
+      <w:lvlText w:val="%6."/>
+      <w:lvlJc w:val="right"/>
+      <w:pPr>
+        <w:ind w:left="5040" w:hanging="180"/>
+      </w:pPr>
+    </w:lvl>
+    <w:lvl w:ilvl="6" w:tplc="0421000F" w:tentative="1">
+      <w:start w:val="1"/>
+      <w:numFmt w:val="decimal"/>
+      <w:lvlText w:val="%7."/>
+      <w:lvlJc w:val="left"/>
+      <w:pPr>
+        <w:ind w:left="5760" w:hanging="360"/>
+      </w:pPr>
+    </w:lvl>
+    <w:lvl w:ilvl="7" w:tplc="04210019" w:tentative="1">
+      <w:start w:val="1"/>
+      <w:numFmt w:val="lowerLetter"/>
+      <w:lvlText w:val="%8."/>
+      <w:lvlJc w:val="left"/>
+      <w:pPr>
+        <w:ind w:left="6480" w:hanging="360"/>
+      </w:pPr>
+    </w:lvl>
+    <w:lvl w:ilvl="8" w:tplc="0421001B" w:tentative="1">
+      <w:start w:val="1"/>
+      <w:numFmt w:val="lowerRoman"/>
+      <w:lvlText w:val="%9."/>
+      <w:lvlJc w:val="right"/>
+      <w:pPr>
+        <w:ind w:left="7200" w:hanging="180"/>
+      </w:pPr>
+    </w:lvl>
+  </w:abstractNum>
+  <w:abstractNum w:abstractNumId="10" w15:restartNumberingAfterBreak="0">
     <w:nsid w:val="21A8689D"/>
     <w:multiLevelType w:val="multilevel"/>
     <w:tmpl w:val="91804128"/>
@@ -2305,7 +2076,7 @@
       </w:rPr>
     </w:lvl>
   </w:abstractNum>
-  <w:abstractNum w:abstractNumId="7" w15:restartNumberingAfterBreak="0">
+  <w:abstractNum w:abstractNumId="11" w15:restartNumberingAfterBreak="0">
     <w:nsid w:val="27D97464"/>
     <w:multiLevelType w:val="hybridMultilevel"/>
     <w:tmpl w:val="00785544"/>
@@ -2391,7 +2162,7 @@
       </w:pPr>
     </w:lvl>
   </w:abstractNum>
-  <w:abstractNum w:abstractNumId="8" w15:restartNumberingAfterBreak="0">
+  <w:abstractNum w:abstractNumId="12" w15:restartNumberingAfterBreak="0">
     <w:nsid w:val="29EE49F6"/>
     <w:multiLevelType w:val="hybridMultilevel"/>
     <w:tmpl w:val="406A6CDA"/>
@@ -2484,7 +2255,7 @@
       </w:pPr>
     </w:lvl>
   </w:abstractNum>
-  <w:abstractNum w:abstractNumId="9" w15:restartNumberingAfterBreak="0">
+  <w:abstractNum w:abstractNumId="13" w15:restartNumberingAfterBreak="0">
     <w:nsid w:val="2D246F05"/>
     <w:multiLevelType w:val="multilevel"/>
     <w:tmpl w:val="5384740C"/>
@@ -2627,7 +2398,7 @@
       </w:pPr>
     </w:lvl>
   </w:abstractNum>
-  <w:abstractNum w:abstractNumId="10" w15:restartNumberingAfterBreak="0">
+  <w:abstractNum w:abstractNumId="14" w15:restartNumberingAfterBreak="0">
     <w:nsid w:val="34D76416"/>
     <w:multiLevelType w:val="multilevel"/>
     <w:tmpl w:val="00667F9A"/>
@@ -2740,7 +2511,93 @@
       </w:rPr>
     </w:lvl>
   </w:abstractNum>
-  <w:abstractNum w:abstractNumId="11" w15:restartNumberingAfterBreak="0">
+  <w:abstractNum w:abstractNumId="15" w15:restartNumberingAfterBreak="0">
+    <w:nsid w:val="368C5E4C"/>
+    <w:multiLevelType w:val="hybridMultilevel"/>
+    <w:tmpl w:val="DCA65538"/>
+    <w:lvl w:ilvl="0" w:tplc="0421000F">
+      <w:start w:val="1"/>
+      <w:numFmt w:val="decimal"/>
+      <w:lvlText w:val="%1."/>
+      <w:lvlJc w:val="left"/>
+      <w:pPr>
+        <w:ind w:left="1440" w:hanging="360"/>
+      </w:pPr>
+    </w:lvl>
+    <w:lvl w:ilvl="1" w:tplc="04210019" w:tentative="1">
+      <w:start w:val="1"/>
+      <w:numFmt w:val="lowerLetter"/>
+      <w:lvlText w:val="%2."/>
+      <w:lvlJc w:val="left"/>
+      <w:pPr>
+        <w:ind w:left="2160" w:hanging="360"/>
+      </w:pPr>
+    </w:lvl>
+    <w:lvl w:ilvl="2" w:tplc="0421001B" w:tentative="1">
+      <w:start w:val="1"/>
+      <w:numFmt w:val="lowerRoman"/>
+      <w:lvlText w:val="%3."/>
+      <w:lvlJc w:val="right"/>
+      <w:pPr>
+        <w:ind w:left="2880" w:hanging="180"/>
+      </w:pPr>
+    </w:lvl>
+    <w:lvl w:ilvl="3" w:tplc="0421000F" w:tentative="1">
+      <w:start w:val="1"/>
+      <w:numFmt w:val="decimal"/>
+      <w:lvlText w:val="%4."/>
+      <w:lvlJc w:val="left"/>
+      <w:pPr>
+        <w:ind w:left="3600" w:hanging="360"/>
+      </w:pPr>
+    </w:lvl>
+    <w:lvl w:ilvl="4" w:tplc="04210019" w:tentative="1">
+      <w:start w:val="1"/>
+      <w:numFmt w:val="lowerLetter"/>
+      <w:lvlText w:val="%5."/>
+      <w:lvlJc w:val="left"/>
+      <w:pPr>
+        <w:ind w:left="4320" w:hanging="360"/>
+      </w:pPr>
+    </w:lvl>
+    <w:lvl w:ilvl="5" w:tplc="0421001B" w:tentative="1">
+      <w:start w:val="1"/>
+      <w:numFmt w:val="lowerRoman"/>
+      <w:lvlText w:val="%6."/>
+      <w:lvlJc w:val="right"/>
+      <w:pPr>
+        <w:ind w:left="5040" w:hanging="180"/>
+      </w:pPr>
+    </w:lvl>
+    <w:lvl w:ilvl="6" w:tplc="0421000F" w:tentative="1">
+      <w:start w:val="1"/>
+      <w:numFmt w:val="decimal"/>
+      <w:lvlText w:val="%7."/>
+      <w:lvlJc w:val="left"/>
+      <w:pPr>
+        <w:ind w:left="5760" w:hanging="360"/>
+      </w:pPr>
+    </w:lvl>
+    <w:lvl w:ilvl="7" w:tplc="04210019" w:tentative="1">
+      <w:start w:val="1"/>
+      <w:numFmt w:val="lowerLetter"/>
+      <w:lvlText w:val="%8."/>
+      <w:lvlJc w:val="left"/>
+      <w:pPr>
+        <w:ind w:left="6480" w:hanging="360"/>
+      </w:pPr>
+    </w:lvl>
+    <w:lvl w:ilvl="8" w:tplc="0421001B" w:tentative="1">
+      <w:start w:val="1"/>
+      <w:numFmt w:val="lowerRoman"/>
+      <w:lvlText w:val="%9."/>
+      <w:lvlJc w:val="right"/>
+      <w:pPr>
+        <w:ind w:left="7200" w:hanging="180"/>
+      </w:pPr>
+    </w:lvl>
+  </w:abstractNum>
+  <w:abstractNum w:abstractNumId="16" w15:restartNumberingAfterBreak="0">
     <w:nsid w:val="3AF04017"/>
     <w:multiLevelType w:val="hybridMultilevel"/>
     <w:tmpl w:val="CCFC5434"/>
@@ -2829,7 +2686,7 @@
       </w:pPr>
     </w:lvl>
   </w:abstractNum>
-  <w:abstractNum w:abstractNumId="12" w15:restartNumberingAfterBreak="0">
+  <w:abstractNum w:abstractNumId="17" w15:restartNumberingAfterBreak="0">
     <w:nsid w:val="3C776A00"/>
     <w:multiLevelType w:val="hybridMultilevel"/>
     <w:tmpl w:val="2908663E"/>
@@ -2919,7 +2776,7 @@
       </w:pPr>
     </w:lvl>
   </w:abstractNum>
-  <w:abstractNum w:abstractNumId="13" w15:restartNumberingAfterBreak="0">
+  <w:abstractNum w:abstractNumId="18" w15:restartNumberingAfterBreak="0">
     <w:nsid w:val="47597724"/>
     <w:multiLevelType w:val="hybridMultilevel"/>
     <w:tmpl w:val="F5B252F6"/>
@@ -3009,7 +2866,7 @@
       </w:pPr>
     </w:lvl>
   </w:abstractNum>
-  <w:abstractNum w:abstractNumId="14" w15:restartNumberingAfterBreak="0">
+  <w:abstractNum w:abstractNumId="19" w15:restartNumberingAfterBreak="0">
     <w:nsid w:val="49F034B7"/>
     <w:multiLevelType w:val="multilevel"/>
     <w:tmpl w:val="618EDEAC"/>
@@ -3122,7 +2979,7 @@
       </w:rPr>
     </w:lvl>
   </w:abstractNum>
-  <w:abstractNum w:abstractNumId="15" w15:restartNumberingAfterBreak="0">
+  <w:abstractNum w:abstractNumId="20" w15:restartNumberingAfterBreak="0">
     <w:nsid w:val="4B456826"/>
     <w:multiLevelType w:val="hybridMultilevel"/>
     <w:tmpl w:val="9AFAE17E"/>
@@ -3211,7 +3068,93 @@
       </w:pPr>
     </w:lvl>
   </w:abstractNum>
-  <w:abstractNum w:abstractNumId="16" w15:restartNumberingAfterBreak="0">
+  <w:abstractNum w:abstractNumId="21" w15:restartNumberingAfterBreak="0">
+    <w:nsid w:val="4BCE6DDA"/>
+    <w:multiLevelType w:val="hybridMultilevel"/>
+    <w:tmpl w:val="C32AC77C"/>
+    <w:lvl w:ilvl="0" w:tplc="0421000F">
+      <w:start w:val="1"/>
+      <w:numFmt w:val="decimal"/>
+      <w:lvlText w:val="%1."/>
+      <w:lvlJc w:val="left"/>
+      <w:pPr>
+        <w:ind w:left="2160" w:hanging="360"/>
+      </w:pPr>
+    </w:lvl>
+    <w:lvl w:ilvl="1" w:tplc="04210019" w:tentative="1">
+      <w:start w:val="1"/>
+      <w:numFmt w:val="lowerLetter"/>
+      <w:lvlText w:val="%2."/>
+      <w:lvlJc w:val="left"/>
+      <w:pPr>
+        <w:ind w:left="2880" w:hanging="360"/>
+      </w:pPr>
+    </w:lvl>
+    <w:lvl w:ilvl="2" w:tplc="0421001B" w:tentative="1">
+      <w:start w:val="1"/>
+      <w:numFmt w:val="lowerRoman"/>
+      <w:lvlText w:val="%3."/>
+      <w:lvlJc w:val="right"/>
+      <w:pPr>
+        <w:ind w:left="3600" w:hanging="180"/>
+      </w:pPr>
+    </w:lvl>
+    <w:lvl w:ilvl="3" w:tplc="0421000F" w:tentative="1">
+      <w:start w:val="1"/>
+      <w:numFmt w:val="decimal"/>
+      <w:lvlText w:val="%4."/>
+      <w:lvlJc w:val="left"/>
+      <w:pPr>
+        <w:ind w:left="4320" w:hanging="360"/>
+      </w:pPr>
+    </w:lvl>
+    <w:lvl w:ilvl="4" w:tplc="04210019" w:tentative="1">
+      <w:start w:val="1"/>
+      <w:numFmt w:val="lowerLetter"/>
+      <w:lvlText w:val="%5."/>
+      <w:lvlJc w:val="left"/>
+      <w:pPr>
+        <w:ind w:left="5040" w:hanging="360"/>
+      </w:pPr>
+    </w:lvl>
+    <w:lvl w:ilvl="5" w:tplc="0421001B" w:tentative="1">
+      <w:start w:val="1"/>
+      <w:numFmt w:val="lowerRoman"/>
+      <w:lvlText w:val="%6."/>
+      <w:lvlJc w:val="right"/>
+      <w:pPr>
+        <w:ind w:left="5760" w:hanging="180"/>
+      </w:pPr>
+    </w:lvl>
+    <w:lvl w:ilvl="6" w:tplc="0421000F" w:tentative="1">
+      <w:start w:val="1"/>
+      <w:numFmt w:val="decimal"/>
+      <w:lvlText w:val="%7."/>
+      <w:lvlJc w:val="left"/>
+      <w:pPr>
+        <w:ind w:left="6480" w:hanging="360"/>
+      </w:pPr>
+    </w:lvl>
+    <w:lvl w:ilvl="7" w:tplc="04210019" w:tentative="1">
+      <w:start w:val="1"/>
+      <w:numFmt w:val="lowerLetter"/>
+      <w:lvlText w:val="%8."/>
+      <w:lvlJc w:val="left"/>
+      <w:pPr>
+        <w:ind w:left="7200" w:hanging="360"/>
+      </w:pPr>
+    </w:lvl>
+    <w:lvl w:ilvl="8" w:tplc="0421001B" w:tentative="1">
+      <w:start w:val="1"/>
+      <w:numFmt w:val="lowerRoman"/>
+      <w:lvlText w:val="%9."/>
+      <w:lvlJc w:val="right"/>
+      <w:pPr>
+        <w:ind w:left="7920" w:hanging="180"/>
+      </w:pPr>
+    </w:lvl>
+  </w:abstractNum>
+  <w:abstractNum w:abstractNumId="22" w15:restartNumberingAfterBreak="0">
     <w:nsid w:val="4C7036E3"/>
     <w:multiLevelType w:val="hybridMultilevel"/>
     <w:tmpl w:val="CFE89EA8"/>
@@ -3297,7 +3240,7 @@
       </w:pPr>
     </w:lvl>
   </w:abstractNum>
-  <w:abstractNum w:abstractNumId="17" w15:restartNumberingAfterBreak="0">
+  <w:abstractNum w:abstractNumId="23" w15:restartNumberingAfterBreak="0">
     <w:nsid w:val="523D27D8"/>
     <w:multiLevelType w:val="hybridMultilevel"/>
     <w:tmpl w:val="68B69C0E"/>
@@ -3383,7 +3326,97 @@
       </w:pPr>
     </w:lvl>
   </w:abstractNum>
-  <w:abstractNum w:abstractNumId="18" w15:restartNumberingAfterBreak="0">
+  <w:abstractNum w:abstractNumId="24" w15:restartNumberingAfterBreak="0">
+    <w:nsid w:val="56C518E8"/>
+    <w:multiLevelType w:val="hybridMultilevel"/>
+    <w:tmpl w:val="36D0228A"/>
+    <w:lvl w:ilvl="0" w:tplc="3EEAEDD8">
+      <w:start w:val="1"/>
+      <w:numFmt w:val="decimal"/>
+      <w:lvlText w:val="3.%1 "/>
+      <w:lvlJc w:val="left"/>
+      <w:pPr>
+        <w:ind w:left="720" w:hanging="360"/>
+      </w:pPr>
+      <w:rPr>
+        <w:rFonts w:hint="eastAsia"/>
+        <w:b/>
+      </w:rPr>
+    </w:lvl>
+    <w:lvl w:ilvl="1" w:tplc="04210019">
+      <w:start w:val="1"/>
+      <w:numFmt w:val="lowerLetter"/>
+      <w:lvlText w:val="%2."/>
+      <w:lvlJc w:val="left"/>
+      <w:pPr>
+        <w:ind w:left="1440" w:hanging="360"/>
+      </w:pPr>
+    </w:lvl>
+    <w:lvl w:ilvl="2" w:tplc="0421001B" w:tentative="1">
+      <w:start w:val="1"/>
+      <w:numFmt w:val="lowerRoman"/>
+      <w:lvlText w:val="%3."/>
+      <w:lvlJc w:val="right"/>
+      <w:pPr>
+        <w:ind w:left="2160" w:hanging="180"/>
+      </w:pPr>
+    </w:lvl>
+    <w:lvl w:ilvl="3" w:tplc="0421000F" w:tentative="1">
+      <w:start w:val="1"/>
+      <w:numFmt w:val="decimal"/>
+      <w:lvlText w:val="%4."/>
+      <w:lvlJc w:val="left"/>
+      <w:pPr>
+        <w:ind w:left="2880" w:hanging="360"/>
+      </w:pPr>
+    </w:lvl>
+    <w:lvl w:ilvl="4" w:tplc="04210019" w:tentative="1">
+      <w:start w:val="1"/>
+      <w:numFmt w:val="lowerLetter"/>
+      <w:lvlText w:val="%5."/>
+      <w:lvlJc w:val="left"/>
+      <w:pPr>
+        <w:ind w:left="3600" w:hanging="360"/>
+      </w:pPr>
+    </w:lvl>
+    <w:lvl w:ilvl="5" w:tplc="0421001B" w:tentative="1">
+      <w:start w:val="1"/>
+      <w:numFmt w:val="lowerRoman"/>
+      <w:lvlText w:val="%6."/>
+      <w:lvlJc w:val="right"/>
+      <w:pPr>
+        <w:ind w:left="4320" w:hanging="180"/>
+      </w:pPr>
+    </w:lvl>
+    <w:lvl w:ilvl="6" w:tplc="0421000F" w:tentative="1">
+      <w:start w:val="1"/>
+      <w:numFmt w:val="decimal"/>
+      <w:lvlText w:val="%7."/>
+      <w:lvlJc w:val="left"/>
+      <w:pPr>
+        <w:ind w:left="5040" w:hanging="360"/>
+      </w:pPr>
+    </w:lvl>
+    <w:lvl w:ilvl="7" w:tplc="04210019" w:tentative="1">
+      <w:start w:val="1"/>
+      <w:numFmt w:val="lowerLetter"/>
+      <w:lvlText w:val="%8."/>
+      <w:lvlJc w:val="left"/>
+      <w:pPr>
+        <w:ind w:left="5760" w:hanging="360"/>
+      </w:pPr>
+    </w:lvl>
+    <w:lvl w:ilvl="8" w:tplc="0421001B" w:tentative="1">
+      <w:start w:val="1"/>
+      <w:numFmt w:val="lowerRoman"/>
+      <w:lvlText w:val="%9."/>
+      <w:lvlJc w:val="right"/>
+      <w:pPr>
+        <w:ind w:left="6480" w:hanging="180"/>
+      </w:pPr>
+    </w:lvl>
+  </w:abstractNum>
+  <w:abstractNum w:abstractNumId="25" w15:restartNumberingAfterBreak="0">
     <w:nsid w:val="570B15D0"/>
     <w:multiLevelType w:val="hybridMultilevel"/>
     <w:tmpl w:val="FF060D72"/>
@@ -3469,7 +3502,7 @@
       </w:pPr>
     </w:lvl>
   </w:abstractNum>
-  <w:abstractNum w:abstractNumId="19" w15:restartNumberingAfterBreak="0">
+  <w:abstractNum w:abstractNumId="26" w15:restartNumberingAfterBreak="0">
     <w:nsid w:val="57F465EB"/>
     <w:multiLevelType w:val="multilevel"/>
     <w:tmpl w:val="59E07168"/>
@@ -3582,7 +3615,7 @@
       </w:rPr>
     </w:lvl>
   </w:abstractNum>
-  <w:abstractNum w:abstractNumId="20" w15:restartNumberingAfterBreak="0">
+  <w:abstractNum w:abstractNumId="27" w15:restartNumberingAfterBreak="0">
     <w:nsid w:val="6C596D43"/>
     <w:multiLevelType w:val="hybridMultilevel"/>
     <w:tmpl w:val="DCCCFE2A"/>
@@ -3668,7 +3701,7 @@
       </w:pPr>
     </w:lvl>
   </w:abstractNum>
-  <w:abstractNum w:abstractNumId="21" w15:restartNumberingAfterBreak="0">
+  <w:abstractNum w:abstractNumId="28" w15:restartNumberingAfterBreak="0">
     <w:nsid w:val="75702306"/>
     <w:multiLevelType w:val="hybridMultilevel"/>
     <w:tmpl w:val="C9F65E30"/>
@@ -3757,7 +3790,7 @@
       </w:pPr>
     </w:lvl>
   </w:abstractNum>
-  <w:abstractNum w:abstractNumId="22" w15:restartNumberingAfterBreak="0">
+  <w:abstractNum w:abstractNumId="29" w15:restartNumberingAfterBreak="0">
     <w:nsid w:val="75C60023"/>
     <w:multiLevelType w:val="hybridMultilevel"/>
     <w:tmpl w:val="C4D6EA58"/>
@@ -3846,74 +3879,184 @@
       </w:pPr>
     </w:lvl>
   </w:abstractNum>
+  <w:abstractNum w:abstractNumId="30" w15:restartNumberingAfterBreak="0">
+    <w:nsid w:val="79A208DA"/>
+    <w:multiLevelType w:val="hybridMultilevel"/>
+    <w:tmpl w:val="A92CA324"/>
+    <w:lvl w:ilvl="0" w:tplc="0421000F">
+      <w:start w:val="1"/>
+      <w:numFmt w:val="decimal"/>
+      <w:lvlText w:val="%1."/>
+      <w:lvlJc w:val="left"/>
+      <w:pPr>
+        <w:ind w:left="2160" w:hanging="360"/>
+      </w:pPr>
+    </w:lvl>
+    <w:lvl w:ilvl="1" w:tplc="04210019" w:tentative="1">
+      <w:start w:val="1"/>
+      <w:numFmt w:val="lowerLetter"/>
+      <w:lvlText w:val="%2."/>
+      <w:lvlJc w:val="left"/>
+      <w:pPr>
+        <w:ind w:left="2880" w:hanging="360"/>
+      </w:pPr>
+    </w:lvl>
+    <w:lvl w:ilvl="2" w:tplc="0421001B" w:tentative="1">
+      <w:start w:val="1"/>
+      <w:numFmt w:val="lowerRoman"/>
+      <w:lvlText w:val="%3."/>
+      <w:lvlJc w:val="right"/>
+      <w:pPr>
+        <w:ind w:left="3600" w:hanging="180"/>
+      </w:pPr>
+    </w:lvl>
+    <w:lvl w:ilvl="3" w:tplc="0421000F" w:tentative="1">
+      <w:start w:val="1"/>
+      <w:numFmt w:val="decimal"/>
+      <w:lvlText w:val="%4."/>
+      <w:lvlJc w:val="left"/>
+      <w:pPr>
+        <w:ind w:left="4320" w:hanging="360"/>
+      </w:pPr>
+    </w:lvl>
+    <w:lvl w:ilvl="4" w:tplc="04210019" w:tentative="1">
+      <w:start w:val="1"/>
+      <w:numFmt w:val="lowerLetter"/>
+      <w:lvlText w:val="%5."/>
+      <w:lvlJc w:val="left"/>
+      <w:pPr>
+        <w:ind w:left="5040" w:hanging="360"/>
+      </w:pPr>
+    </w:lvl>
+    <w:lvl w:ilvl="5" w:tplc="0421001B" w:tentative="1">
+      <w:start w:val="1"/>
+      <w:numFmt w:val="lowerRoman"/>
+      <w:lvlText w:val="%6."/>
+      <w:lvlJc w:val="right"/>
+      <w:pPr>
+        <w:ind w:left="5760" w:hanging="180"/>
+      </w:pPr>
+    </w:lvl>
+    <w:lvl w:ilvl="6" w:tplc="0421000F" w:tentative="1">
+      <w:start w:val="1"/>
+      <w:numFmt w:val="decimal"/>
+      <w:lvlText w:val="%7."/>
+      <w:lvlJc w:val="left"/>
+      <w:pPr>
+        <w:ind w:left="6480" w:hanging="360"/>
+      </w:pPr>
+    </w:lvl>
+    <w:lvl w:ilvl="7" w:tplc="04210019" w:tentative="1">
+      <w:start w:val="1"/>
+      <w:numFmt w:val="lowerLetter"/>
+      <w:lvlText w:val="%8."/>
+      <w:lvlJc w:val="left"/>
+      <w:pPr>
+        <w:ind w:left="7200" w:hanging="360"/>
+      </w:pPr>
+    </w:lvl>
+    <w:lvl w:ilvl="8" w:tplc="0421001B" w:tentative="1">
+      <w:start w:val="1"/>
+      <w:numFmt w:val="lowerRoman"/>
+      <w:lvlText w:val="%9."/>
+      <w:lvlJc w:val="right"/>
+      <w:pPr>
+        <w:ind w:left="7920" w:hanging="180"/>
+      </w:pPr>
+    </w:lvl>
+  </w:abstractNum>
   <w:num w:numId="1">
-    <w:abstractNumId w:val="14"/>
+    <w:abstractNumId w:val="19"/>
   </w:num>
   <w:num w:numId="2">
-    <w:abstractNumId w:val="6"/>
+    <w:abstractNumId w:val="10"/>
   </w:num>
   <w:num w:numId="3">
-    <w:abstractNumId w:val="17"/>
+    <w:abstractNumId w:val="23"/>
   </w:num>
   <w:num w:numId="4">
-    <w:abstractNumId w:val="18"/>
+    <w:abstractNumId w:val="25"/>
   </w:num>
   <w:num w:numId="5">
-    <w:abstractNumId w:val="9"/>
+    <w:abstractNumId w:val="13"/>
   </w:num>
   <w:num w:numId="6">
     <w:abstractNumId w:val="0"/>
   </w:num>
   <w:num w:numId="7">
-    <w:abstractNumId w:val="3"/>
+    <w:abstractNumId w:val="6"/>
   </w:num>
   <w:num w:numId="8">
-    <w:abstractNumId w:val="21"/>
+    <w:abstractNumId w:val="28"/>
   </w:num>
   <w:num w:numId="9">
+    <w:abstractNumId w:val="16"/>
+  </w:num>
+  <w:num w:numId="10">
+    <w:abstractNumId w:val="26"/>
+  </w:num>
+  <w:num w:numId="11">
+    <w:abstractNumId w:val="7"/>
+  </w:num>
+  <w:num w:numId="12">
     <w:abstractNumId w:val="11"/>
   </w:num>
-  <w:num w:numId="10">
-    <w:abstractNumId w:val="19"/>
+  <w:num w:numId="13">
+    <w:abstractNumId w:val="22"/>
   </w:num>
-  <w:num w:numId="11">
+  <w:num w:numId="14">
     <w:abstractNumId w:val="4"/>
   </w:num>
-  <w:num w:numId="12">
-    <w:abstractNumId w:val="7"/>
+  <w:num w:numId="15">
+    <w:abstractNumId w:val="27"/>
   </w:num>
-  <w:num w:numId="13">
-    <w:abstractNumId w:val="16"/>
+  <w:num w:numId="16">
+    <w:abstractNumId w:val="29"/>
   </w:num>
-  <w:num w:numId="14">
-    <w:abstractNumId w:val="2"/>
-  </w:num>
-  <w:num w:numId="15">
+  <w:num w:numId="17">
     <w:abstractNumId w:val="20"/>
   </w:num>
-  <w:num w:numId="16">
-    <w:abstractNumId w:val="22"/>
-  </w:num>
-  <w:num w:numId="17">
-    <w:abstractNumId w:val="15"/>
-  </w:num>
   <w:num w:numId="18">
-    <w:abstractNumId w:val="5"/>
+    <w:abstractNumId w:val="8"/>
   </w:num>
   <w:num w:numId="19">
     <w:abstractNumId w:val="1"/>
   </w:num>
   <w:num w:numId="20">
-    <w:abstractNumId w:val="10"/>
+    <w:abstractNumId w:val="14"/>
   </w:num>
   <w:num w:numId="21">
+    <w:abstractNumId w:val="17"/>
+  </w:num>
+  <w:num w:numId="22">
+    <w:abstractNumId w:val="18"/>
+  </w:num>
+  <w:num w:numId="23">
     <w:abstractNumId w:val="12"/>
   </w:num>
-  <w:num w:numId="22">
-    <w:abstractNumId w:val="13"/>
+  <w:num w:numId="24">
+    <w:abstractNumId w:val="15"/>
   </w:num>
-  <w:num w:numId="23">
-    <w:abstractNumId w:val="8"/>
+  <w:num w:numId="25">
+    <w:abstractNumId w:val="5"/>
+  </w:num>
+  <w:num w:numId="26">
+    <w:abstractNumId w:val="24"/>
+  </w:num>
+  <w:num w:numId="27">
+    <w:abstractNumId w:val="9"/>
+  </w:num>
+  <w:num w:numId="28">
+    <w:abstractNumId w:val="21"/>
+  </w:num>
+  <w:num w:numId="29">
+    <w:abstractNumId w:val="30"/>
+  </w:num>
+  <w:num w:numId="30">
+    <w:abstractNumId w:val="3"/>
+  </w:num>
+  <w:num w:numId="31">
+    <w:abstractNumId w:val="2"/>
   </w:num>
 </w:numbering>
 </file>
@@ -5332,7 +5475,7 @@
 </file>
 
 <file path=customXml/itemProps1.xml><?xml version="1.0" encoding="utf-8"?>
-<ds:datastoreItem xmlns:ds="http://schemas.openxmlformats.org/officeDocument/2006/customXml" ds:itemID="{548EEEC2-9CEC-41E6-B234-EC2B2DE3A49B}">
+<ds:datastoreItem xmlns:ds="http://schemas.openxmlformats.org/officeDocument/2006/customXml" ds:itemID="{941B78D7-CB64-49F7-A497-9E0E0DFF92AB}">
   <ds:schemaRefs>
     <ds:schemaRef ds:uri="http://schemas.openxmlformats.org/officeDocument/2006/bibliography"/>
   </ds:schemaRefs>

</xml_diff>

<commit_message>
Revisi tgl 14 Februari 2022
Revisi :
Bab 3 berisi hanya Analisa dan Desain
Ditambah kan pelengkap dari UML
</commit_message>
<xml_diff>
--- a/Per BAB/BAB III.docx
+++ b/Per BAB/BAB III.docx
@@ -83,33 +83,20 @@
         <w:rPr>
           <w:lang w:val="en-US"/>
         </w:rPr>
-        <w:t>Dalam menyusun penelitian ini, penulis menggunakan metode pengembangan perangkat lunak dan</w:t>
-      </w:r>
-      <w:r>
-        <w:rPr>
-          <w:color w:val="FFFFFF" w:themeColor="background1"/>
-          <w:lang w:val="en-US"/>
-        </w:rPr>
-        <w:t>s</w:t>
-      </w:r>
-      <w:r>
-        <w:rPr>
-          <w:lang w:val="en-US"/>
-        </w:rPr>
-        <w:t xml:space="preserve"> mengumpulkan data-data</w:t>
-      </w:r>
-      <w:r>
-        <w:rPr>
-          <w:color w:val="FFFFFF" w:themeColor="background1"/>
-          <w:lang w:val="en-US"/>
-        </w:rPr>
-        <w:t>a</w:t>
-      </w:r>
-      <w:r>
-        <w:rPr>
-          <w:lang w:val="en-US"/>
-        </w:rPr>
-        <w:t xml:space="preserve"> yang dibutuhkan sebagai berikut:</w:t>
+        <w:t xml:space="preserve">Dalam mengembangkan penelitian ini penulis menggunakan metode </w:t>
+      </w:r>
+      <w:r>
+        <w:rPr>
+          <w:i/>
+          <w:lang w:val="en-US"/>
+        </w:rPr>
+        <w:t>Waterfall</w:t>
+      </w:r>
+      <w:r>
+        <w:rPr>
+          <w:lang w:val="en-US"/>
+        </w:rPr>
+        <w:t>. Metode ini berkembang secara sistematis dari satu tahap ke tahap lainnya seperti air terjun. Sehingga diperlukannya penyelesaian pada setiap tahapan secara berurutan untuk melanjutkan ke tahapan selanjutnya.</w:t>
       </w:r>
     </w:p>
     <w:p>
@@ -130,7 +117,7 @@
           <w:b/>
           <w:lang w:val="en-US"/>
         </w:rPr>
-        <w:t>Metode</w:t>
+        <w:t>Analisis</w:t>
       </w:r>
       <w:r>
         <w:rPr>
@@ -142,134 +129,46 @@
     </w:p>
     <w:p>
       <w:pPr>
-        <w:ind w:left="360" w:firstLine="360"/>
-        <w:rPr>
-          <w:lang w:val="en-US"/>
-        </w:rPr>
-      </w:pPr>
-      <w:r>
-        <w:rPr>
-          <w:lang w:val="en-US"/>
-        </w:rPr>
-        <w:t xml:space="preserve">Dalam mengembangkan penelitian ini penulis menggunakan metode </w:t>
-      </w:r>
-      <w:r>
-        <w:rPr>
-          <w:i/>
-          <w:lang w:val="en-US"/>
-        </w:rPr>
-        <w:t>Waterfall</w:t>
-      </w:r>
-      <w:r>
-        <w:rPr>
-          <w:lang w:val="en-US"/>
-        </w:rPr>
-        <w:t xml:space="preserve">. Metode ini berkembang secara sistematis dari satu tahap ke tahap lainnya seperti air terjun </w:t>
-      </w:r>
-      <w:r>
-        <w:rPr>
-          <w:lang w:val="en-US"/>
-        </w:rPr>
-        <w:fldChar w:fldCharType="begin"/>
-      </w:r>
-      <w:r>
-        <w:rPr>
-          <w:lang w:val="en-US"/>
-        </w:rPr>
-        <w:instrText xml:space="preserve"> ADDIN ZOTERO_ITEM CSL_CITATION {"citationID":"NVQgNIhn","properties":{"formattedCitation":"[1]","plainCitation":"[1]","noteIndex":0},"citationItems":[{"id":150,"uris":["http://zotero.org/users/7245423/items/RFQQV7U4"],"uri":["http://zotero.org/users/7245423/items/RFQQV7U4"],"itemData":{"id":150,"type":"webpage","title":"Apa itu SDLC Waterfall?. Model ini dinamai waterfall karena… | by Dimas Rizky | DOT Intern | Medium","URL":"https://medium.com/dot-intern/sdlc-metode-waterfall-5ae2071f161d","accessed":{"date-parts":[["2022",1,30]]}}}],"schema":"https://github.com/citation-style-language/schema/raw/master/csl-citation.json"} </w:instrText>
-      </w:r>
-      <w:r>
-        <w:rPr>
-          <w:lang w:val="en-US"/>
-        </w:rPr>
-        <w:fldChar w:fldCharType="separate"/>
-      </w:r>
-      <w:r>
-        <w:rPr>
-          <w:rFonts w:cs="Times New Roman"/>
-        </w:rPr>
-        <w:t>[1]</w:t>
-      </w:r>
-      <w:r>
-        <w:rPr>
-          <w:lang w:val="en-US"/>
-        </w:rPr>
-        <w:fldChar w:fldCharType="end"/>
-      </w:r>
-      <w:r>
-        <w:rPr>
-          <w:lang w:val="en-US"/>
-        </w:rPr>
-        <w:t>. Sehingga diperlukannya penyelesaian pada setiap tahapan secara berurutan untuk mel</w:t>
-      </w:r>
-      <w:r>
-        <w:rPr>
-          <w:lang w:val="en-US"/>
-        </w:rPr>
-        <w:t xml:space="preserve">anjutkan ke tahapan selanjutnya </w:t>
-      </w:r>
-      <w:r>
-        <w:rPr>
-          <w:lang w:val="en-US"/>
-        </w:rPr>
-        <w:fldChar w:fldCharType="begin"/>
-      </w:r>
-      <w:r>
-        <w:rPr>
-          <w:lang w:val="en-US"/>
-        </w:rPr>
-        <w:instrText xml:space="preserve"> ADDIN ZOTERO_ITEM CSL_CITATION {"citationID":"K7AYrNol","properties":{"formattedCitation":"[2]","plainCitation":"[2]","noteIndex":0},"citationItems":[{"id":149,"uris":["http://zotero.org/users/7245423/items/CSALAQAE"],"uri":["http://zotero.org/users/7245423/items/CSALAQAE"],"itemData":{"id":149,"type":"article-journal","abstract":"Learning geometry became one of the subjects that are very complicated for students at the University of PGRI Semarang because it requires high cognitive abilities and spatial skill from students, it takes a learning medium that is capable of displaying 3D objects and specifically customized in learning geometry, one of them is mobile augmented reality media, that able to issue a nice and interesting three-dimensional object. The purpose of this study is to make Mobile Augmented Reality Media Applications with Waterfall Model in the subject of Geometry. As for the specific targets to be achieved in this research is generating Mobile Augmented Reality applications that is valid to use in learning geometry courses for students in Mathematics Education Study Program of University of PGRI Semarang.","issue":"13","language":"en","page":"8","source":"Zotero","title":"Mobile Augmented Reality Media Design with Waterfall Model for Learning Geometry in College","volume":"12","author":[{"family":"Buchori","given":"Achmad"},{"family":"Setyosari","given":"Punaji"},{"family":"Dasna","given":"I Wayan"},{"family":"Ulfa","given":"Saida"}],"issued":{"date-parts":[["2017"]]}}}],"schema":"https://github.com/citation-style-language/schema/raw/master/csl-citation.json"} </w:instrText>
-      </w:r>
-      <w:r>
-        <w:rPr>
-          <w:lang w:val="en-US"/>
-        </w:rPr>
-        <w:fldChar w:fldCharType="separate"/>
-      </w:r>
-      <w:r>
-        <w:rPr>
-          <w:rFonts w:cs="Times New Roman"/>
-        </w:rPr>
-        <w:t>[2]</w:t>
-      </w:r>
-      <w:r>
-        <w:rPr>
-          <w:lang w:val="en-US"/>
-        </w:rPr>
-        <w:fldChar w:fldCharType="end"/>
-      </w:r>
-      <w:r>
-        <w:rPr>
-          <w:lang w:val="en-US"/>
-        </w:rPr>
-        <w:t>.</w:t>
-      </w:r>
-    </w:p>
-    <w:p>
-      <w:pPr>
-        <w:ind w:left="360" w:firstLine="360"/>
-        <w:rPr>
-          <w:lang w:val="en-US"/>
-        </w:rPr>
-      </w:pPr>
-      <w:r>
-        <w:rPr>
-          <w:lang w:val="en-US"/>
-        </w:rPr>
-        <w:t xml:space="preserve">Berikut adalah isi dari tahapan-tahapan metode </w:t>
-      </w:r>
-      <w:r>
-        <w:rPr>
-          <w:i/>
-          <w:lang w:val="en-US"/>
-        </w:rPr>
-        <w:t xml:space="preserve">Waterfall </w:t>
-      </w:r>
-      <w:r>
-        <w:rPr>
-          <w:lang w:val="en-US"/>
-        </w:rPr>
-        <w:t>:</w:t>
+        <w:rPr>
+          <w:lang w:val="en-US"/>
+        </w:rPr>
+      </w:pPr>
+      <w:r>
+        <w:rPr>
+          <w:lang w:val="en-US"/>
+        </w:rPr>
+        <w:t>Dalam tahapan analisa ini bertujuan untuk menganalisa kebutuhan yang diperlukan untuk merancang aplikasi pada penelitian ini, baik merupa studi pustaka dengan mengambil referensi dari jurnal dan paper di internet, maupun studi lapangan dengan wawancara, dan analisa objek secara langsung.</w:t>
+      </w:r>
+    </w:p>
+    <w:p>
+      <w:pPr>
+        <w:rPr>
+          <w:lang w:val="en-US"/>
+        </w:rPr>
+      </w:pPr>
+      <w:r>
+        <w:rPr>
+          <w:lang w:val="en-US"/>
+        </w:rPr>
+        <w:t>Analisis yang digunakan</w:t>
+      </w:r>
+      <w:r>
+        <w:rPr>
+          <w:lang w:val="en-US"/>
+        </w:rPr>
+        <w:t xml:space="preserve"> pada tahapan ini</w:t>
+      </w:r>
+      <w:r>
+        <w:rPr>
+          <w:lang w:val="en-US"/>
+        </w:rPr>
+        <w:t xml:space="preserve"> adalah studi pustaka</w:t>
+      </w:r>
+      <w:r>
+        <w:rPr>
+          <w:lang w:val="en-US"/>
+        </w:rPr>
+        <w:t>, studi lapangan.</w:t>
       </w:r>
     </w:p>
     <w:p>
@@ -277,31 +176,46 @@
         <w:pStyle w:val="ListParagraph"/>
         <w:numPr>
           <w:ilvl w:val="0"/>
-          <w:numId w:val="27"/>
+          <w:numId w:val="32"/>
         </w:numPr>
-        <w:rPr>
-          <w:lang w:val="en-US"/>
-        </w:rPr>
-      </w:pPr>
-      <w:r>
-        <w:rPr>
-          <w:lang w:val="en-US"/>
-        </w:rPr>
-        <w:t>Analisis Kebutuhan Perangkat Lunak</w:t>
-      </w:r>
-    </w:p>
-    <w:p>
-      <w:pPr>
-        <w:ind w:left="1080" w:firstLine="360"/>
-        <w:rPr>
-          <w:lang w:val="en-US"/>
-        </w:rPr>
-      </w:pPr>
-      <w:r>
-        <w:rPr>
-          <w:lang w:val="en-US"/>
-        </w:rPr>
-        <w:t>Dalam tahapan analisa ini bertujuan untuk menganalisa kebutuhan yang diperlukan untuk merancang aplikasi pada penelitian ini, baik merupa studi pustaka dengan mengambil referensi dari jurnal dan paper di internet, maupun studi lapangan dengan wawancara, dan analisa objek secara langsung.</w:t>
+        <w:ind w:left="1170" w:hanging="630"/>
+        <w:rPr>
+          <w:lang w:val="en-US"/>
+        </w:rPr>
+      </w:pPr>
+      <w:r>
+        <w:rPr>
+          <w:lang w:val="en-US"/>
+        </w:rPr>
+        <w:t>Studi Pustaka</w:t>
+      </w:r>
+    </w:p>
+    <w:p>
+      <w:pPr>
+        <w:ind w:left="540"/>
+        <w:rPr>
+          <w:lang w:val="en-US"/>
+        </w:rPr>
+      </w:pPr>
+      <w:r>
+        <w:rPr>
+          <w:lang w:val="en-US"/>
+        </w:rPr>
+        <w:t>Pada studi pustaka, dilakukan pencarian metode yang digunakan di  jurnal dan artikel pada internet, dalam jangkauan nasional maupun internasional.</w:t>
+      </w:r>
+    </w:p>
+    <w:p>
+      <w:pPr>
+        <w:ind w:left="540"/>
+        <w:rPr>
+          <w:lang w:val="en-US"/>
+        </w:rPr>
+      </w:pPr>
+      <w:r>
+        <w:rPr>
+          <w:lang w:val="en-US"/>
+        </w:rPr>
+        <w:t>Studi yang dilakukan adalah memahami bagaimana penggunaan dan penerapan metode geocode pada aplikasi Android.</w:t>
       </w:r>
     </w:p>
     <w:p>
@@ -309,86 +223,42 @@
         <w:pStyle w:val="ListParagraph"/>
         <w:numPr>
           <w:ilvl w:val="0"/>
-          <w:numId w:val="27"/>
+          <w:numId w:val="32"/>
         </w:numPr>
-        <w:rPr>
-          <w:lang w:val="en-US"/>
-        </w:rPr>
-      </w:pPr>
-      <w:r>
-        <w:rPr>
-          <w:lang w:val="en-US"/>
-        </w:rPr>
-        <w:t>Desain</w:t>
-      </w:r>
-    </w:p>
-    <w:p>
-      <w:pPr>
-        <w:ind w:left="1080" w:firstLine="360"/>
-        <w:rPr>
-          <w:lang w:val="en-US"/>
-        </w:rPr>
-      </w:pPr>
-      <w:r>
-        <w:rPr>
-          <w:lang w:val="en-US"/>
-        </w:rPr>
-        <w:t>Perancangan sistem pada desain ini akan digambarkan menggunakan permodelan basis data dengan menggunakan Rancangan Basis Data yaitu ERD (</w:t>
-      </w:r>
-      <w:r>
-        <w:rPr>
-          <w:i/>
-          <w:lang w:val="en-US"/>
-        </w:rPr>
-        <w:t>Entity Relationship Diagram</w:t>
-      </w:r>
-      <w:r>
-        <w:rPr>
-          <w:lang w:val="en-US"/>
-        </w:rPr>
-        <w:t>) dan UML (</w:t>
-      </w:r>
-      <w:r>
-        <w:rPr>
-          <w:i/>
-          <w:lang w:val="en-US"/>
-        </w:rPr>
-        <w:t>Unified Modeling Language</w:t>
-      </w:r>
-      <w:r>
-        <w:rPr>
-          <w:lang w:val="en-US"/>
-        </w:rPr>
-        <w:t xml:space="preserve">) yaitu </w:t>
-      </w:r>
-      <w:r>
-        <w:rPr>
-          <w:i/>
-          <w:lang w:val="en-US"/>
-        </w:rPr>
-        <w:t>Use Case Diagram</w:t>
-      </w:r>
-      <w:r>
-        <w:rPr>
-          <w:lang w:val="en-US"/>
-        </w:rPr>
-        <w:t>.</w:t>
-      </w:r>
-    </w:p>
-    <w:p>
-      <w:pPr>
-        <w:rPr>
-          <w:lang w:val="en-US"/>
-        </w:rPr>
-      </w:pPr>
+        <w:ind w:left="1170" w:hanging="630"/>
+        <w:rPr>
+          <w:lang w:val="en-US"/>
+        </w:rPr>
+      </w:pPr>
+      <w:r>
+        <w:rPr>
+          <w:lang w:val="en-US"/>
+        </w:rPr>
+        <w:t>Studi Lapangan</w:t>
+      </w:r>
+    </w:p>
+    <w:p>
+      <w:pPr>
+        <w:ind w:left="540"/>
+        <w:rPr>
+          <w:lang w:val="en-US"/>
+        </w:rPr>
+      </w:pPr>
+      <w:r>
+        <w:rPr>
+          <w:lang w:val="en-US"/>
+        </w:rPr>
+        <w:t>Pada Studi Lapangan, dilakukan wawancara pada pemilik dan kasir restoran dan dilakukan pengumpulan data pada lokasi berupa observasi lokasi geologi objek, observasi dan mapping lokasi meja.</w:t>
+      </w:r>
     </w:p>
     <w:p>
       <w:pPr>
         <w:pStyle w:val="ListParagraph"/>
         <w:numPr>
           <w:ilvl w:val="0"/>
-          <w:numId w:val="27"/>
+          <w:numId w:val="32"/>
         </w:numPr>
+        <w:ind w:left="1170" w:hanging="630"/>
         <w:rPr>
           <w:lang w:val="en-US"/>
         </w:rPr>
@@ -398,294 +268,576 @@
           <w:lang w:val="en-US"/>
         </w:rPr>
         <w:lastRenderedPageBreak/>
-        <w:t>Implementasi</w:t>
-      </w:r>
-    </w:p>
-    <w:p>
-      <w:pPr>
-        <w:ind w:left="1080" w:firstLine="360"/>
-        <w:rPr>
-          <w:lang w:val="en-US"/>
-        </w:rPr>
-      </w:pPr>
-      <w:r>
-        <w:rPr>
-          <w:lang w:val="en-US"/>
-        </w:rPr>
-        <w:t xml:space="preserve">Pada tahap implementasi ini, penulis akan memberikan bagaimana pengimplementasian metode </w:t>
+        <w:t>Observasi Lokasi Geologi Objek</w:t>
+      </w:r>
+    </w:p>
+    <w:p>
+      <w:pPr>
+        <w:ind w:left="540"/>
+        <w:rPr>
+          <w:lang w:val="en-US"/>
+        </w:rPr>
+      </w:pPr>
+      <w:r>
+        <w:rPr>
+          <w:lang w:val="en-US"/>
+        </w:rPr>
+        <w:t xml:space="preserve">Berdasarkan lokasi objek pada </w:t>
       </w:r>
       <w:r>
         <w:rPr>
           <w:i/>
           <w:lang w:val="en-US"/>
         </w:rPr>
-        <w:t>Reverse Geocoding</w:t>
-      </w:r>
-      <w:r>
-        <w:rPr>
-          <w:lang w:val="en-US"/>
-        </w:rPr>
-        <w:t xml:space="preserve"> ke dalam bentuk source code </w:t>
+        <w:t>Google Map</w:t>
+      </w:r>
+      <w:r>
+        <w:rPr>
+          <w:lang w:val="en-US"/>
+        </w:rPr>
+        <w:t>, lokasi restoran ini lebih masuk ke wilayah perdesaan dibanding dari perkotaan. Menurut lokasi perdesaan yang tidak memiliki banyak gedung-gedung dan bangunan tinggi memiliki keakurasian GPS lebih baik dibanding lokasi perkotaan namun tidak menutup kemungkinan dengan adanya keberadaan pepohonan yang tinggi juga dapat mengganggu dalam keakurasian sinyal GPS.</w:t>
+      </w:r>
+    </w:p>
+    <w:p>
+      <w:pPr>
+        <w:ind w:left="540"/>
+        <w:rPr>
+          <w:lang w:val="en-US"/>
+        </w:rPr>
+      </w:pPr>
+      <w:r>
+        <w:rPr>
+          <w:lang w:val="en-US"/>
+        </w:rPr>
+        <w:t>Dikarenakan kekuatan sinyal satelit GPS tergantung pada adanya interferensi oleh pepohonan besar atau bangunan-bangunan tinggi seperti gedung, lokasi objek tidak terlalu banyak dikelilingi oleh pohon-pohon besar yang dapat mengganggu kekuatan akurasi dari sinyal satelit GPS yang akan digunakan dalam penelitian ini.</w:t>
+      </w:r>
+    </w:p>
+    <w:p>
+      <w:pPr>
+        <w:ind w:left="540"/>
+        <w:rPr>
+          <w:lang w:val="en-US"/>
+        </w:rPr>
+      </w:pPr>
+      <w:r>
+        <w:rPr>
+          <w:lang w:val="en-US"/>
+        </w:rPr>
+        <w:t xml:space="preserve">Namun keakurasian sinyal GPS juga tidak hanya terpengaruhi oleh banyaknya inteferensi gedung-gedung atau pohon besar, kekuatan sinyal pada </w:t>
       </w:r>
       <w:r>
         <w:rPr>
           <w:i/>
           <w:lang w:val="en-US"/>
         </w:rPr>
-        <w:t>Java</w:t>
-      </w:r>
-      <w:r>
-        <w:rPr>
-          <w:lang w:val="en-US"/>
-        </w:rPr>
-        <w:t xml:space="preserve"> pada </w:t>
+        <w:t>smartphone</w:t>
+      </w:r>
+      <w:r>
+        <w:rPr>
+          <w:lang w:val="en-US"/>
+        </w:rPr>
+        <w:t xml:space="preserve"> juga dapat mempengaruhi pendeteksian lokasi.</w:t>
+      </w:r>
+    </w:p>
+    <w:p>
+      <w:pPr>
+        <w:ind w:left="540"/>
+        <w:rPr>
+          <w:lang w:val="en-US"/>
+        </w:rPr>
+      </w:pPr>
+      <w:r>
+        <w:rPr>
+          <w:lang w:val="en-US"/>
+        </w:rPr>
+        <w:t>Penulis telah melakukan observasi keakurasian GPS dengan menggunakan kartu SIM Axis pada cuaca yang sedang badai hujan pada lokasi objek, cuaca tersebut sangat mempengaruhi dalam keakurasian GPS yang digunakan.</w:t>
+      </w:r>
+    </w:p>
+    <w:p>
+      <w:pPr>
+        <w:ind w:left="540"/>
+        <w:rPr>
+          <w:lang w:val="en-US"/>
+        </w:rPr>
+      </w:pPr>
+      <w:r>
+        <w:rPr>
+          <w:lang w:val="en-US"/>
+        </w:rPr>
+        <w:t xml:space="preserve">Salah satu diantaranya adalah, posisi GPS yang sering melompat – lompat koordinat, sehingga mempengaruhi dalam keakurasian pendeteksian lokasi dimana </w:t>
       </w:r>
       <w:r>
         <w:rPr>
           <w:i/>
           <w:lang w:val="en-US"/>
         </w:rPr>
-        <w:t>Android Studio</w:t>
-      </w:r>
-      <w:r>
-        <w:rPr>
-          <w:lang w:val="en-US"/>
-        </w:rPr>
-        <w:t xml:space="preserve">. Penulis juga akan menampilkan implementasi rancangan antar muka atau </w:t>
-      </w:r>
-      <w:r>
-        <w:rPr>
-          <w:i/>
-          <w:lang w:val="en-US"/>
-        </w:rPr>
-        <w:t>UI</w:t>
-      </w:r>
-      <w:r>
-        <w:rPr>
-          <w:lang w:val="en-US"/>
-        </w:rPr>
-        <w:t xml:space="preserve"> aplikasi </w:t>
-      </w:r>
-      <w:r>
-        <w:rPr>
-          <w:i/>
-          <w:lang w:val="en-US"/>
-        </w:rPr>
-        <w:t>Android</w:t>
-      </w:r>
-      <w:r>
-        <w:rPr>
-          <w:lang w:val="en-US"/>
-        </w:rPr>
-        <w:t xml:space="preserve"> dan pada </w:t>
-      </w:r>
-      <w:r>
-        <w:rPr>
-          <w:i/>
-          <w:lang w:val="en-US"/>
-        </w:rPr>
-        <w:t>Web Services</w:t>
-      </w:r>
-      <w:r>
-        <w:rPr>
-          <w:lang w:val="en-US"/>
-        </w:rPr>
-        <w:t>.</w:t>
-      </w:r>
+        <w:t>user</w:t>
+      </w:r>
+      <w:r>
+        <w:rPr>
+          <w:lang w:val="en-US"/>
+        </w:rPr>
+        <w:t xml:space="preserve"> berada.</w:t>
+      </w:r>
+    </w:p>
+    <w:p>
+      <w:pPr>
+        <w:ind w:left="540"/>
+        <w:rPr>
+          <w:lang w:val="en-US"/>
+        </w:rPr>
+      </w:pPr>
     </w:p>
     <w:p>
       <w:pPr>
         <w:pStyle w:val="ListParagraph"/>
         <w:numPr>
           <w:ilvl w:val="0"/>
-          <w:numId w:val="31"/>
+          <w:numId w:val="32"/>
         </w:numPr>
-        <w:rPr>
-          <w:lang w:val="en-US"/>
-        </w:rPr>
-      </w:pPr>
-      <w:r>
-        <w:rPr>
-          <w:lang w:val="en-US"/>
-        </w:rPr>
-        <w:t>Pengujian</w:t>
-      </w:r>
-    </w:p>
-    <w:p>
-      <w:pPr>
-        <w:ind w:left="1080" w:firstLine="360"/>
-        <w:rPr>
-          <w:lang w:val="en-US"/>
-        </w:rPr>
-      </w:pPr>
-      <w:r>
-        <w:rPr>
-          <w:lang w:val="en-US"/>
-        </w:rPr>
-        <w:t xml:space="preserve">Pada tahap ini dilakukan pengujian program yang berfokus secara </w:t>
+        <w:ind w:hanging="612"/>
+        <w:rPr>
+          <w:lang w:val="en-US"/>
+        </w:rPr>
+      </w:pPr>
+      <w:r>
+        <w:rPr>
+          <w:lang w:val="en-US"/>
+        </w:rPr>
+        <w:lastRenderedPageBreak/>
+        <w:t>Mapping Lokasi Meja</w:t>
+      </w:r>
+    </w:p>
+    <w:p>
+      <w:pPr>
+        <w:ind w:left="540" w:firstLine="630"/>
+        <w:rPr>
+          <w:lang w:val="en-US"/>
+        </w:rPr>
+      </w:pPr>
+      <w:r>
+        <w:rPr>
+          <w:lang w:val="en-US"/>
+        </w:rPr>
+        <w:t xml:space="preserve">Pada tahapan penelitian ini peneliti mengobservasi tiap lokasi meja dan posisi setiap meja dan melakukan mapping meja untuk membuat metode untuk menemukan lokasi </w:t>
       </w:r>
       <w:r>
         <w:rPr>
           <w:i/>
           <w:lang w:val="en-US"/>
         </w:rPr>
-        <w:t>logic</w:t>
-      </w:r>
-      <w:r>
-        <w:rPr>
-          <w:lang w:val="en-US"/>
-        </w:rPr>
-        <w:t xml:space="preserve"> dan fungsional untuk memastikan bahwa semua bagian dan fitur telah teruji untuk meminimalisir </w:t>
+        <w:t xml:space="preserve">Latitude </w:t>
+      </w:r>
+      <w:r>
+        <w:rPr>
+          <w:lang w:val="en-US"/>
+        </w:rPr>
+        <w:t xml:space="preserve">dan </w:t>
       </w:r>
       <w:r>
         <w:rPr>
           <w:i/>
           <w:lang w:val="en-US"/>
         </w:rPr>
-        <w:t>error</w:t>
-      </w:r>
-      <w:r>
-        <w:rPr>
-          <w:lang w:val="en-US"/>
-        </w:rPr>
-        <w:t xml:space="preserve"> dan </w:t>
+        <w:t>Longitude</w:t>
+      </w:r>
+      <w:r>
+        <w:rPr>
+          <w:lang w:val="en-US"/>
+        </w:rPr>
+        <w:t xml:space="preserve"> dan yang dapat mendefinisikan setiap lokasi meja. Mapping ulang lokasi dilakukan seperti pada gambar berikut :</w:t>
+      </w:r>
+    </w:p>
+    <w:p>
+      <w:pPr>
+        <w:keepNext/>
+        <w:tabs>
+          <w:tab w:val="left" w:pos="1440"/>
+        </w:tabs>
+        <w:ind w:left="1440" w:hanging="450"/>
+      </w:pPr>
+      <w:r>
+        <w:rPr>
+          <w:lang w:eastAsia="ja-JP"/>
+        </w:rPr>
+        <w:drawing>
+          <wp:inline distT="0" distB="0" distL="0" distR="0" wp14:anchorId="24EE9D3D" wp14:editId="7112E86D">
+            <wp:extent cx="4361269" cy="2535555"/>
+            <wp:effectExtent l="0" t="0" r="0" b="0"/>
+            <wp:docPr id="4" name="Picture 4"/>
+            <wp:cNvGraphicFramePr>
+              <a:graphicFrameLocks xmlns:a="http://schemas.openxmlformats.org/drawingml/2006/main" noChangeAspect="1"/>
+            </wp:cNvGraphicFramePr>
+            <a:graphic xmlns:a="http://schemas.openxmlformats.org/drawingml/2006/main">
+              <a:graphicData uri="http://schemas.openxmlformats.org/drawingml/2006/picture">
+                <pic:pic xmlns:pic="http://schemas.openxmlformats.org/drawingml/2006/picture">
+                  <pic:nvPicPr>
+                    <pic:cNvPr id="0" name="Picture 1"/>
+                    <pic:cNvPicPr>
+                      <a:picLocks noChangeAspect="1" noChangeArrowheads="1"/>
+                    </pic:cNvPicPr>
+                  </pic:nvPicPr>
+                  <pic:blipFill>
+                    <a:blip r:embed="rId11" cstate="print">
+                      <a:extLst>
+                        <a:ext uri="{28A0092B-C50C-407E-A947-70E740481C1C}">
+                          <a14:useLocalDpi xmlns:a14="http://schemas.microsoft.com/office/drawing/2010/main" val="0"/>
+                        </a:ext>
+                      </a:extLst>
+                    </a:blip>
+                    <a:srcRect/>
+                    <a:stretch>
+                      <a:fillRect/>
+                    </a:stretch>
+                  </pic:blipFill>
+                  <pic:spPr bwMode="auto">
+                    <a:xfrm>
+                      <a:off x="0" y="0"/>
+                      <a:ext cx="4371004" cy="2541215"/>
+                    </a:xfrm>
+                    <a:prstGeom prst="rect">
+                      <a:avLst/>
+                    </a:prstGeom>
+                    <a:noFill/>
+                    <a:ln>
+                      <a:noFill/>
+                    </a:ln>
+                  </pic:spPr>
+                </pic:pic>
+              </a:graphicData>
+            </a:graphic>
+          </wp:inline>
+        </w:drawing>
+      </w:r>
+    </w:p>
+    <w:p>
+      <w:pPr>
+        <w:pStyle w:val="Caption"/>
+        <w:ind w:firstLine="1350"/>
+        <w:jc w:val="both"/>
+        <w:rPr>
+          <w:lang w:val="en-US"/>
+        </w:rPr>
+      </w:pPr>
+      <w:bookmarkStart w:id="2" w:name="_Ref94905652"/>
+      <w:bookmarkStart w:id="3" w:name="_Ref94905639"/>
+      <w:r>
+        <w:t xml:space="preserve">Gambar </w:t>
+      </w:r>
+      <w:r>
+        <w:fldChar w:fldCharType="begin"/>
+      </w:r>
+      <w:r>
+        <w:instrText xml:space="preserve"> STYLEREF 1 \s </w:instrText>
+      </w:r>
+      <w:r>
+        <w:fldChar w:fldCharType="separate"/>
+      </w:r>
+      <w:r>
+        <w:t>1</w:t>
+      </w:r>
+      <w:r>
+        <w:fldChar w:fldCharType="end"/>
+      </w:r>
+      <w:r>
+        <w:t>.</w:t>
+      </w:r>
+      <w:r>
+        <w:fldChar w:fldCharType="begin"/>
+      </w:r>
+      <w:r>
+        <w:instrText xml:space="preserve"> SEQ Gambar \* ARABIC \s 1 </w:instrText>
+      </w:r>
+      <w:r>
+        <w:fldChar w:fldCharType="separate"/>
+      </w:r>
+      <w:r>
+        <w:t>1</w:t>
+      </w:r>
+      <w:r>
+        <w:fldChar w:fldCharType="end"/>
+      </w:r>
+      <w:bookmarkEnd w:id="2"/>
+      <w:r>
+        <w:rPr>
+          <w:lang w:val="en-US"/>
+        </w:rPr>
+        <w:t xml:space="preserve"> Mapping lokasi tiap meja pada Palgading Resto</w:t>
+      </w:r>
+      <w:bookmarkEnd w:id="3"/>
+    </w:p>
+    <w:p>
+      <w:pPr>
+        <w:ind w:left="540" w:firstLine="450"/>
+        <w:rPr>
+          <w:lang w:val="en-US"/>
+        </w:rPr>
+      </w:pPr>
+      <w:r>
+        <w:rPr>
+          <w:lang w:val="en-US"/>
+        </w:rPr>
+        <w:t xml:space="preserve">Pada </w:t>
+      </w:r>
+      <w:r>
+        <w:rPr>
+          <w:lang w:val="en-US"/>
+        </w:rPr>
+        <w:fldChar w:fldCharType="begin"/>
+      </w:r>
+      <w:r>
+        <w:rPr>
+          <w:lang w:val="en-US"/>
+        </w:rPr>
+        <w:instrText xml:space="preserve"> REF _Ref94905652 \h </w:instrText>
+      </w:r>
+      <w:r>
+        <w:rPr>
+          <w:lang w:val="en-US"/>
+        </w:rPr>
+      </w:r>
+      <w:r>
+        <w:rPr>
+          <w:lang w:val="en-US"/>
+        </w:rPr>
+        <w:fldChar w:fldCharType="separate"/>
+      </w:r>
+      <w:r>
+        <w:t>Gambar 1.1</w:t>
+      </w:r>
+      <w:r>
+        <w:rPr>
+          <w:lang w:val="en-US"/>
+        </w:rPr>
+        <w:fldChar w:fldCharType="end"/>
+      </w:r>
+      <w:r>
+        <w:rPr>
+          <w:lang w:val="en-US"/>
+        </w:rPr>
+        <w:t xml:space="preserve">, setiap meja dikelompokkan berdasarkan </w:t>
       </w:r>
       <w:r>
         <w:rPr>
           <w:i/>
           <w:lang w:val="en-US"/>
         </w:rPr>
-        <w:t>output</w:t>
-      </w:r>
-      <w:r>
-        <w:rPr>
-          <w:lang w:val="en-US"/>
-        </w:rPr>
-        <w:t xml:space="preserve"> harus sesuai.</w:t>
-      </w:r>
-    </w:p>
-    <w:p>
-      <w:pPr>
-        <w:ind w:left="1080" w:firstLine="360"/>
-        <w:rPr>
-          <w:lang w:val="en-US"/>
-        </w:rPr>
-      </w:pPr>
-      <w:r>
-        <w:rPr>
-          <w:lang w:val="en-US"/>
-        </w:rPr>
-        <w:t xml:space="preserve">Pemilihan cara pengujian akan dilakukan dengan menggunakan data-data yang sering dipakai untuk pengolahan data, mulai dari data operasional, dan data </w:t>
+        <w:t>Longitude</w:t>
+      </w:r>
+      <w:r>
+        <w:rPr>
+          <w:lang w:val="en-US"/>
+        </w:rPr>
+        <w:t xml:space="preserve"> (bawah) dan </w:t>
       </w:r>
       <w:r>
         <w:rPr>
           <w:i/>
           <w:lang w:val="en-US"/>
         </w:rPr>
-        <w:t xml:space="preserve">input </w:t>
-      </w:r>
-      <w:r>
-        <w:rPr>
-          <w:lang w:val="en-US"/>
-        </w:rPr>
-        <w:t xml:space="preserve">maupun </w:t>
+        <w:t xml:space="preserve">Latitude </w:t>
+      </w:r>
+      <w:r>
+        <w:rPr>
+          <w:lang w:val="en-US"/>
+        </w:rPr>
+        <w:t xml:space="preserve">(samping). Semakin ke timur, maka angka </w:t>
       </w:r>
       <w:r>
         <w:rPr>
           <w:i/>
           <w:lang w:val="en-US"/>
         </w:rPr>
-        <w:t>output</w:t>
-      </w:r>
-      <w:r>
-        <w:rPr>
-          <w:lang w:val="en-US"/>
-        </w:rPr>
-        <w:t>.</w:t>
-      </w:r>
+        <w:t>Latitude</w:t>
+      </w:r>
+      <w:r>
+        <w:rPr>
+          <w:lang w:val="en-US"/>
+        </w:rPr>
+        <w:t xml:space="preserve"> semakin bertambah, dan semakin ke selatan maka angka </w:t>
+      </w:r>
+      <w:r>
+        <w:rPr>
+          <w:i/>
+          <w:lang w:val="en-US"/>
+        </w:rPr>
+        <w:t>Longitude</w:t>
+      </w:r>
+      <w:r>
+        <w:rPr>
+          <w:lang w:val="en-US"/>
+        </w:rPr>
+        <w:t xml:space="preserve"> semakin bertambah.</w:t>
+      </w:r>
+    </w:p>
+    <w:p>
+      <w:pPr>
+        <w:ind w:left="540" w:firstLine="450"/>
+        <w:rPr>
+          <w:lang w:val="en-US"/>
+        </w:rPr>
+      </w:pPr>
+      <w:r>
+        <w:rPr>
+          <w:lang w:val="en-US"/>
+        </w:rPr>
+        <w:t xml:space="preserve">Pada </w:t>
+      </w:r>
+      <w:r>
+        <w:rPr>
+          <w:lang w:val="en-US"/>
+        </w:rPr>
+        <w:fldChar w:fldCharType="begin"/>
+      </w:r>
+      <w:r>
+        <w:rPr>
+          <w:lang w:val="en-US"/>
+        </w:rPr>
+        <w:instrText xml:space="preserve"> REF _Ref94905652 \h </w:instrText>
+      </w:r>
+      <w:r>
+        <w:rPr>
+          <w:lang w:val="en-US"/>
+        </w:rPr>
+      </w:r>
+      <w:r>
+        <w:rPr>
+          <w:lang w:val="en-US"/>
+        </w:rPr>
+        <w:fldChar w:fldCharType="separate"/>
+      </w:r>
+      <w:r>
+        <w:t>Gambar 1.1</w:t>
+      </w:r>
+      <w:r>
+        <w:rPr>
+          <w:lang w:val="en-US"/>
+        </w:rPr>
+        <w:fldChar w:fldCharType="end"/>
+      </w:r>
+      <w:r>
+        <w:rPr>
+          <w:lang w:val="en-US"/>
+        </w:rPr>
+        <w:t>, Penulis hanya menuliskan 4 digit belakang tiap lokasi untuk memudahkan dilakukannya analisa.</w:t>
+      </w:r>
+    </w:p>
+    <w:p>
+      <w:pPr>
+        <w:ind w:left="540" w:firstLine="450"/>
+        <w:rPr>
+          <w:lang w:val="en-US"/>
+        </w:rPr>
+      </w:pPr>
+    </w:p>
+    <w:p>
+      <w:pPr>
+        <w:ind w:left="540" w:firstLine="450"/>
+        <w:rPr>
+          <w:lang w:val="en-US"/>
+        </w:rPr>
+      </w:pPr>
+    </w:p>
+    <w:p>
+      <w:pPr>
+        <w:ind w:left="540" w:firstLine="450"/>
+        <w:rPr>
+          <w:lang w:val="en-US"/>
+        </w:rPr>
+      </w:pPr>
     </w:p>
     <w:p>
       <w:pPr>
         <w:pStyle w:val="ListParagraph"/>
         <w:numPr>
           <w:ilvl w:val="0"/>
-          <w:numId w:val="31"/>
+          <w:numId w:val="26"/>
         </w:numPr>
-        <w:rPr>
-          <w:lang w:val="en-US"/>
-        </w:rPr>
-      </w:pPr>
-      <w:r>
-        <w:rPr>
-          <w:lang w:val="en-US"/>
-        </w:rPr>
-        <w:t>Pendukung (</w:t>
+        <w:ind w:left="450"/>
+        <w:rPr>
+          <w:b/>
+          <w:lang w:val="en-US"/>
+        </w:rPr>
+      </w:pPr>
+      <w:r>
+        <w:rPr>
+          <w:b/>
+          <w:lang w:val="en-US"/>
+        </w:rPr>
+        <w:lastRenderedPageBreak/>
+        <w:t>Desain</w:t>
+      </w:r>
+    </w:p>
+    <w:p>
+      <w:pPr>
+        <w:rPr>
+          <w:lang w:val="en-US"/>
+        </w:rPr>
+      </w:pPr>
+      <w:r>
+        <w:rPr>
+          <w:lang w:val="en-US"/>
+        </w:rPr>
+        <w:t>Perancangan sistem pada desain ini akan digambarkan menggunakan permodelan basis data dengan menggunakan Rancangan Basis Data yaitu ERD (</w:t>
       </w:r>
       <w:r>
         <w:rPr>
           <w:i/>
           <w:lang w:val="en-US"/>
         </w:rPr>
-        <w:t>support</w:t>
-      </w:r>
-      <w:r>
-        <w:rPr>
-          <w:lang w:val="en-US"/>
-        </w:rPr>
-        <w:t>) atau Pemeliharaan (</w:t>
+        <w:t>Entity Relationship Diagram</w:t>
+      </w:r>
+      <w:r>
+        <w:rPr>
+          <w:lang w:val="en-US"/>
+        </w:rPr>
+        <w:t>) dan UML (</w:t>
       </w:r>
       <w:r>
         <w:rPr>
           <w:i/>
           <w:lang w:val="en-US"/>
         </w:rPr>
-        <w:t>maintenance</w:t>
-      </w:r>
-      <w:r>
-        <w:rPr>
-          <w:lang w:val="en-US"/>
-        </w:rPr>
-        <w:t>)</w:t>
-      </w:r>
-    </w:p>
-    <w:p>
-      <w:pPr>
-        <w:ind w:left="1080" w:firstLine="360"/>
-        <w:rPr>
-          <w:lang w:val="en-US"/>
-        </w:rPr>
-      </w:pPr>
-      <w:r>
-        <w:rPr>
-          <w:lang w:val="en-US"/>
-        </w:rPr>
-        <w:t xml:space="preserve">Dalam perancangan dan pembuatan software, software tidak selalu sempurna dan berjalan semestinya, mungkin masih ada beberapa </w:t>
+        <w:t>Unified Modeling Language</w:t>
+      </w:r>
+      <w:r>
+        <w:rPr>
+          <w:lang w:val="en-US"/>
+        </w:rPr>
+        <w:t xml:space="preserve">) yaitu </w:t>
       </w:r>
       <w:r>
         <w:rPr>
           <w:i/>
           <w:lang w:val="en-US"/>
         </w:rPr>
-        <w:t>error</w:t>
-      </w:r>
-      <w:r>
-        <w:rPr>
-          <w:lang w:val="en-US"/>
-        </w:rPr>
-        <w:t xml:space="preserve"> dan </w:t>
+        <w:t>Use Case Diagram</w:t>
       </w:r>
       <w:r>
         <w:rPr>
           <w:i/>
           <w:lang w:val="en-US"/>
         </w:rPr>
-        <w:t>bug</w:t>
-      </w:r>
-      <w:r>
-        <w:rPr>
-          <w:lang w:val="en-US"/>
-        </w:rPr>
-        <w:t xml:space="preserve"> yang berada dalam aplikasi yang tidak terdeteksi pada tahap pengujian.</w:t>
+        <w:t xml:space="preserve">, Activity Diagram, Sequence Diagram </w:t>
+      </w:r>
+      <w:r>
+        <w:rPr>
+          <w:lang w:val="en-US"/>
+        </w:rPr>
+        <w:t>dan</w:t>
+      </w:r>
+      <w:r>
+        <w:rPr>
+          <w:i/>
+          <w:lang w:val="en-US"/>
+        </w:rPr>
+        <w:t xml:space="preserve"> Class Diagram</w:t>
+      </w:r>
+      <w:r>
+        <w:rPr>
+          <w:lang w:val="en-US"/>
+        </w:rPr>
+        <w:t>.</w:t>
       </w:r>
       <w:r>
         <w:rPr>
@@ -693,74 +845,1233 @@
         </w:rPr>
         <w:t xml:space="preserve"> </w:t>
       </w:r>
-    </w:p>
-    <w:p>
-      <w:pPr>
-        <w:ind w:left="1080" w:firstLine="360"/>
-        <w:rPr>
-          <w:lang w:val="en-US"/>
-        </w:rPr>
-      </w:pPr>
-      <w:r>
-        <w:rPr>
-          <w:lang w:val="en-US"/>
-        </w:rPr>
-        <w:t>Dan pada tahapan pemeliharaan, perangkat lunak harus beradaptasi dengan lingkungan baru, sehingga pemeliharaan harus dilakukan</w:t>
-      </w:r>
-      <w:r>
-        <w:rPr>
-          <w:lang w:val="en-US"/>
-        </w:rPr>
-        <w:t xml:space="preserve"> agar apl</w:t>
-      </w:r>
-      <w:r>
-        <w:rPr>
-          <w:lang w:val="en-US"/>
-        </w:rPr>
-        <w:t xml:space="preserve">ikasi dapat berjalan </w:t>
-      </w:r>
-      <w:r>
-        <w:rPr>
-          <w:lang w:val="en-US"/>
-        </w:rPr>
-        <w:t>semestinya, dengan tidak perlu membuat aplikasi baru, namun hanya perlu untuk dilakukan pengembangan pada aplikasi yang sudah ada.</w:t>
-      </w:r>
-      <w:r>
-        <w:rPr>
-          <w:lang w:val="en-US"/>
-        </w:rPr>
-        <w:t xml:space="preserve"> </w:t>
-      </w:r>
-    </w:p>
-    <w:p>
-      <w:pPr>
-        <w:pStyle w:val="ListParagraph"/>
-        <w:ind w:left="4140" w:firstLine="0"/>
-        <w:rPr>
-          <w:lang w:val="en-US"/>
-        </w:rPr>
-      </w:pPr>
     </w:p>
     <w:p>
       <w:pPr>
         <w:pStyle w:val="ListParagraph"/>
         <w:numPr>
-          <w:ilvl w:val="7"/>
-          <w:numId w:val="19"/>
+          <w:ilvl w:val="0"/>
+          <w:numId w:val="34"/>
         </w:numPr>
-        <w:rPr>
-          <w:lang w:val="en-US"/>
-        </w:rPr>
-      </w:pPr>
-      <w:bookmarkStart w:id="2" w:name="_GoBack"/>
-      <w:bookmarkEnd w:id="2"/>
+        <w:ind w:hanging="630"/>
+        <w:rPr>
+          <w:b/>
+          <w:lang w:val="en-US"/>
+        </w:rPr>
+      </w:pPr>
+      <w:r>
+        <w:rPr>
+          <w:lang w:val="en-US"/>
+        </w:rPr>
+        <w:t>Rancangan Basis Data</w:t>
+      </w:r>
+    </w:p>
+    <w:p>
+      <w:pPr>
+        <w:ind w:left="810" w:firstLine="630"/>
+        <w:rPr>
+          <w:lang w:val="en-US"/>
+        </w:rPr>
+      </w:pPr>
+      <w:r>
+        <w:rPr>
+          <w:lang w:val="en-US"/>
+        </w:rPr>
+        <w:t xml:space="preserve">Database merupakan sekelompok file yang berhubungan. Pembuatan Database dilakukan pada </w:t>
+      </w:r>
+      <w:r>
+        <w:rPr>
+          <w:i/>
+          <w:lang w:val="en-US"/>
+        </w:rPr>
+        <w:t>phpmyadmin</w:t>
+      </w:r>
+      <w:r>
+        <w:rPr>
+          <w:i/>
+          <w:lang w:val="en-US"/>
+        </w:rPr>
+        <w:t xml:space="preserve"> </w:t>
+      </w:r>
+      <w:r>
+        <w:rPr>
+          <w:lang w:val="en-US"/>
+        </w:rPr>
+        <w:t xml:space="preserve">lalu di import ke hosting </w:t>
+      </w:r>
+      <w:r>
+        <w:rPr>
+          <w:i/>
+          <w:lang w:val="en-US"/>
+        </w:rPr>
+        <w:t>online</w:t>
+      </w:r>
+      <w:r>
+        <w:rPr>
+          <w:lang w:val="en-US"/>
+        </w:rPr>
+        <w:t>. Database ini bernama db_ppalgading yang berisi beberapa tabel yaitu :</w:t>
+      </w:r>
     </w:p>
     <w:p>
       <w:pPr>
         <w:pStyle w:val="ListParagraph"/>
-        <w:ind w:left="10260" w:firstLine="0"/>
-        <w:rPr>
-          <w:rFonts w:hint="eastAsia"/>
+        <w:numPr>
+          <w:ilvl w:val="0"/>
+          <w:numId w:val="35"/>
+        </w:numPr>
+        <w:rPr>
+          <w:lang w:val="en-US"/>
+        </w:rPr>
+      </w:pPr>
+      <w:r>
+        <w:rPr>
+          <w:lang w:val="en-US"/>
+        </w:rPr>
+        <w:t>Admin</w:t>
+      </w:r>
+    </w:p>
+    <w:p>
+      <w:pPr>
+        <w:pStyle w:val="ListParagraph"/>
+        <w:numPr>
+          <w:ilvl w:val="0"/>
+          <w:numId w:val="35"/>
+        </w:numPr>
+        <w:rPr>
+          <w:lang w:val="en-US"/>
+        </w:rPr>
+      </w:pPr>
+      <w:r>
+        <w:rPr>
+          <w:lang w:val="en-US"/>
+        </w:rPr>
+        <w:t>Guest</w:t>
+      </w:r>
+    </w:p>
+    <w:p>
+      <w:pPr>
+        <w:pStyle w:val="ListParagraph"/>
+        <w:numPr>
+          <w:ilvl w:val="0"/>
+          <w:numId w:val="35"/>
+        </w:numPr>
+        <w:rPr>
+          <w:lang w:val="en-US"/>
+        </w:rPr>
+      </w:pPr>
+      <w:r>
+        <w:rPr>
+          <w:lang w:val="en-US"/>
+        </w:rPr>
+        <w:t>Guest_order</w:t>
+      </w:r>
+    </w:p>
+    <w:p>
+      <w:pPr>
+        <w:pStyle w:val="ListParagraph"/>
+        <w:numPr>
+          <w:ilvl w:val="0"/>
+          <w:numId w:val="35"/>
+        </w:numPr>
+        <w:rPr>
+          <w:lang w:val="en-US"/>
+        </w:rPr>
+      </w:pPr>
+      <w:r>
+        <w:rPr>
+          <w:lang w:val="en-US"/>
+        </w:rPr>
+        <w:t>Orders</w:t>
+      </w:r>
+    </w:p>
+    <w:p>
+      <w:pPr>
+        <w:pStyle w:val="ListParagraph"/>
+        <w:numPr>
+          <w:ilvl w:val="0"/>
+          <w:numId w:val="35"/>
+        </w:numPr>
+        <w:rPr>
+          <w:lang w:val="en-US"/>
+        </w:rPr>
+      </w:pPr>
+      <w:r>
+        <w:rPr>
+          <w:lang w:val="en-US"/>
+        </w:rPr>
+        <w:t>Product</w:t>
+      </w:r>
+    </w:p>
+    <w:p>
+      <w:pPr>
+        <w:pStyle w:val="ListParagraph"/>
+        <w:numPr>
+          <w:ilvl w:val="0"/>
+          <w:numId w:val="35"/>
+        </w:numPr>
+        <w:rPr>
+          <w:lang w:val="en-US"/>
+        </w:rPr>
+      </w:pPr>
+      <w:r>
+        <w:rPr>
+          <w:lang w:val="en-US"/>
+        </w:rPr>
+        <w:t>Product_order</w:t>
+      </w:r>
+    </w:p>
+    <w:p>
+      <w:pPr>
+        <w:pStyle w:val="ListParagraph"/>
+        <w:numPr>
+          <w:ilvl w:val="0"/>
+          <w:numId w:val="35"/>
+        </w:numPr>
+        <w:rPr>
+          <w:lang w:val="en-US"/>
+        </w:rPr>
+      </w:pPr>
+      <w:r>
+        <w:rPr>
+          <w:lang w:val="en-US"/>
+        </w:rPr>
+        <w:t>Product_stock</w:t>
+      </w:r>
+    </w:p>
+    <w:p>
+      <w:pPr>
+        <w:pStyle w:val="ListParagraph"/>
+        <w:numPr>
+          <w:ilvl w:val="0"/>
+          <w:numId w:val="35"/>
+        </w:numPr>
+        <w:rPr>
+          <w:lang w:val="en-US"/>
+        </w:rPr>
+      </w:pPr>
+      <w:r>
+        <w:rPr>
+          <w:lang w:val="en-US"/>
+        </w:rPr>
+        <w:t>Topping</w:t>
+      </w:r>
+    </w:p>
+    <w:p>
+      <w:pPr>
+        <w:pStyle w:val="ListParagraph"/>
+        <w:numPr>
+          <w:ilvl w:val="0"/>
+          <w:numId w:val="35"/>
+        </w:numPr>
+        <w:rPr>
+          <w:lang w:val="en-US"/>
+        </w:rPr>
+      </w:pPr>
+      <w:r>
+        <w:rPr>
+          <w:lang w:val="en-US"/>
+        </w:rPr>
+        <w:t>Topping_order</w:t>
+      </w:r>
+    </w:p>
+    <w:p>
+      <w:pPr>
+        <w:keepNext/>
+      </w:pPr>
+      <w:r>
+        <w:rPr>
+          <w:lang w:eastAsia="ja-JP"/>
+        </w:rPr>
+        <w:lastRenderedPageBreak/>
+        <w:drawing>
+          <wp:inline distT="0" distB="0" distL="0" distR="0" wp14:anchorId="13BB32B3" wp14:editId="0F94CC14">
+            <wp:extent cx="3840480" cy="2994660"/>
+            <wp:effectExtent l="0" t="0" r="7620" b="0"/>
+            <wp:docPr id="1" name="Picture 1" descr="C:\Users\Rafly\AppData\Local\Microsoft\Windows\INetCache\Content.Word\Relation Table.png"/>
+            <wp:cNvGraphicFramePr>
+              <a:graphicFrameLocks xmlns:a="http://schemas.openxmlformats.org/drawingml/2006/main" noChangeAspect="1"/>
+            </wp:cNvGraphicFramePr>
+            <a:graphic xmlns:a="http://schemas.openxmlformats.org/drawingml/2006/main">
+              <a:graphicData uri="http://schemas.openxmlformats.org/drawingml/2006/picture">
+                <pic:pic xmlns:pic="http://schemas.openxmlformats.org/drawingml/2006/picture">
+                  <pic:nvPicPr>
+                    <pic:cNvPr id="0" name="Picture 9" descr="C:\Users\Rafly\AppData\Local\Microsoft\Windows\INetCache\Content.Word\Relation Table.png"/>
+                    <pic:cNvPicPr>
+                      <a:picLocks noChangeAspect="1" noChangeArrowheads="1"/>
+                    </pic:cNvPicPr>
+                  </pic:nvPicPr>
+                  <pic:blipFill>
+                    <a:blip r:embed="rId12">
+                      <a:extLst>
+                        <a:ext uri="{28A0092B-C50C-407E-A947-70E740481C1C}">
+                          <a14:useLocalDpi xmlns:a14="http://schemas.microsoft.com/office/drawing/2010/main" val="0"/>
+                        </a:ext>
+                      </a:extLst>
+                    </a:blip>
+                    <a:srcRect/>
+                    <a:stretch>
+                      <a:fillRect/>
+                    </a:stretch>
+                  </pic:blipFill>
+                  <pic:spPr bwMode="auto">
+                    <a:xfrm>
+                      <a:off x="0" y="0"/>
+                      <a:ext cx="3840480" cy="2994660"/>
+                    </a:xfrm>
+                    <a:prstGeom prst="rect">
+                      <a:avLst/>
+                    </a:prstGeom>
+                    <a:noFill/>
+                    <a:ln>
+                      <a:noFill/>
+                    </a:ln>
+                  </pic:spPr>
+                </pic:pic>
+              </a:graphicData>
+            </a:graphic>
+          </wp:inline>
+        </w:drawing>
+      </w:r>
+    </w:p>
+    <w:p>
+      <w:pPr>
+        <w:pStyle w:val="Caption"/>
+        <w:ind w:left="1440"/>
+        <w:jc w:val="both"/>
+        <w:rPr>
+          <w:lang w:val="en-US"/>
+        </w:rPr>
+      </w:pPr>
+      <w:r>
+        <w:t xml:space="preserve">Gambar </w:t>
+      </w:r>
+      <w:r>
+        <w:fldChar w:fldCharType="begin"/>
+      </w:r>
+      <w:r>
+        <w:instrText xml:space="preserve"> STYLEREF 1 \s </w:instrText>
+      </w:r>
+      <w:r>
+        <w:fldChar w:fldCharType="separate"/>
+      </w:r>
+      <w:r>
+        <w:t>1</w:t>
+      </w:r>
+      <w:r>
+        <w:fldChar w:fldCharType="end"/>
+      </w:r>
+      <w:r>
+        <w:t>.</w:t>
+      </w:r>
+      <w:r>
+        <w:fldChar w:fldCharType="begin"/>
+      </w:r>
+      <w:r>
+        <w:instrText xml:space="preserve"> SEQ Gambar \* ARABIC \s 1 </w:instrText>
+      </w:r>
+      <w:r>
+        <w:fldChar w:fldCharType="separate"/>
+      </w:r>
+      <w:r>
+        <w:t>2</w:t>
+      </w:r>
+      <w:r>
+        <w:fldChar w:fldCharType="end"/>
+      </w:r>
+      <w:r>
+        <w:rPr>
+          <w:lang w:val="en-US"/>
+        </w:rPr>
+        <w:t xml:space="preserve"> </w:t>
+      </w:r>
+      <w:r>
+        <w:rPr>
+          <w:i/>
+          <w:lang w:val="en-US"/>
+        </w:rPr>
+        <w:t>Entity Relationship Diagram</w:t>
+      </w:r>
+    </w:p>
+    <w:p>
+      <w:pPr>
+        <w:pStyle w:val="ListParagraph"/>
+        <w:ind w:left="1440" w:firstLine="0"/>
+        <w:rPr>
+          <w:b/>
+          <w:lang w:val="en-US"/>
+        </w:rPr>
+      </w:pPr>
+    </w:p>
+    <w:p>
+      <w:pPr>
+        <w:pStyle w:val="ListParagraph"/>
+        <w:numPr>
+          <w:ilvl w:val="0"/>
+          <w:numId w:val="34"/>
+        </w:numPr>
+        <w:ind w:hanging="630"/>
+        <w:rPr>
+          <w:b/>
+          <w:lang w:val="en-US"/>
+        </w:rPr>
+      </w:pPr>
+      <w:r>
+        <w:rPr>
+          <w:i/>
+          <w:lang w:val="en-US"/>
+        </w:rPr>
+        <w:t xml:space="preserve">Unified Modeling Language </w:t>
+      </w:r>
+      <w:r>
+        <w:rPr>
+          <w:lang w:val="en-US"/>
+        </w:rPr>
+        <w:t>(UML)</w:t>
+      </w:r>
+    </w:p>
+    <w:p>
+      <w:pPr>
+        <w:ind w:left="810" w:firstLine="630"/>
+        <w:rPr>
+          <w:lang w:val="en-US"/>
+        </w:rPr>
+      </w:pPr>
+      <w:r>
+        <w:rPr>
+          <w:lang w:val="en-US"/>
+        </w:rPr>
+        <w:t xml:space="preserve">UML merupakan sebuah standar penulisan yang berisi bisnis-bisnis proses, penulisan kelas-kelas dalam sebuah bahasa yang lebih spesifik dan detil. </w:t>
+      </w:r>
+    </w:p>
+    <w:p>
+      <w:pPr>
+        <w:ind w:left="810" w:firstLine="630"/>
+        <w:rPr>
+          <w:lang w:val="en-US"/>
+        </w:rPr>
+      </w:pPr>
+    </w:p>
+    <w:p>
+      <w:pPr>
+        <w:ind w:left="810" w:firstLine="630"/>
+        <w:rPr>
+          <w:lang w:val="en-US"/>
+        </w:rPr>
+      </w:pPr>
+    </w:p>
+    <w:p>
+      <w:pPr>
+        <w:ind w:left="810" w:firstLine="630"/>
+        <w:rPr>
+          <w:lang w:val="en-US"/>
+        </w:rPr>
+      </w:pPr>
+    </w:p>
+    <w:p>
+      <w:pPr>
+        <w:ind w:left="810" w:firstLine="630"/>
+        <w:rPr>
+          <w:lang w:val="en-US"/>
+        </w:rPr>
+      </w:pPr>
+    </w:p>
+    <w:p>
+      <w:pPr>
+        <w:ind w:left="810" w:firstLine="630"/>
+        <w:rPr>
+          <w:lang w:val="en-US"/>
+        </w:rPr>
+      </w:pPr>
+    </w:p>
+    <w:p>
+      <w:pPr>
+        <w:ind w:left="810" w:firstLine="630"/>
+        <w:rPr>
+          <w:lang w:val="en-US"/>
+        </w:rPr>
+      </w:pPr>
+    </w:p>
+    <w:p>
+      <w:pPr>
+        <w:ind w:left="810" w:firstLine="630"/>
+        <w:rPr>
+          <w:lang w:val="en-US"/>
+        </w:rPr>
+      </w:pPr>
+    </w:p>
+    <w:p>
+      <w:pPr>
+        <w:ind w:left="810" w:firstLine="630"/>
+        <w:rPr>
+          <w:lang w:val="en-US"/>
+        </w:rPr>
+      </w:pPr>
+    </w:p>
+    <w:p>
+      <w:pPr>
+        <w:pStyle w:val="ListParagraph"/>
+        <w:numPr>
+          <w:ilvl w:val="0"/>
+          <w:numId w:val="38"/>
+        </w:numPr>
+        <w:ind w:left="1710" w:hanging="810"/>
+        <w:rPr>
+          <w:lang w:val="en-US"/>
+        </w:rPr>
+      </w:pPr>
+      <w:r>
+        <w:rPr>
+          <w:i/>
+          <w:lang w:val="en-US"/>
+        </w:rPr>
+        <w:lastRenderedPageBreak/>
+        <w:t>Use Case Diagram</w:t>
+      </w:r>
+    </w:p>
+    <w:p>
+      <w:pPr>
+        <w:ind w:left="900"/>
+        <w:rPr>
+          <w:lang w:val="en-US"/>
+        </w:rPr>
+      </w:pPr>
+      <w:r>
+        <w:rPr>
+          <w:i/>
+          <w:lang w:val="en-US"/>
+        </w:rPr>
+        <w:t>Use Case Diagram</w:t>
+      </w:r>
+      <w:r>
+        <w:rPr>
+          <w:lang w:val="en-US"/>
+        </w:rPr>
+        <w:t xml:space="preserve"> mendeskripsikan tipe-tipe interaksi antara pengguna sistem dengan sistem yang digunakan.</w:t>
+      </w:r>
+    </w:p>
+    <w:p>
+      <w:pPr>
+        <w:rPr>
+          <w:lang w:val="en-US"/>
+        </w:rPr>
+      </w:pPr>
+    </w:p>
+    <w:p>
+      <w:pPr>
+        <w:keepNext/>
+        <w:ind w:left="630" w:hanging="90"/>
+      </w:pPr>
+      <w:r>
+        <w:rPr>
+          <w:lang w:eastAsia="ja-JP"/>
+        </w:rPr>
+        <w:drawing>
+          <wp:inline distT="0" distB="0" distL="0" distR="0" wp14:anchorId="5A65E6F1" wp14:editId="125996ED">
+            <wp:extent cx="4526280" cy="2228822"/>
+            <wp:effectExtent l="0" t="0" r="7620" b="635"/>
+            <wp:docPr id="2" name="Picture 2" descr="T:\Kuliah\Skripsi\AplhaLZProject\UML\Screenshot_67.png"/>
+            <wp:cNvGraphicFramePr>
+              <a:graphicFrameLocks xmlns:a="http://schemas.openxmlformats.org/drawingml/2006/main" noChangeAspect="1"/>
+            </wp:cNvGraphicFramePr>
+            <a:graphic xmlns:a="http://schemas.openxmlformats.org/drawingml/2006/main">
+              <a:graphicData uri="http://schemas.openxmlformats.org/drawingml/2006/picture">
+                <pic:pic xmlns:pic="http://schemas.openxmlformats.org/drawingml/2006/picture">
+                  <pic:nvPicPr>
+                    <pic:cNvPr id="0" name="Picture 1" descr="T:\Kuliah\Skripsi\AplhaLZProject\UML\Screenshot_67.png"/>
+                    <pic:cNvPicPr>
+                      <a:picLocks noChangeAspect="1" noChangeArrowheads="1"/>
+                    </pic:cNvPicPr>
+                  </pic:nvPicPr>
+                  <pic:blipFill>
+                    <a:blip r:embed="rId13" cstate="print">
+                      <a:extLst>
+                        <a:ext uri="{28A0092B-C50C-407E-A947-70E740481C1C}">
+                          <a14:useLocalDpi xmlns:a14="http://schemas.microsoft.com/office/drawing/2010/main" val="0"/>
+                        </a:ext>
+                      </a:extLst>
+                    </a:blip>
+                    <a:srcRect/>
+                    <a:stretch>
+                      <a:fillRect/>
+                    </a:stretch>
+                  </pic:blipFill>
+                  <pic:spPr bwMode="auto">
+                    <a:xfrm>
+                      <a:off x="0" y="0"/>
+                      <a:ext cx="4550646" cy="2240820"/>
+                    </a:xfrm>
+                    <a:prstGeom prst="rect">
+                      <a:avLst/>
+                    </a:prstGeom>
+                    <a:noFill/>
+                    <a:ln>
+                      <a:noFill/>
+                    </a:ln>
+                  </pic:spPr>
+                </pic:pic>
+              </a:graphicData>
+            </a:graphic>
+          </wp:inline>
+        </w:drawing>
+      </w:r>
+    </w:p>
+    <w:p>
+      <w:pPr>
+        <w:ind w:left="1800" w:firstLine="360"/>
+        <w:rPr>
+          <w:b/>
+          <w:lang w:val="en-US"/>
+        </w:rPr>
+      </w:pPr>
+      <w:r>
+        <w:rPr>
+          <w:b/>
+        </w:rPr>
+        <w:t xml:space="preserve">Gambar </w:t>
+      </w:r>
+      <w:r>
+        <w:rPr>
+          <w:b/>
+        </w:rPr>
+        <w:fldChar w:fldCharType="begin"/>
+      </w:r>
+      <w:r>
+        <w:rPr>
+          <w:b/>
+        </w:rPr>
+        <w:instrText xml:space="preserve"> STYLEREF 1 \s </w:instrText>
+      </w:r>
+      <w:r>
+        <w:rPr>
+          <w:b/>
+        </w:rPr>
+        <w:fldChar w:fldCharType="separate"/>
+      </w:r>
+      <w:r>
+        <w:rPr>
+          <w:b/>
+        </w:rPr>
+        <w:t>1</w:t>
+      </w:r>
+      <w:r>
+        <w:rPr>
+          <w:b/>
+        </w:rPr>
+        <w:fldChar w:fldCharType="end"/>
+      </w:r>
+      <w:r>
+        <w:rPr>
+          <w:b/>
+        </w:rPr>
+        <w:t>.</w:t>
+      </w:r>
+      <w:r>
+        <w:rPr>
+          <w:b/>
+        </w:rPr>
+        <w:fldChar w:fldCharType="begin"/>
+      </w:r>
+      <w:r>
+        <w:rPr>
+          <w:b/>
+        </w:rPr>
+        <w:instrText xml:space="preserve"> SEQ Gambar \* ARABIC \s 1 </w:instrText>
+      </w:r>
+      <w:r>
+        <w:rPr>
+          <w:b/>
+        </w:rPr>
+        <w:fldChar w:fldCharType="separate"/>
+      </w:r>
+      <w:r>
+        <w:rPr>
+          <w:b/>
+        </w:rPr>
+        <w:t>3</w:t>
+      </w:r>
+      <w:r>
+        <w:rPr>
+          <w:b/>
+        </w:rPr>
+        <w:fldChar w:fldCharType="end"/>
+      </w:r>
+      <w:r>
+        <w:rPr>
+          <w:b/>
+          <w:lang w:val="en-US"/>
+        </w:rPr>
+        <w:t xml:space="preserve"> </w:t>
+      </w:r>
+      <w:r>
+        <w:rPr>
+          <w:b/>
+          <w:i/>
+          <w:lang w:val="en-US"/>
+        </w:rPr>
+        <w:t>Use Case Diagram</w:t>
+      </w:r>
+    </w:p>
+    <w:p>
+      <w:pPr>
+        <w:pStyle w:val="ListParagraph"/>
+        <w:numPr>
+          <w:ilvl w:val="0"/>
+          <w:numId w:val="38"/>
+        </w:numPr>
+        <w:ind w:left="1710" w:hanging="810"/>
+        <w:rPr>
+          <w:lang w:val="en-US"/>
+        </w:rPr>
+      </w:pPr>
+      <w:r>
+        <w:rPr>
+          <w:i/>
+          <w:lang w:val="en-US"/>
+        </w:rPr>
+        <w:t>Activity Diagram</w:t>
+      </w:r>
+    </w:p>
+    <w:p>
+      <w:pPr>
+        <w:ind w:left="900" w:firstLine="810"/>
+        <w:rPr>
+          <w:lang w:val="en-US"/>
+        </w:rPr>
+      </w:pPr>
+      <w:r>
+        <w:rPr>
+          <w:i/>
+          <w:lang w:val="en-US"/>
+        </w:rPr>
+        <w:t xml:space="preserve">Activity Diagram </w:t>
+      </w:r>
+      <w:r>
+        <w:rPr>
+          <w:lang w:val="en-US"/>
+        </w:rPr>
+        <w:t>menggambarkan bagaimana proses-proses yang terjadi pada sistem.</w:t>
+      </w:r>
+    </w:p>
+    <w:p>
+      <w:pPr>
+        <w:keepNext/>
+        <w:ind w:left="900" w:firstLine="810"/>
+      </w:pPr>
+      <w:r>
+        <w:rPr>
+          <w:lang w:eastAsia="ja-JP"/>
+        </w:rPr>
+        <w:t xml:space="preserve"> </w:t>
+      </w:r>
+      <w:r>
+        <w:rPr>
+          <w:lang w:eastAsia="ja-JP"/>
+        </w:rPr>
+        <w:drawing>
+          <wp:inline distT="0" distB="0" distL="0" distR="0" wp14:anchorId="6D73F9C4" wp14:editId="38EABD31">
+            <wp:extent cx="2389923" cy="2581835"/>
+            <wp:effectExtent l="0" t="0" r="0" b="9525"/>
+            <wp:docPr id="5" name="Picture 5" descr="T:\Kuliah\Skripsi\AplhaLZProject\UML\Activity Diagram Pesan Palgading.jpg"/>
+            <wp:cNvGraphicFramePr>
+              <a:graphicFrameLocks xmlns:a="http://schemas.openxmlformats.org/drawingml/2006/main" noChangeAspect="1"/>
+            </wp:cNvGraphicFramePr>
+            <a:graphic xmlns:a="http://schemas.openxmlformats.org/drawingml/2006/main">
+              <a:graphicData uri="http://schemas.openxmlformats.org/drawingml/2006/picture">
+                <pic:pic xmlns:pic="http://schemas.openxmlformats.org/drawingml/2006/picture">
+                  <pic:nvPicPr>
+                    <pic:cNvPr id="0" name="Picture 2" descr="T:\Kuliah\Skripsi\AplhaLZProject\UML\Activity Diagram Pesan Palgading.jpg"/>
+                    <pic:cNvPicPr>
+                      <a:picLocks noChangeAspect="1" noChangeArrowheads="1"/>
+                    </pic:cNvPicPr>
+                  </pic:nvPicPr>
+                  <pic:blipFill>
+                    <a:blip r:embed="rId14" cstate="print">
+                      <a:extLst>
+                        <a:ext uri="{28A0092B-C50C-407E-A947-70E740481C1C}">
+                          <a14:useLocalDpi xmlns:a14="http://schemas.microsoft.com/office/drawing/2010/main" val="0"/>
+                        </a:ext>
+                      </a:extLst>
+                    </a:blip>
+                    <a:srcRect/>
+                    <a:stretch>
+                      <a:fillRect/>
+                    </a:stretch>
+                  </pic:blipFill>
+                  <pic:spPr bwMode="auto">
+                    <a:xfrm>
+                      <a:off x="0" y="0"/>
+                      <a:ext cx="2423444" cy="2618048"/>
+                    </a:xfrm>
+                    <a:prstGeom prst="rect">
+                      <a:avLst/>
+                    </a:prstGeom>
+                    <a:noFill/>
+                    <a:ln>
+                      <a:noFill/>
+                    </a:ln>
+                  </pic:spPr>
+                </pic:pic>
+              </a:graphicData>
+            </a:graphic>
+          </wp:inline>
+        </w:drawing>
+      </w:r>
+    </w:p>
+    <w:p>
+      <w:pPr>
+        <w:pStyle w:val="Caption"/>
+        <w:ind w:left="1440"/>
+        <w:jc w:val="both"/>
+        <w:rPr>
+          <w:i/>
+          <w:lang w:val="en-US"/>
+        </w:rPr>
+      </w:pPr>
+      <w:r>
+        <w:t xml:space="preserve">Gambar </w:t>
+      </w:r>
+      <w:r>
+        <w:fldChar w:fldCharType="begin"/>
+      </w:r>
+      <w:r>
+        <w:instrText xml:space="preserve"> STYLEREF 1 \s </w:instrText>
+      </w:r>
+      <w:r>
+        <w:fldChar w:fldCharType="separate"/>
+      </w:r>
+      <w:r>
+        <w:t>1</w:t>
+      </w:r>
+      <w:r>
+        <w:fldChar w:fldCharType="end"/>
+      </w:r>
+      <w:r>
+        <w:t>.</w:t>
+      </w:r>
+      <w:r>
+        <w:fldChar w:fldCharType="begin"/>
+      </w:r>
+      <w:r>
+        <w:instrText xml:space="preserve"> SEQ Gambar \* ARABIC \s 1 </w:instrText>
+      </w:r>
+      <w:r>
+        <w:fldChar w:fldCharType="separate"/>
+      </w:r>
+      <w:r>
+        <w:t>4</w:t>
+      </w:r>
+      <w:r>
+        <w:fldChar w:fldCharType="end"/>
+      </w:r>
+      <w:r>
+        <w:rPr>
+          <w:i/>
+          <w:lang w:val="en-US"/>
+        </w:rPr>
+        <w:t xml:space="preserve"> Activity Diagram</w:t>
+      </w:r>
+    </w:p>
+    <w:p>
+      <w:pPr>
+        <w:rPr>
+          <w:lang w:val="en-US"/>
+        </w:rPr>
+      </w:pPr>
+    </w:p>
+    <w:p>
+      <w:pPr>
+        <w:ind w:left="900" w:firstLine="810"/>
+      </w:pPr>
+    </w:p>
+    <w:p>
+      <w:pPr>
+        <w:keepNext/>
+        <w:ind w:left="900" w:firstLine="810"/>
+      </w:pPr>
+    </w:p>
+    <w:p>
+      <w:pPr>
+        <w:pStyle w:val="ListParagraph"/>
+        <w:numPr>
+          <w:ilvl w:val="0"/>
+          <w:numId w:val="38"/>
+        </w:numPr>
+        <w:ind w:left="1710" w:hanging="810"/>
+        <w:rPr>
+          <w:lang w:val="en-US"/>
+        </w:rPr>
+      </w:pPr>
+      <w:r>
+        <w:rPr>
+          <w:i/>
+          <w:lang w:val="en-US"/>
+        </w:rPr>
+        <w:t>Sequence Diagram</w:t>
+      </w:r>
+    </w:p>
+    <w:p>
+      <w:pPr>
+        <w:ind w:left="900" w:firstLine="810"/>
+        <w:rPr>
+          <w:lang w:val="en-US"/>
+        </w:rPr>
+      </w:pPr>
+      <w:r>
+        <w:rPr>
+          <w:i/>
+          <w:lang w:val="en-US"/>
+        </w:rPr>
+        <w:t>Sequence Diagram</w:t>
+      </w:r>
+      <w:r>
+        <w:rPr>
+          <w:lang w:val="en-US"/>
+        </w:rPr>
+        <w:t xml:space="preserve"> menjelaskan interaksi antar objek berdasarkan urutan waktu. </w:t>
+      </w:r>
+    </w:p>
+    <w:p>
+      <w:pPr>
+        <w:ind w:left="900" w:firstLine="810"/>
+        <w:rPr>
+          <w:lang w:val="en-US"/>
+        </w:rPr>
+      </w:pPr>
+      <w:r>
+        <w:rPr>
+          <w:i/>
+          <w:lang w:val="en-US"/>
+        </w:rPr>
+        <w:t xml:space="preserve">Sequence Diagram </w:t>
+      </w:r>
+      <w:r>
+        <w:rPr>
+          <w:lang w:val="en-US"/>
+        </w:rPr>
+        <w:t xml:space="preserve">juga digunakan untuk menggambarkan urutan atau tahapan yang harus dilakukan untuk mendapatkan suatu output atau hasil pada </w:t>
+      </w:r>
+      <w:r>
+        <w:rPr>
+          <w:i/>
+          <w:lang w:val="en-US"/>
+        </w:rPr>
+        <w:t>use case diagram</w:t>
+      </w:r>
+      <w:r>
+        <w:rPr>
+          <w:i/>
+          <w:lang w:val="en-US"/>
+        </w:rPr>
+        <w:t>.</w:t>
+      </w:r>
+    </w:p>
+    <w:p>
+      <w:pPr>
+        <w:keepNext/>
+        <w:ind w:left="900" w:firstLine="810"/>
+      </w:pPr>
+      <w:r>
+        <w:rPr>
+          <w:lang w:eastAsia="ja-JP"/>
+        </w:rPr>
+        <w:drawing>
+          <wp:inline distT="0" distB="0" distL="0" distR="0" wp14:anchorId="1046AA01" wp14:editId="769718D0">
+            <wp:extent cx="3809989" cy="2830085"/>
+            <wp:effectExtent l="0" t="0" r="635" b="8890"/>
+            <wp:docPr id="6" name="Picture 6" descr="T:\Kuliah\Skripsi\AplhaLZProject\UML\Sequence Diagram Pesan Palgading.jpg"/>
+            <wp:cNvGraphicFramePr>
+              <a:graphicFrameLocks xmlns:a="http://schemas.openxmlformats.org/drawingml/2006/main" noChangeAspect="1"/>
+            </wp:cNvGraphicFramePr>
+            <a:graphic xmlns:a="http://schemas.openxmlformats.org/drawingml/2006/main">
+              <a:graphicData uri="http://schemas.openxmlformats.org/drawingml/2006/picture">
+                <pic:pic xmlns:pic="http://schemas.openxmlformats.org/drawingml/2006/picture">
+                  <pic:nvPicPr>
+                    <pic:cNvPr id="0" name="Picture 3" descr="T:\Kuliah\Skripsi\AplhaLZProject\UML\Sequence Diagram Pesan Palgading.jpg"/>
+                    <pic:cNvPicPr>
+                      <a:picLocks noChangeAspect="1" noChangeArrowheads="1"/>
+                    </pic:cNvPicPr>
+                  </pic:nvPicPr>
+                  <pic:blipFill>
+                    <a:blip r:embed="rId15">
+                      <a:extLst>
+                        <a:ext uri="{28A0092B-C50C-407E-A947-70E740481C1C}">
+                          <a14:useLocalDpi xmlns:a14="http://schemas.microsoft.com/office/drawing/2010/main" val="0"/>
+                        </a:ext>
+                      </a:extLst>
+                    </a:blip>
+                    <a:srcRect/>
+                    <a:stretch>
+                      <a:fillRect/>
+                    </a:stretch>
+                  </pic:blipFill>
+                  <pic:spPr bwMode="auto">
+                    <a:xfrm>
+                      <a:off x="0" y="0"/>
+                      <a:ext cx="3817410" cy="2835597"/>
+                    </a:xfrm>
+                    <a:prstGeom prst="rect">
+                      <a:avLst/>
+                    </a:prstGeom>
+                    <a:noFill/>
+                    <a:ln>
+                      <a:noFill/>
+                    </a:ln>
+                  </pic:spPr>
+                </pic:pic>
+              </a:graphicData>
+            </a:graphic>
+          </wp:inline>
+        </w:drawing>
+      </w:r>
+    </w:p>
+    <w:p>
+      <w:pPr>
+        <w:pStyle w:val="Caption"/>
+        <w:ind w:left="2880" w:firstLine="0"/>
+        <w:jc w:val="both"/>
+        <w:rPr>
+          <w:i/>
+          <w:lang w:val="en-US"/>
+        </w:rPr>
+      </w:pPr>
+      <w:r>
+        <w:t xml:space="preserve">Gambar </w:t>
+      </w:r>
+      <w:r>
+        <w:fldChar w:fldCharType="begin"/>
+      </w:r>
+      <w:r>
+        <w:instrText xml:space="preserve"> STYLEREF 1 \s </w:instrText>
+      </w:r>
+      <w:r>
+        <w:fldChar w:fldCharType="separate"/>
+      </w:r>
+      <w:r>
+        <w:t>1</w:t>
+      </w:r>
+      <w:r>
+        <w:fldChar w:fldCharType="end"/>
+      </w:r>
+      <w:r>
+        <w:t>.</w:t>
+      </w:r>
+      <w:r>
+        <w:fldChar w:fldCharType="begin"/>
+      </w:r>
+      <w:r>
+        <w:instrText xml:space="preserve"> SEQ Gambar \* ARABIC \s 1 </w:instrText>
+      </w:r>
+      <w:r>
+        <w:fldChar w:fldCharType="separate"/>
+      </w:r>
+      <w:r>
+        <w:t>5</w:t>
+      </w:r>
+      <w:r>
+        <w:fldChar w:fldCharType="end"/>
+      </w:r>
+      <w:r>
+        <w:rPr>
+          <w:lang w:val="en-US"/>
+        </w:rPr>
+        <w:t xml:space="preserve"> </w:t>
+      </w:r>
+      <w:r>
+        <w:rPr>
+          <w:i/>
+          <w:lang w:val="en-US"/>
+        </w:rPr>
+        <w:t>Sequence Diagram</w:t>
+      </w:r>
+    </w:p>
+    <w:p/>
+    <w:p/>
+    <w:p/>
+    <w:p/>
+    <w:p/>
+    <w:p>
+      <w:pPr>
+        <w:pStyle w:val="ListParagraph"/>
+        <w:numPr>
+          <w:ilvl w:val="0"/>
+          <w:numId w:val="38"/>
+        </w:numPr>
+        <w:ind w:left="1710" w:hanging="810"/>
+        <w:rPr>
+          <w:lang w:val="en-US"/>
+        </w:rPr>
+      </w:pPr>
+      <w:r>
+        <w:rPr>
+          <w:i/>
+          <w:lang w:val="en-US"/>
+        </w:rPr>
+        <w:lastRenderedPageBreak/>
+        <w:t>Class Diagram</w:t>
+      </w:r>
+    </w:p>
+    <w:p>
+      <w:pPr>
+        <w:ind w:left="900" w:firstLine="810"/>
+        <w:rPr>
+          <w:lang w:val="en-US"/>
+        </w:rPr>
+      </w:pPr>
+      <w:r>
+        <w:rPr>
+          <w:i/>
+          <w:lang w:val="en-US"/>
+        </w:rPr>
+        <w:t>Class Diagram</w:t>
+      </w:r>
+      <w:r>
+        <w:rPr>
+          <w:lang w:val="en-US"/>
+        </w:rPr>
+        <w:t xml:space="preserve"> </w:t>
+      </w:r>
+      <w:r>
+        <w:rPr>
+          <w:lang w:val="en-US"/>
+        </w:rPr>
+        <w:t>digunakan untuk memberikan sebuah gambaran mengenai sistem maupun relasi yang terdapat pada sistem yang digunakan.</w:t>
+      </w:r>
+    </w:p>
+    <w:p>
+      <w:pPr>
+        <w:keepNext/>
+        <w:ind w:left="1080" w:firstLine="360"/>
+      </w:pPr>
+      <w:r>
+        <w:rPr>
+          <w:lang w:eastAsia="ja-JP"/>
+        </w:rPr>
+        <w:drawing>
+          <wp:inline distT="0" distB="0" distL="0" distR="0" wp14:anchorId="304080A5" wp14:editId="1F64E4EF">
+            <wp:extent cx="3921072" cy="1759745"/>
+            <wp:effectExtent l="0" t="0" r="3810" b="0"/>
+            <wp:docPr id="3" name="Picture 3" descr="T:\Kuliah\Skripsi\AplhaLZProject\UML\Class Diagram Pesan Palgading.jpg"/>
+            <wp:cNvGraphicFramePr>
+              <a:graphicFrameLocks xmlns:a="http://schemas.openxmlformats.org/drawingml/2006/main" noChangeAspect="1"/>
+            </wp:cNvGraphicFramePr>
+            <a:graphic xmlns:a="http://schemas.openxmlformats.org/drawingml/2006/main">
+              <a:graphicData uri="http://schemas.openxmlformats.org/drawingml/2006/picture">
+                <pic:pic xmlns:pic="http://schemas.openxmlformats.org/drawingml/2006/picture">
+                  <pic:nvPicPr>
+                    <pic:cNvPr id="0" name="Picture 1" descr="T:\Kuliah\Skripsi\AplhaLZProject\UML\Class Diagram Pesan Palgading.jpg"/>
+                    <pic:cNvPicPr>
+                      <a:picLocks noChangeAspect="1" noChangeArrowheads="1"/>
+                    </pic:cNvPicPr>
+                  </pic:nvPicPr>
+                  <pic:blipFill>
+                    <a:blip r:embed="rId16" cstate="print">
+                      <a:extLst>
+                        <a:ext uri="{28A0092B-C50C-407E-A947-70E740481C1C}">
+                          <a14:useLocalDpi xmlns:a14="http://schemas.microsoft.com/office/drawing/2010/main" val="0"/>
+                        </a:ext>
+                      </a:extLst>
+                    </a:blip>
+                    <a:srcRect/>
+                    <a:stretch>
+                      <a:fillRect/>
+                    </a:stretch>
+                  </pic:blipFill>
+                  <pic:spPr bwMode="auto">
+                    <a:xfrm>
+                      <a:off x="0" y="0"/>
+                      <a:ext cx="3933441" cy="1765296"/>
+                    </a:xfrm>
+                    <a:prstGeom prst="rect">
+                      <a:avLst/>
+                    </a:prstGeom>
+                    <a:noFill/>
+                    <a:ln>
+                      <a:noFill/>
+                    </a:ln>
+                  </pic:spPr>
+                </pic:pic>
+              </a:graphicData>
+            </a:graphic>
+          </wp:inline>
+        </w:drawing>
+      </w:r>
+      <w:bookmarkStart w:id="4" w:name="_GoBack"/>
+      <w:bookmarkEnd w:id="4"/>
+    </w:p>
+    <w:p>
+      <w:pPr>
+        <w:pStyle w:val="Caption"/>
+        <w:ind w:left="2880" w:firstLine="0"/>
+        <w:jc w:val="both"/>
+        <w:rPr>
+          <w:lang w:val="en-US"/>
+        </w:rPr>
+      </w:pPr>
+      <w:r>
+        <w:t xml:space="preserve">Gambar </w:t>
+      </w:r>
+      <w:r>
+        <w:fldChar w:fldCharType="begin"/>
+      </w:r>
+      <w:r>
+        <w:instrText xml:space="preserve"> STYLEREF 1 \s </w:instrText>
+      </w:r>
+      <w:r>
+        <w:fldChar w:fldCharType="separate"/>
+      </w:r>
+      <w:r>
+        <w:t>1</w:t>
+      </w:r>
+      <w:r>
+        <w:fldChar w:fldCharType="end"/>
+      </w:r>
+      <w:r>
+        <w:t>.</w:t>
+      </w:r>
+      <w:r>
+        <w:fldChar w:fldCharType="begin"/>
+      </w:r>
+      <w:r>
+        <w:instrText xml:space="preserve"> SEQ Gambar \* ARABIC \s 1 </w:instrText>
+      </w:r>
+      <w:r>
+        <w:fldChar w:fldCharType="separate"/>
+      </w:r>
+      <w:r>
+        <w:t>6</w:t>
+      </w:r>
+      <w:r>
+        <w:fldChar w:fldCharType="end"/>
+      </w:r>
+      <w:r>
+        <w:rPr>
+          <w:lang w:val="en-US"/>
+        </w:rPr>
+        <w:t xml:space="preserve"> </w:t>
+      </w:r>
+      <w:r>
+        <w:rPr>
+          <w:i/>
+          <w:lang w:val="en-US"/>
+        </w:rPr>
+        <w:t>Class Diagram</w:t>
+      </w:r>
+    </w:p>
+    <w:p>
+      <w:pPr>
+        <w:ind w:firstLine="0"/>
+        <w:rPr>
+          <w:lang w:val="en-US"/>
+        </w:rPr>
+      </w:pPr>
+    </w:p>
+    <w:p>
+      <w:pPr>
+        <w:tabs>
+          <w:tab w:val="left" w:pos="1513"/>
+        </w:tabs>
+        <w:rPr>
           <w:lang w:val="en-US"/>
         </w:rPr>
         <w:sectPr>
@@ -772,6 +2083,12 @@
           <w:docGrid w:linePitch="360"/>
         </w:sectPr>
       </w:pPr>
+      <w:r>
+        <w:rPr>
+          <w:lang w:val="en-US"/>
+        </w:rPr>
+        <w:tab/>
+      </w:r>
     </w:p>
     <w:p>
       <w:pPr>
@@ -787,70 +2104,8 @@
     </w:p>
     <w:p>
       <w:pPr>
-        <w:pStyle w:val="Bibliography"/>
-        <w:rPr>
-          <w:rFonts w:cs="Times New Roman" w:hint="eastAsia"/>
-        </w:rPr>
-      </w:pPr>
-    </w:p>
-    <w:p>
-      <w:pPr>
-        <w:pStyle w:val="Bibliography"/>
-        <w:rPr>
-          <w:rFonts w:cs="Times New Roman"/>
-        </w:rPr>
-      </w:pPr>
-      <w:r>
-        <w:fldChar w:fldCharType="begin"/>
-      </w:r>
-      <w:r>
-        <w:instrText xml:space="preserve"> ADDIN ZOTERO_BIBL {"uncited":[],"omitted":[],"custom":[]} CSL_BIBLIOGRAPHY </w:instrText>
-      </w:r>
-      <w:r>
-        <w:fldChar w:fldCharType="separate"/>
-      </w:r>
-      <w:r>
-        <w:rPr>
-          <w:rFonts w:cs="Times New Roman"/>
-        </w:rPr>
-        <w:t>[1]</w:t>
-      </w:r>
-      <w:r>
-        <w:rPr>
-          <w:rFonts w:cs="Times New Roman"/>
-        </w:rPr>
-        <w:tab/>
-        <w:t>“Apa itu SDLC Waterfall?. Model ini dinamai waterfall karena… | by Dimas Rizky | DOT Intern | Medium.” https://medium.com/dot-intern/sdlc-metode-waterfall-5ae2071f161d (accessed Jan. 30, 2022).</w:t>
-      </w:r>
-    </w:p>
-    <w:p>
-      <w:pPr>
-        <w:pStyle w:val="Bibliography"/>
-        <w:rPr>
-          <w:rFonts w:cs="Times New Roman"/>
-        </w:rPr>
-      </w:pPr>
-      <w:r>
-        <w:rPr>
-          <w:rFonts w:cs="Times New Roman"/>
-        </w:rPr>
-        <w:t>[2]</w:t>
-      </w:r>
-      <w:r>
-        <w:rPr>
-          <w:rFonts w:cs="Times New Roman"/>
-        </w:rPr>
-        <w:tab/>
-        <w:t>A. Buchori, P. Setyosari, I. W. Dasna, and S. Ulfa, “Mobile Augmented Reality Media Design with Waterfall Model for Learning Geometry in College,” vol. 12, no. 13, p. 8, 2017.</w:t>
-      </w:r>
-    </w:p>
-    <w:p>
-      <w:pPr>
         <w:ind w:firstLine="0"/>
       </w:pPr>
-      <w:r>
-        <w:fldChar w:fldCharType="end"/>
-      </w:r>
     </w:p>
     <w:sectPr>
       <w:pgSz w:w="11906" w:h="16838" w:code="9"/>
@@ -915,7 +2170,7 @@
           <w:fldChar w:fldCharType="separate"/>
         </w:r>
         <w:r>
-          <w:t>1</w:t>
+          <w:t>9</w:t>
         </w:r>
         <w:r>
           <w:fldChar w:fldCharType="end"/>
@@ -983,7 +2238,7 @@
           <w:fldChar w:fldCharType="separate"/>
         </w:r>
         <w:r>
-          <w:t>2</w:t>
+          <w:t>8</w:t>
         </w:r>
         <w:r>
           <w:fldChar w:fldCharType="end"/>
@@ -1026,7 +2281,7 @@
           <w:fldChar w:fldCharType="separate"/>
         </w:r>
         <w:r>
-          <w:t>3</w:t>
+          <w:t>7</w:t>
         </w:r>
         <w:r>
           <w:fldChar w:fldCharType="end"/>
@@ -1662,6 +2917,185 @@
     </w:lvl>
   </w:abstractNum>
   <w:abstractNum w:abstractNumId="7" w15:restartNumberingAfterBreak="0">
+    <w:nsid w:val="15B731FE"/>
+    <w:multiLevelType w:val="hybridMultilevel"/>
+    <w:tmpl w:val="A25E5BE8"/>
+    <w:lvl w:ilvl="0" w:tplc="AFEEED20">
+      <w:start w:val="1"/>
+      <w:numFmt w:val="decimal"/>
+      <w:lvlText w:val="3.2.%1"/>
+      <w:lvlJc w:val="left"/>
+      <w:pPr>
+        <w:ind w:left="1440" w:hanging="360"/>
+      </w:pPr>
+      <w:rPr>
+        <w:rFonts w:hint="eastAsia"/>
+        <w:b w:val="0"/>
+      </w:rPr>
+    </w:lvl>
+    <w:lvl w:ilvl="1" w:tplc="04210019" w:tentative="1">
+      <w:start w:val="1"/>
+      <w:numFmt w:val="lowerLetter"/>
+      <w:lvlText w:val="%2."/>
+      <w:lvlJc w:val="left"/>
+      <w:pPr>
+        <w:ind w:left="2160" w:hanging="360"/>
+      </w:pPr>
+    </w:lvl>
+    <w:lvl w:ilvl="2" w:tplc="0421001B" w:tentative="1">
+      <w:start w:val="1"/>
+      <w:numFmt w:val="lowerRoman"/>
+      <w:lvlText w:val="%3."/>
+      <w:lvlJc w:val="right"/>
+      <w:pPr>
+        <w:ind w:left="2880" w:hanging="180"/>
+      </w:pPr>
+    </w:lvl>
+    <w:lvl w:ilvl="3" w:tplc="0421000F" w:tentative="1">
+      <w:start w:val="1"/>
+      <w:numFmt w:val="decimal"/>
+      <w:lvlText w:val="%4."/>
+      <w:lvlJc w:val="left"/>
+      <w:pPr>
+        <w:ind w:left="3600" w:hanging="360"/>
+      </w:pPr>
+    </w:lvl>
+    <w:lvl w:ilvl="4" w:tplc="04210019" w:tentative="1">
+      <w:start w:val="1"/>
+      <w:numFmt w:val="lowerLetter"/>
+      <w:lvlText w:val="%5."/>
+      <w:lvlJc w:val="left"/>
+      <w:pPr>
+        <w:ind w:left="4320" w:hanging="360"/>
+      </w:pPr>
+    </w:lvl>
+    <w:lvl w:ilvl="5" w:tplc="0421001B" w:tentative="1">
+      <w:start w:val="1"/>
+      <w:numFmt w:val="lowerRoman"/>
+      <w:lvlText w:val="%6."/>
+      <w:lvlJc w:val="right"/>
+      <w:pPr>
+        <w:ind w:left="5040" w:hanging="180"/>
+      </w:pPr>
+    </w:lvl>
+    <w:lvl w:ilvl="6" w:tplc="0421000F" w:tentative="1">
+      <w:start w:val="1"/>
+      <w:numFmt w:val="decimal"/>
+      <w:lvlText w:val="%7."/>
+      <w:lvlJc w:val="left"/>
+      <w:pPr>
+        <w:ind w:left="5760" w:hanging="360"/>
+      </w:pPr>
+    </w:lvl>
+    <w:lvl w:ilvl="7" w:tplc="04210019" w:tentative="1">
+      <w:start w:val="1"/>
+      <w:numFmt w:val="lowerLetter"/>
+      <w:lvlText w:val="%8."/>
+      <w:lvlJc w:val="left"/>
+      <w:pPr>
+        <w:ind w:left="6480" w:hanging="360"/>
+      </w:pPr>
+    </w:lvl>
+    <w:lvl w:ilvl="8" w:tplc="0421001B" w:tentative="1">
+      <w:start w:val="1"/>
+      <w:numFmt w:val="lowerRoman"/>
+      <w:lvlText w:val="%9."/>
+      <w:lvlJc w:val="right"/>
+      <w:pPr>
+        <w:ind w:left="7200" w:hanging="180"/>
+      </w:pPr>
+    </w:lvl>
+  </w:abstractNum>
+  <w:abstractNum w:abstractNumId="8" w15:restartNumberingAfterBreak="0">
+    <w:nsid w:val="171A781D"/>
+    <w:multiLevelType w:val="hybridMultilevel"/>
+    <w:tmpl w:val="6E5EA2E8"/>
+    <w:lvl w:ilvl="0" w:tplc="63F8A764">
+      <w:start w:val="1"/>
+      <w:numFmt w:val="decimal"/>
+      <w:lvlText w:val="3.1.%1 "/>
+      <w:lvlJc w:val="left"/>
+      <w:pPr>
+        <w:ind w:left="2880" w:hanging="360"/>
+      </w:pPr>
+      <w:rPr>
+        <w:rFonts w:hint="eastAsia"/>
+      </w:rPr>
+    </w:lvl>
+    <w:lvl w:ilvl="1" w:tplc="04210019" w:tentative="1">
+      <w:start w:val="1"/>
+      <w:numFmt w:val="lowerLetter"/>
+      <w:lvlText w:val="%2."/>
+      <w:lvlJc w:val="left"/>
+      <w:pPr>
+        <w:ind w:left="3600" w:hanging="360"/>
+      </w:pPr>
+    </w:lvl>
+    <w:lvl w:ilvl="2" w:tplc="0421001B" w:tentative="1">
+      <w:start w:val="1"/>
+      <w:numFmt w:val="lowerRoman"/>
+      <w:lvlText w:val="%3."/>
+      <w:lvlJc w:val="right"/>
+      <w:pPr>
+        <w:ind w:left="4320" w:hanging="180"/>
+      </w:pPr>
+    </w:lvl>
+    <w:lvl w:ilvl="3" w:tplc="0421000F" w:tentative="1">
+      <w:start w:val="1"/>
+      <w:numFmt w:val="decimal"/>
+      <w:lvlText w:val="%4."/>
+      <w:lvlJc w:val="left"/>
+      <w:pPr>
+        <w:ind w:left="5040" w:hanging="360"/>
+      </w:pPr>
+    </w:lvl>
+    <w:lvl w:ilvl="4" w:tplc="04210019" w:tentative="1">
+      <w:start w:val="1"/>
+      <w:numFmt w:val="lowerLetter"/>
+      <w:lvlText w:val="%5."/>
+      <w:lvlJc w:val="left"/>
+      <w:pPr>
+        <w:ind w:left="5760" w:hanging="360"/>
+      </w:pPr>
+    </w:lvl>
+    <w:lvl w:ilvl="5" w:tplc="0421001B" w:tentative="1">
+      <w:start w:val="1"/>
+      <w:numFmt w:val="lowerRoman"/>
+      <w:lvlText w:val="%6."/>
+      <w:lvlJc w:val="right"/>
+      <w:pPr>
+        <w:ind w:left="6480" w:hanging="180"/>
+      </w:pPr>
+    </w:lvl>
+    <w:lvl w:ilvl="6" w:tplc="0421000F" w:tentative="1">
+      <w:start w:val="1"/>
+      <w:numFmt w:val="decimal"/>
+      <w:lvlText w:val="%7."/>
+      <w:lvlJc w:val="left"/>
+      <w:pPr>
+        <w:ind w:left="7200" w:hanging="360"/>
+      </w:pPr>
+    </w:lvl>
+    <w:lvl w:ilvl="7" w:tplc="04210019" w:tentative="1">
+      <w:start w:val="1"/>
+      <w:numFmt w:val="lowerLetter"/>
+      <w:lvlText w:val="%8."/>
+      <w:lvlJc w:val="left"/>
+      <w:pPr>
+        <w:ind w:left="7920" w:hanging="360"/>
+      </w:pPr>
+    </w:lvl>
+    <w:lvl w:ilvl="8" w:tplc="0421001B" w:tentative="1">
+      <w:start w:val="1"/>
+      <w:numFmt w:val="lowerRoman"/>
+      <w:lvlText w:val="%9."/>
+      <w:lvlJc w:val="right"/>
+      <w:pPr>
+        <w:ind w:left="8640" w:hanging="180"/>
+      </w:pPr>
+    </w:lvl>
+  </w:abstractNum>
+  <w:abstractNum w:abstractNumId="9" w15:restartNumberingAfterBreak="0">
     <w:nsid w:val="18522F05"/>
     <w:multiLevelType w:val="multilevel"/>
     <w:tmpl w:val="00667F9A"/>
@@ -1774,7 +3208,7 @@
       </w:rPr>
     </w:lvl>
   </w:abstractNum>
-  <w:abstractNum w:abstractNumId="8" w15:restartNumberingAfterBreak="0">
+  <w:abstractNum w:abstractNumId="10" w15:restartNumberingAfterBreak="0">
     <w:nsid w:val="1AF26798"/>
     <w:multiLevelType w:val="hybridMultilevel"/>
     <w:tmpl w:val="E33E50BA"/>
@@ -1863,18 +3297,21 @@
       </w:pPr>
     </w:lvl>
   </w:abstractNum>
-  <w:abstractNum w:abstractNumId="9" w15:restartNumberingAfterBreak="0">
+  <w:abstractNum w:abstractNumId="11" w15:restartNumberingAfterBreak="0">
     <w:nsid w:val="203B2D08"/>
     <w:multiLevelType w:val="hybridMultilevel"/>
-    <w:tmpl w:val="67849FE2"/>
-    <w:lvl w:ilvl="0" w:tplc="0409000F">
-      <w:start w:val="1"/>
-      <w:numFmt w:val="decimal"/>
-      <w:lvlText w:val="%1."/>
+    <w:tmpl w:val="2B6645D0"/>
+    <w:lvl w:ilvl="0" w:tplc="63F8A764">
+      <w:start w:val="1"/>
+      <w:numFmt w:val="decimal"/>
+      <w:lvlText w:val="3.1.%1 "/>
       <w:lvlJc w:val="left"/>
       <w:pPr>
         <w:ind w:left="1440" w:hanging="360"/>
       </w:pPr>
+      <w:rPr>
+        <w:rFonts w:hint="eastAsia"/>
+      </w:rPr>
     </w:lvl>
     <w:lvl w:ilvl="1" w:tplc="04210019" w:tentative="1">
       <w:start w:val="1"/>
@@ -1949,7 +3386,96 @@
       </w:pPr>
     </w:lvl>
   </w:abstractNum>
-  <w:abstractNum w:abstractNumId="10" w15:restartNumberingAfterBreak="0">
+  <w:abstractNum w:abstractNumId="12" w15:restartNumberingAfterBreak="0">
+    <w:nsid w:val="206D29A7"/>
+    <w:multiLevelType w:val="hybridMultilevel"/>
+    <w:tmpl w:val="35F0C31C"/>
+    <w:lvl w:ilvl="0" w:tplc="63F8A764">
+      <w:start w:val="1"/>
+      <w:numFmt w:val="decimal"/>
+      <w:lvlText w:val="3.1.%1 "/>
+      <w:lvlJc w:val="left"/>
+      <w:pPr>
+        <w:ind w:left="1440" w:hanging="360"/>
+      </w:pPr>
+      <w:rPr>
+        <w:rFonts w:hint="eastAsia"/>
+      </w:rPr>
+    </w:lvl>
+    <w:lvl w:ilvl="1" w:tplc="04210019" w:tentative="1">
+      <w:start w:val="1"/>
+      <w:numFmt w:val="lowerLetter"/>
+      <w:lvlText w:val="%2."/>
+      <w:lvlJc w:val="left"/>
+      <w:pPr>
+        <w:ind w:left="2160" w:hanging="360"/>
+      </w:pPr>
+    </w:lvl>
+    <w:lvl w:ilvl="2" w:tplc="0421001B" w:tentative="1">
+      <w:start w:val="1"/>
+      <w:numFmt w:val="lowerRoman"/>
+      <w:lvlText w:val="%3."/>
+      <w:lvlJc w:val="right"/>
+      <w:pPr>
+        <w:ind w:left="2880" w:hanging="180"/>
+      </w:pPr>
+    </w:lvl>
+    <w:lvl w:ilvl="3" w:tplc="0421000F" w:tentative="1">
+      <w:start w:val="1"/>
+      <w:numFmt w:val="decimal"/>
+      <w:lvlText w:val="%4."/>
+      <w:lvlJc w:val="left"/>
+      <w:pPr>
+        <w:ind w:left="3600" w:hanging="360"/>
+      </w:pPr>
+    </w:lvl>
+    <w:lvl w:ilvl="4" w:tplc="04210019" w:tentative="1">
+      <w:start w:val="1"/>
+      <w:numFmt w:val="lowerLetter"/>
+      <w:lvlText w:val="%5."/>
+      <w:lvlJc w:val="left"/>
+      <w:pPr>
+        <w:ind w:left="4320" w:hanging="360"/>
+      </w:pPr>
+    </w:lvl>
+    <w:lvl w:ilvl="5" w:tplc="0421001B" w:tentative="1">
+      <w:start w:val="1"/>
+      <w:numFmt w:val="lowerRoman"/>
+      <w:lvlText w:val="%6."/>
+      <w:lvlJc w:val="right"/>
+      <w:pPr>
+        <w:ind w:left="5040" w:hanging="180"/>
+      </w:pPr>
+    </w:lvl>
+    <w:lvl w:ilvl="6" w:tplc="0421000F" w:tentative="1">
+      <w:start w:val="1"/>
+      <w:numFmt w:val="decimal"/>
+      <w:lvlText w:val="%7."/>
+      <w:lvlJc w:val="left"/>
+      <w:pPr>
+        <w:ind w:left="5760" w:hanging="360"/>
+      </w:pPr>
+    </w:lvl>
+    <w:lvl w:ilvl="7" w:tplc="04210019" w:tentative="1">
+      <w:start w:val="1"/>
+      <w:numFmt w:val="lowerLetter"/>
+      <w:lvlText w:val="%8."/>
+      <w:lvlJc w:val="left"/>
+      <w:pPr>
+        <w:ind w:left="6480" w:hanging="360"/>
+      </w:pPr>
+    </w:lvl>
+    <w:lvl w:ilvl="8" w:tplc="0421001B" w:tentative="1">
+      <w:start w:val="1"/>
+      <w:numFmt w:val="lowerRoman"/>
+      <w:lvlText w:val="%9."/>
+      <w:lvlJc w:val="right"/>
+      <w:pPr>
+        <w:ind w:left="7200" w:hanging="180"/>
+      </w:pPr>
+    </w:lvl>
+  </w:abstractNum>
+  <w:abstractNum w:abstractNumId="13" w15:restartNumberingAfterBreak="0">
     <w:nsid w:val="21A8689D"/>
     <w:multiLevelType w:val="multilevel"/>
     <w:tmpl w:val="91804128"/>
@@ -2076,7 +3602,7 @@
       </w:rPr>
     </w:lvl>
   </w:abstractNum>
-  <w:abstractNum w:abstractNumId="11" w15:restartNumberingAfterBreak="0">
+  <w:abstractNum w:abstractNumId="14" w15:restartNumberingAfterBreak="0">
     <w:nsid w:val="27D97464"/>
     <w:multiLevelType w:val="hybridMultilevel"/>
     <w:tmpl w:val="00785544"/>
@@ -2162,7 +3688,7 @@
       </w:pPr>
     </w:lvl>
   </w:abstractNum>
-  <w:abstractNum w:abstractNumId="12" w15:restartNumberingAfterBreak="0">
+  <w:abstractNum w:abstractNumId="15" w15:restartNumberingAfterBreak="0">
     <w:nsid w:val="29EE49F6"/>
     <w:multiLevelType w:val="hybridMultilevel"/>
     <w:tmpl w:val="406A6CDA"/>
@@ -2255,7 +3781,7 @@
       </w:pPr>
     </w:lvl>
   </w:abstractNum>
-  <w:abstractNum w:abstractNumId="13" w15:restartNumberingAfterBreak="0">
+  <w:abstractNum w:abstractNumId="16" w15:restartNumberingAfterBreak="0">
     <w:nsid w:val="2D246F05"/>
     <w:multiLevelType w:val="multilevel"/>
     <w:tmpl w:val="5384740C"/>
@@ -2398,7 +3924,7 @@
       </w:pPr>
     </w:lvl>
   </w:abstractNum>
-  <w:abstractNum w:abstractNumId="14" w15:restartNumberingAfterBreak="0">
+  <w:abstractNum w:abstractNumId="17" w15:restartNumberingAfterBreak="0">
     <w:nsid w:val="34D76416"/>
     <w:multiLevelType w:val="multilevel"/>
     <w:tmpl w:val="00667F9A"/>
@@ -2511,7 +4037,7 @@
       </w:rPr>
     </w:lvl>
   </w:abstractNum>
-  <w:abstractNum w:abstractNumId="15" w15:restartNumberingAfterBreak="0">
+  <w:abstractNum w:abstractNumId="18" w15:restartNumberingAfterBreak="0">
     <w:nsid w:val="368C5E4C"/>
     <w:multiLevelType w:val="hybridMultilevel"/>
     <w:tmpl w:val="DCA65538"/>
@@ -2597,7 +4123,97 @@
       </w:pPr>
     </w:lvl>
   </w:abstractNum>
-  <w:abstractNum w:abstractNumId="16" w15:restartNumberingAfterBreak="0">
+  <w:abstractNum w:abstractNumId="19" w15:restartNumberingAfterBreak="0">
+    <w:nsid w:val="39E7066B"/>
+    <w:multiLevelType w:val="hybridMultilevel"/>
+    <w:tmpl w:val="9B3612BE"/>
+    <w:lvl w:ilvl="0" w:tplc="CE74D8FA">
+      <w:start w:val="1"/>
+      <w:numFmt w:val="decimal"/>
+      <w:lvlText w:val="3.2.2.%1"/>
+      <w:lvlJc w:val="left"/>
+      <w:pPr>
+        <w:ind w:left="2160" w:hanging="360"/>
+      </w:pPr>
+      <w:rPr>
+        <w:rFonts w:hint="eastAsia"/>
+        <w:b w:val="0"/>
+      </w:rPr>
+    </w:lvl>
+    <w:lvl w:ilvl="1" w:tplc="04210019" w:tentative="1">
+      <w:start w:val="1"/>
+      <w:numFmt w:val="lowerLetter"/>
+      <w:lvlText w:val="%2."/>
+      <w:lvlJc w:val="left"/>
+      <w:pPr>
+        <w:ind w:left="2880" w:hanging="360"/>
+      </w:pPr>
+    </w:lvl>
+    <w:lvl w:ilvl="2" w:tplc="0421001B" w:tentative="1">
+      <w:start w:val="1"/>
+      <w:numFmt w:val="lowerRoman"/>
+      <w:lvlText w:val="%3."/>
+      <w:lvlJc w:val="right"/>
+      <w:pPr>
+        <w:ind w:left="3600" w:hanging="180"/>
+      </w:pPr>
+    </w:lvl>
+    <w:lvl w:ilvl="3" w:tplc="0421000F" w:tentative="1">
+      <w:start w:val="1"/>
+      <w:numFmt w:val="decimal"/>
+      <w:lvlText w:val="%4."/>
+      <w:lvlJc w:val="left"/>
+      <w:pPr>
+        <w:ind w:left="4320" w:hanging="360"/>
+      </w:pPr>
+    </w:lvl>
+    <w:lvl w:ilvl="4" w:tplc="04210019" w:tentative="1">
+      <w:start w:val="1"/>
+      <w:numFmt w:val="lowerLetter"/>
+      <w:lvlText w:val="%5."/>
+      <w:lvlJc w:val="left"/>
+      <w:pPr>
+        <w:ind w:left="5040" w:hanging="360"/>
+      </w:pPr>
+    </w:lvl>
+    <w:lvl w:ilvl="5" w:tplc="0421001B" w:tentative="1">
+      <w:start w:val="1"/>
+      <w:numFmt w:val="lowerRoman"/>
+      <w:lvlText w:val="%6."/>
+      <w:lvlJc w:val="right"/>
+      <w:pPr>
+        <w:ind w:left="5760" w:hanging="180"/>
+      </w:pPr>
+    </w:lvl>
+    <w:lvl w:ilvl="6" w:tplc="0421000F" w:tentative="1">
+      <w:start w:val="1"/>
+      <w:numFmt w:val="decimal"/>
+      <w:lvlText w:val="%7."/>
+      <w:lvlJc w:val="left"/>
+      <w:pPr>
+        <w:ind w:left="6480" w:hanging="360"/>
+      </w:pPr>
+    </w:lvl>
+    <w:lvl w:ilvl="7" w:tplc="04210019" w:tentative="1">
+      <w:start w:val="1"/>
+      <w:numFmt w:val="lowerLetter"/>
+      <w:lvlText w:val="%8."/>
+      <w:lvlJc w:val="left"/>
+      <w:pPr>
+        <w:ind w:left="7200" w:hanging="360"/>
+      </w:pPr>
+    </w:lvl>
+    <w:lvl w:ilvl="8" w:tplc="0421001B" w:tentative="1">
+      <w:start w:val="1"/>
+      <w:numFmt w:val="lowerRoman"/>
+      <w:lvlText w:val="%9."/>
+      <w:lvlJc w:val="right"/>
+      <w:pPr>
+        <w:ind w:left="7920" w:hanging="180"/>
+      </w:pPr>
+    </w:lvl>
+  </w:abstractNum>
+  <w:abstractNum w:abstractNumId="20" w15:restartNumberingAfterBreak="0">
     <w:nsid w:val="3AF04017"/>
     <w:multiLevelType w:val="hybridMultilevel"/>
     <w:tmpl w:val="CCFC5434"/>
@@ -2686,7 +4302,7 @@
       </w:pPr>
     </w:lvl>
   </w:abstractNum>
-  <w:abstractNum w:abstractNumId="17" w15:restartNumberingAfterBreak="0">
+  <w:abstractNum w:abstractNumId="21" w15:restartNumberingAfterBreak="0">
     <w:nsid w:val="3C776A00"/>
     <w:multiLevelType w:val="hybridMultilevel"/>
     <w:tmpl w:val="2908663E"/>
@@ -2776,7 +4392,7 @@
       </w:pPr>
     </w:lvl>
   </w:abstractNum>
-  <w:abstractNum w:abstractNumId="18" w15:restartNumberingAfterBreak="0">
+  <w:abstractNum w:abstractNumId="22" w15:restartNumberingAfterBreak="0">
     <w:nsid w:val="47597724"/>
     <w:multiLevelType w:val="hybridMultilevel"/>
     <w:tmpl w:val="F5B252F6"/>
@@ -2866,7 +4482,7 @@
       </w:pPr>
     </w:lvl>
   </w:abstractNum>
-  <w:abstractNum w:abstractNumId="19" w15:restartNumberingAfterBreak="0">
+  <w:abstractNum w:abstractNumId="23" w15:restartNumberingAfterBreak="0">
     <w:nsid w:val="49F034B7"/>
     <w:multiLevelType w:val="multilevel"/>
     <w:tmpl w:val="618EDEAC"/>
@@ -2979,7 +4595,7 @@
       </w:rPr>
     </w:lvl>
   </w:abstractNum>
-  <w:abstractNum w:abstractNumId="20" w15:restartNumberingAfterBreak="0">
+  <w:abstractNum w:abstractNumId="24" w15:restartNumberingAfterBreak="0">
     <w:nsid w:val="4B456826"/>
     <w:multiLevelType w:val="hybridMultilevel"/>
     <w:tmpl w:val="9AFAE17E"/>
@@ -3068,7 +4684,7 @@
       </w:pPr>
     </w:lvl>
   </w:abstractNum>
-  <w:abstractNum w:abstractNumId="21" w15:restartNumberingAfterBreak="0">
+  <w:abstractNum w:abstractNumId="25" w15:restartNumberingAfterBreak="0">
     <w:nsid w:val="4BCE6DDA"/>
     <w:multiLevelType w:val="hybridMultilevel"/>
     <w:tmpl w:val="C32AC77C"/>
@@ -3154,7 +4770,7 @@
       </w:pPr>
     </w:lvl>
   </w:abstractNum>
-  <w:abstractNum w:abstractNumId="22" w15:restartNumberingAfterBreak="0">
+  <w:abstractNum w:abstractNumId="26" w15:restartNumberingAfterBreak="0">
     <w:nsid w:val="4C7036E3"/>
     <w:multiLevelType w:val="hybridMultilevel"/>
     <w:tmpl w:val="CFE89EA8"/>
@@ -3240,7 +4856,7 @@
       </w:pPr>
     </w:lvl>
   </w:abstractNum>
-  <w:abstractNum w:abstractNumId="23" w15:restartNumberingAfterBreak="0">
+  <w:abstractNum w:abstractNumId="27" w15:restartNumberingAfterBreak="0">
     <w:nsid w:val="523D27D8"/>
     <w:multiLevelType w:val="hybridMultilevel"/>
     <w:tmpl w:val="68B69C0E"/>
@@ -3326,7 +4942,93 @@
       </w:pPr>
     </w:lvl>
   </w:abstractNum>
-  <w:abstractNum w:abstractNumId="24" w15:restartNumberingAfterBreak="0">
+  <w:abstractNum w:abstractNumId="28" w15:restartNumberingAfterBreak="0">
+    <w:nsid w:val="535E7F76"/>
+    <w:multiLevelType w:val="hybridMultilevel"/>
+    <w:tmpl w:val="4B1A95E4"/>
+    <w:lvl w:ilvl="0" w:tplc="04090019">
+      <w:start w:val="1"/>
+      <w:numFmt w:val="lowerLetter"/>
+      <w:lvlText w:val="%1."/>
+      <w:lvlJc w:val="left"/>
+      <w:pPr>
+        <w:ind w:left="2160" w:hanging="360"/>
+      </w:pPr>
+    </w:lvl>
+    <w:lvl w:ilvl="1" w:tplc="04210019" w:tentative="1">
+      <w:start w:val="1"/>
+      <w:numFmt w:val="lowerLetter"/>
+      <w:lvlText w:val="%2."/>
+      <w:lvlJc w:val="left"/>
+      <w:pPr>
+        <w:ind w:left="2880" w:hanging="360"/>
+      </w:pPr>
+    </w:lvl>
+    <w:lvl w:ilvl="2" w:tplc="0421001B" w:tentative="1">
+      <w:start w:val="1"/>
+      <w:numFmt w:val="lowerRoman"/>
+      <w:lvlText w:val="%3."/>
+      <w:lvlJc w:val="right"/>
+      <w:pPr>
+        <w:ind w:left="3600" w:hanging="180"/>
+      </w:pPr>
+    </w:lvl>
+    <w:lvl w:ilvl="3" w:tplc="0421000F" w:tentative="1">
+      <w:start w:val="1"/>
+      <w:numFmt w:val="decimal"/>
+      <w:lvlText w:val="%4."/>
+      <w:lvlJc w:val="left"/>
+      <w:pPr>
+        <w:ind w:left="4320" w:hanging="360"/>
+      </w:pPr>
+    </w:lvl>
+    <w:lvl w:ilvl="4" w:tplc="04210019" w:tentative="1">
+      <w:start w:val="1"/>
+      <w:numFmt w:val="lowerLetter"/>
+      <w:lvlText w:val="%5."/>
+      <w:lvlJc w:val="left"/>
+      <w:pPr>
+        <w:ind w:left="5040" w:hanging="360"/>
+      </w:pPr>
+    </w:lvl>
+    <w:lvl w:ilvl="5" w:tplc="0421001B" w:tentative="1">
+      <w:start w:val="1"/>
+      <w:numFmt w:val="lowerRoman"/>
+      <w:lvlText w:val="%6."/>
+      <w:lvlJc w:val="right"/>
+      <w:pPr>
+        <w:ind w:left="5760" w:hanging="180"/>
+      </w:pPr>
+    </w:lvl>
+    <w:lvl w:ilvl="6" w:tplc="0421000F" w:tentative="1">
+      <w:start w:val="1"/>
+      <w:numFmt w:val="decimal"/>
+      <w:lvlText w:val="%7."/>
+      <w:lvlJc w:val="left"/>
+      <w:pPr>
+        <w:ind w:left="6480" w:hanging="360"/>
+      </w:pPr>
+    </w:lvl>
+    <w:lvl w:ilvl="7" w:tplc="04210019" w:tentative="1">
+      <w:start w:val="1"/>
+      <w:numFmt w:val="lowerLetter"/>
+      <w:lvlText w:val="%8."/>
+      <w:lvlJc w:val="left"/>
+      <w:pPr>
+        <w:ind w:left="7200" w:hanging="360"/>
+      </w:pPr>
+    </w:lvl>
+    <w:lvl w:ilvl="8" w:tplc="0421001B" w:tentative="1">
+      <w:start w:val="1"/>
+      <w:numFmt w:val="lowerRoman"/>
+      <w:lvlText w:val="%9."/>
+      <w:lvlJc w:val="right"/>
+      <w:pPr>
+        <w:ind w:left="7920" w:hanging="180"/>
+      </w:pPr>
+    </w:lvl>
+  </w:abstractNum>
+  <w:abstractNum w:abstractNumId="29" w15:restartNumberingAfterBreak="0">
     <w:nsid w:val="56C518E8"/>
     <w:multiLevelType w:val="hybridMultilevel"/>
     <w:tmpl w:val="36D0228A"/>
@@ -3416,7 +5118,7 @@
       </w:pPr>
     </w:lvl>
   </w:abstractNum>
-  <w:abstractNum w:abstractNumId="25" w15:restartNumberingAfterBreak="0">
+  <w:abstractNum w:abstractNumId="30" w15:restartNumberingAfterBreak="0">
     <w:nsid w:val="570B15D0"/>
     <w:multiLevelType w:val="hybridMultilevel"/>
     <w:tmpl w:val="FF060D72"/>
@@ -3502,7 +5204,96 @@
       </w:pPr>
     </w:lvl>
   </w:abstractNum>
-  <w:abstractNum w:abstractNumId="26" w15:restartNumberingAfterBreak="0">
+  <w:abstractNum w:abstractNumId="31" w15:restartNumberingAfterBreak="0">
+    <w:nsid w:val="57BF7A45"/>
+    <w:multiLevelType w:val="hybridMultilevel"/>
+    <w:tmpl w:val="DD9C656C"/>
+    <w:lvl w:ilvl="0" w:tplc="63F8A764">
+      <w:start w:val="1"/>
+      <w:numFmt w:val="decimal"/>
+      <w:lvlText w:val="3.1.%1 "/>
+      <w:lvlJc w:val="left"/>
+      <w:pPr>
+        <w:ind w:left="1152" w:hanging="360"/>
+      </w:pPr>
+      <w:rPr>
+        <w:rFonts w:hint="eastAsia"/>
+      </w:rPr>
+    </w:lvl>
+    <w:lvl w:ilvl="1" w:tplc="04210019" w:tentative="1">
+      <w:start w:val="1"/>
+      <w:numFmt w:val="lowerLetter"/>
+      <w:lvlText w:val="%2."/>
+      <w:lvlJc w:val="left"/>
+      <w:pPr>
+        <w:ind w:left="1872" w:hanging="360"/>
+      </w:pPr>
+    </w:lvl>
+    <w:lvl w:ilvl="2" w:tplc="0421001B" w:tentative="1">
+      <w:start w:val="1"/>
+      <w:numFmt w:val="lowerRoman"/>
+      <w:lvlText w:val="%3."/>
+      <w:lvlJc w:val="right"/>
+      <w:pPr>
+        <w:ind w:left="2592" w:hanging="180"/>
+      </w:pPr>
+    </w:lvl>
+    <w:lvl w:ilvl="3" w:tplc="0421000F" w:tentative="1">
+      <w:start w:val="1"/>
+      <w:numFmt w:val="decimal"/>
+      <w:lvlText w:val="%4."/>
+      <w:lvlJc w:val="left"/>
+      <w:pPr>
+        <w:ind w:left="3312" w:hanging="360"/>
+      </w:pPr>
+    </w:lvl>
+    <w:lvl w:ilvl="4" w:tplc="04210019" w:tentative="1">
+      <w:start w:val="1"/>
+      <w:numFmt w:val="lowerLetter"/>
+      <w:lvlText w:val="%5."/>
+      <w:lvlJc w:val="left"/>
+      <w:pPr>
+        <w:ind w:left="4032" w:hanging="360"/>
+      </w:pPr>
+    </w:lvl>
+    <w:lvl w:ilvl="5" w:tplc="0421001B" w:tentative="1">
+      <w:start w:val="1"/>
+      <w:numFmt w:val="lowerRoman"/>
+      <w:lvlText w:val="%6."/>
+      <w:lvlJc w:val="right"/>
+      <w:pPr>
+        <w:ind w:left="4752" w:hanging="180"/>
+      </w:pPr>
+    </w:lvl>
+    <w:lvl w:ilvl="6" w:tplc="0421000F" w:tentative="1">
+      <w:start w:val="1"/>
+      <w:numFmt w:val="decimal"/>
+      <w:lvlText w:val="%7."/>
+      <w:lvlJc w:val="left"/>
+      <w:pPr>
+        <w:ind w:left="5472" w:hanging="360"/>
+      </w:pPr>
+    </w:lvl>
+    <w:lvl w:ilvl="7" w:tplc="04210019" w:tentative="1">
+      <w:start w:val="1"/>
+      <w:numFmt w:val="lowerLetter"/>
+      <w:lvlText w:val="%8."/>
+      <w:lvlJc w:val="left"/>
+      <w:pPr>
+        <w:ind w:left="6192" w:hanging="360"/>
+      </w:pPr>
+    </w:lvl>
+    <w:lvl w:ilvl="8" w:tplc="0421001B" w:tentative="1">
+      <w:start w:val="1"/>
+      <w:numFmt w:val="lowerRoman"/>
+      <w:lvlText w:val="%9."/>
+      <w:lvlJc w:val="right"/>
+      <w:pPr>
+        <w:ind w:left="6912" w:hanging="180"/>
+      </w:pPr>
+    </w:lvl>
+  </w:abstractNum>
+  <w:abstractNum w:abstractNumId="32" w15:restartNumberingAfterBreak="0">
     <w:nsid w:val="57F465EB"/>
     <w:multiLevelType w:val="multilevel"/>
     <w:tmpl w:val="59E07168"/>
@@ -3615,7 +5406,96 @@
       </w:rPr>
     </w:lvl>
   </w:abstractNum>
-  <w:abstractNum w:abstractNumId="27" w15:restartNumberingAfterBreak="0">
+  <w:abstractNum w:abstractNumId="33" w15:restartNumberingAfterBreak="0">
+    <w:nsid w:val="589A62C9"/>
+    <w:multiLevelType w:val="hybridMultilevel"/>
+    <w:tmpl w:val="F4A2A20A"/>
+    <w:lvl w:ilvl="0" w:tplc="63F8A764">
+      <w:start w:val="1"/>
+      <w:numFmt w:val="decimal"/>
+      <w:lvlText w:val="3.1.%1 "/>
+      <w:lvlJc w:val="left"/>
+      <w:pPr>
+        <w:ind w:left="2160" w:hanging="360"/>
+      </w:pPr>
+      <w:rPr>
+        <w:rFonts w:hint="eastAsia"/>
+      </w:rPr>
+    </w:lvl>
+    <w:lvl w:ilvl="1" w:tplc="04210019" w:tentative="1">
+      <w:start w:val="1"/>
+      <w:numFmt w:val="lowerLetter"/>
+      <w:lvlText w:val="%2."/>
+      <w:lvlJc w:val="left"/>
+      <w:pPr>
+        <w:ind w:left="2880" w:hanging="360"/>
+      </w:pPr>
+    </w:lvl>
+    <w:lvl w:ilvl="2" w:tplc="0421001B" w:tentative="1">
+      <w:start w:val="1"/>
+      <w:numFmt w:val="lowerRoman"/>
+      <w:lvlText w:val="%3."/>
+      <w:lvlJc w:val="right"/>
+      <w:pPr>
+        <w:ind w:left="3600" w:hanging="180"/>
+      </w:pPr>
+    </w:lvl>
+    <w:lvl w:ilvl="3" w:tplc="0421000F" w:tentative="1">
+      <w:start w:val="1"/>
+      <w:numFmt w:val="decimal"/>
+      <w:lvlText w:val="%4."/>
+      <w:lvlJc w:val="left"/>
+      <w:pPr>
+        <w:ind w:left="4320" w:hanging="360"/>
+      </w:pPr>
+    </w:lvl>
+    <w:lvl w:ilvl="4" w:tplc="04210019" w:tentative="1">
+      <w:start w:val="1"/>
+      <w:numFmt w:val="lowerLetter"/>
+      <w:lvlText w:val="%5."/>
+      <w:lvlJc w:val="left"/>
+      <w:pPr>
+        <w:ind w:left="5040" w:hanging="360"/>
+      </w:pPr>
+    </w:lvl>
+    <w:lvl w:ilvl="5" w:tplc="0421001B" w:tentative="1">
+      <w:start w:val="1"/>
+      <w:numFmt w:val="lowerRoman"/>
+      <w:lvlText w:val="%6."/>
+      <w:lvlJc w:val="right"/>
+      <w:pPr>
+        <w:ind w:left="5760" w:hanging="180"/>
+      </w:pPr>
+    </w:lvl>
+    <w:lvl w:ilvl="6" w:tplc="0421000F" w:tentative="1">
+      <w:start w:val="1"/>
+      <w:numFmt w:val="decimal"/>
+      <w:lvlText w:val="%7."/>
+      <w:lvlJc w:val="left"/>
+      <w:pPr>
+        <w:ind w:left="6480" w:hanging="360"/>
+      </w:pPr>
+    </w:lvl>
+    <w:lvl w:ilvl="7" w:tplc="04210019" w:tentative="1">
+      <w:start w:val="1"/>
+      <w:numFmt w:val="lowerLetter"/>
+      <w:lvlText w:val="%8."/>
+      <w:lvlJc w:val="left"/>
+      <w:pPr>
+        <w:ind w:left="7200" w:hanging="360"/>
+      </w:pPr>
+    </w:lvl>
+    <w:lvl w:ilvl="8" w:tplc="0421001B" w:tentative="1">
+      <w:start w:val="1"/>
+      <w:numFmt w:val="lowerRoman"/>
+      <w:lvlText w:val="%9."/>
+      <w:lvlJc w:val="right"/>
+      <w:pPr>
+        <w:ind w:left="7920" w:hanging="180"/>
+      </w:pPr>
+    </w:lvl>
+  </w:abstractNum>
+  <w:abstractNum w:abstractNumId="34" w15:restartNumberingAfterBreak="0">
     <w:nsid w:val="6C596D43"/>
     <w:multiLevelType w:val="hybridMultilevel"/>
     <w:tmpl w:val="DCCCFE2A"/>
@@ -3701,7 +5581,7 @@
       </w:pPr>
     </w:lvl>
   </w:abstractNum>
-  <w:abstractNum w:abstractNumId="28" w15:restartNumberingAfterBreak="0">
+  <w:abstractNum w:abstractNumId="35" w15:restartNumberingAfterBreak="0">
     <w:nsid w:val="75702306"/>
     <w:multiLevelType w:val="hybridMultilevel"/>
     <w:tmpl w:val="C9F65E30"/>
@@ -3790,7 +5670,7 @@
       </w:pPr>
     </w:lvl>
   </w:abstractNum>
-  <w:abstractNum w:abstractNumId="29" w15:restartNumberingAfterBreak="0">
+  <w:abstractNum w:abstractNumId="36" w15:restartNumberingAfterBreak="0">
     <w:nsid w:val="75C60023"/>
     <w:multiLevelType w:val="hybridMultilevel"/>
     <w:tmpl w:val="C4D6EA58"/>
@@ -3879,7 +5759,7 @@
       </w:pPr>
     </w:lvl>
   </w:abstractNum>
-  <w:abstractNum w:abstractNumId="30" w15:restartNumberingAfterBreak="0">
+  <w:abstractNum w:abstractNumId="37" w15:restartNumberingAfterBreak="0">
     <w:nsid w:val="79A208DA"/>
     <w:multiLevelType w:val="hybridMultilevel"/>
     <w:tmpl w:val="A92CA324"/>
@@ -3966,19 +5846,19 @@
     </w:lvl>
   </w:abstractNum>
   <w:num w:numId="1">
-    <w:abstractNumId w:val="19"/>
+    <w:abstractNumId w:val="23"/>
   </w:num>
   <w:num w:numId="2">
-    <w:abstractNumId w:val="10"/>
+    <w:abstractNumId w:val="13"/>
   </w:num>
   <w:num w:numId="3">
-    <w:abstractNumId w:val="23"/>
+    <w:abstractNumId w:val="27"/>
   </w:num>
   <w:num w:numId="4">
-    <w:abstractNumId w:val="25"/>
+    <w:abstractNumId w:val="30"/>
   </w:num>
   <w:num w:numId="5">
-    <w:abstractNumId w:val="13"/>
+    <w:abstractNumId w:val="16"/>
   </w:num>
   <w:num w:numId="6">
     <w:abstractNumId w:val="0"/>
@@ -3987,76 +5867,97 @@
     <w:abstractNumId w:val="6"/>
   </w:num>
   <w:num w:numId="8">
-    <w:abstractNumId w:val="28"/>
+    <w:abstractNumId w:val="35"/>
   </w:num>
   <w:num w:numId="9">
-    <w:abstractNumId w:val="16"/>
+    <w:abstractNumId w:val="20"/>
   </w:num>
   <w:num w:numId="10">
-    <w:abstractNumId w:val="26"/>
+    <w:abstractNumId w:val="32"/>
   </w:num>
   <w:num w:numId="11">
-    <w:abstractNumId w:val="7"/>
+    <w:abstractNumId w:val="9"/>
   </w:num>
   <w:num w:numId="12">
-    <w:abstractNumId w:val="11"/>
+    <w:abstractNumId w:val="14"/>
   </w:num>
   <w:num w:numId="13">
-    <w:abstractNumId w:val="22"/>
+    <w:abstractNumId w:val="26"/>
   </w:num>
   <w:num w:numId="14">
     <w:abstractNumId w:val="4"/>
   </w:num>
   <w:num w:numId="15">
-    <w:abstractNumId w:val="27"/>
+    <w:abstractNumId w:val="34"/>
   </w:num>
   <w:num w:numId="16">
-    <w:abstractNumId w:val="29"/>
+    <w:abstractNumId w:val="36"/>
   </w:num>
   <w:num w:numId="17">
-    <w:abstractNumId w:val="20"/>
+    <w:abstractNumId w:val="24"/>
   </w:num>
   <w:num w:numId="18">
-    <w:abstractNumId w:val="8"/>
+    <w:abstractNumId w:val="10"/>
   </w:num>
   <w:num w:numId="19">
     <w:abstractNumId w:val="1"/>
   </w:num>
   <w:num w:numId="20">
-    <w:abstractNumId w:val="14"/>
+    <w:abstractNumId w:val="17"/>
   </w:num>
   <w:num w:numId="21">
-    <w:abstractNumId w:val="17"/>
+    <w:abstractNumId w:val="21"/>
   </w:num>
   <w:num w:numId="22">
-    <w:abstractNumId w:val="18"/>
+    <w:abstractNumId w:val="22"/>
   </w:num>
   <w:num w:numId="23">
-    <w:abstractNumId w:val="12"/>
+    <w:abstractNumId w:val="15"/>
   </w:num>
   <w:num w:numId="24">
-    <w:abstractNumId w:val="15"/>
+    <w:abstractNumId w:val="18"/>
   </w:num>
   <w:num w:numId="25">
     <w:abstractNumId w:val="5"/>
   </w:num>
   <w:num w:numId="26">
-    <w:abstractNumId w:val="24"/>
+    <w:abstractNumId w:val="29"/>
   </w:num>
   <w:num w:numId="27">
-    <w:abstractNumId w:val="9"/>
+    <w:abstractNumId w:val="11"/>
   </w:num>
   <w:num w:numId="28">
-    <w:abstractNumId w:val="21"/>
+    <w:abstractNumId w:val="25"/>
   </w:num>
   <w:num w:numId="29">
-    <w:abstractNumId w:val="30"/>
+    <w:abstractNumId w:val="37"/>
   </w:num>
   <w:num w:numId="30">
     <w:abstractNumId w:val="3"/>
   </w:num>
   <w:num w:numId="31">
     <w:abstractNumId w:val="2"/>
+  </w:num>
+  <w:num w:numId="32">
+    <w:abstractNumId w:val="31"/>
+  </w:num>
+  <w:num w:numId="33">
+    <w:abstractNumId w:val="8"/>
+  </w:num>
+  <w:num w:numId="34">
+    <w:abstractNumId w:val="7"/>
+  </w:num>
+  <w:num w:numId="35">
+    <w:abstractNumId w:val="28"/>
+  </w:num>
+  <w:num w:numId="36">
+    <w:abstractNumId w:val="33"/>
+  </w:num>
+  <w:num w:numId="37">
+    <w:abstractNumId w:val="12"/>
+  </w:num>
+  <w:num w:numId="38">
+    <w:abstractNumId w:val="19"/>
   </w:num>
 </w:numbering>
 </file>
@@ -4066,7 +5967,7 @@
   <w:docDefaults>
     <w:rPrDefault>
       <w:rPr>
-        <w:rFonts w:asciiTheme="minorHAnsi" w:eastAsiaTheme="minorHAnsi" w:hAnsiTheme="minorHAnsi" w:cstheme="minorBidi"/>
+        <w:rFonts w:asciiTheme="minorHAnsi" w:eastAsiaTheme="minorEastAsia" w:hAnsiTheme="minorHAnsi" w:cstheme="minorBidi"/>
         <w:sz w:val="22"/>
         <w:szCs w:val="22"/>
         <w:lang w:val="id-ID" w:eastAsia="en-US" w:bidi="ar-SA"/>
@@ -4702,6 +6603,7 @@
   <w:style w:type="character" w:default="1" w:styleId="DefaultParagraphFont">
     <w:name w:val="Default Paragraph Font"/>
     <w:uiPriority w:val="1"/>
+    <w:semiHidden/>
     <w:unhideWhenUsed/>
   </w:style>
   <w:style w:type="table" w:default="1" w:styleId="TableNormal">
@@ -5475,7 +7377,7 @@
 </file>
 
 <file path=customXml/itemProps1.xml><?xml version="1.0" encoding="utf-8"?>
-<ds:datastoreItem xmlns:ds="http://schemas.openxmlformats.org/officeDocument/2006/customXml" ds:itemID="{941B78D7-CB64-49F7-A497-9E0E0DFF92AB}">
+<ds:datastoreItem xmlns:ds="http://schemas.openxmlformats.org/officeDocument/2006/customXml" ds:itemID="{83859313-F810-46F6-BD75-CFDA476E03B3}">
   <ds:schemaRefs>
     <ds:schemaRef ds:uri="http://schemas.openxmlformats.org/officeDocument/2006/bibliography"/>
   </ds:schemaRefs>

</xml_diff>